<commit_message>
add 12-24q and 4-7labs
</commit_message>
<xml_diff>
--- a/теория/ответы.docx
+++ b/теория/ответы.docx
@@ -97,7 +97,6 @@
           <w:rFonts w:ascii="Courier New" w:hAnsi="Courier New" w:cs="Courier New"/>
           <w:sz w:val="28"/>
           <w:szCs w:val="28"/>
-          <w:lang w:val="en-US"/>
         </w:rPr>
       </w:pPr>
       <w:r>
@@ -220,7 +219,6 @@
           <w:rFonts w:ascii="Courier New" w:hAnsi="Courier New" w:cs="Courier New"/>
           <w:sz w:val="28"/>
           <w:szCs w:val="28"/>
-          <w:lang w:val="en-US"/>
         </w:rPr>
         <w:t xml:space="preserve">работы </w:t>
       </w:r>
@@ -238,7 +236,6 @@
           <w:rFonts w:ascii="Courier New" w:hAnsi="Courier New" w:cs="Courier New"/>
           <w:sz w:val="28"/>
           <w:szCs w:val="28"/>
-          <w:lang w:val="en-US"/>
         </w:rPr>
         <w:t>-приложения. Понятие асинхронности.</w:t>
       </w:r>
@@ -252,7 +249,6 @@
           <w:rFonts w:ascii="Courier New" w:hAnsi="Courier New" w:cs="Courier New"/>
           <w:sz w:val="28"/>
           <w:szCs w:val="28"/>
-          <w:lang w:val="en-US"/>
         </w:rPr>
       </w:pPr>
     </w:p>
@@ -265,7 +261,6 @@
           <w:rFonts w:ascii="Courier New" w:hAnsi="Courier New" w:cs="Courier New"/>
           <w:sz w:val="28"/>
           <w:szCs w:val="28"/>
-          <w:lang w:val="en-US"/>
         </w:rPr>
       </w:pPr>
       <w:r>
@@ -285,65 +280,47 @@
         </w:rPr>
         <w:t xml:space="preserve">-протокол – протокол передачи данных прикладного уровня, ассиметричный (сообщения от клиента к серверу и от сервера к клиенту разные). </w:t>
       </w:r>
-      <w:proofErr w:type="spellStart"/>
-      <w:r>
-        <w:rPr>
-          <w:rFonts w:ascii="Courier New" w:hAnsi="Courier New" w:cs="Courier New"/>
-          <w:sz w:val="28"/>
-          <w:szCs w:val="28"/>
-          <w:lang w:val="en-US"/>
-        </w:rPr>
-        <w:t>Всегда</w:t>
-      </w:r>
-      <w:proofErr w:type="spellEnd"/>
-      <w:r>
-        <w:rPr>
-          <w:rFonts w:ascii="Courier New" w:hAnsi="Courier New" w:cs="Courier New"/>
-          <w:sz w:val="28"/>
-          <w:szCs w:val="28"/>
-          <w:lang w:val="en-US"/>
-        </w:rPr>
-        <w:t xml:space="preserve"> </w:t>
-      </w:r>
-      <w:proofErr w:type="spellStart"/>
-      <w:r>
-        <w:rPr>
-          <w:rFonts w:ascii="Courier New" w:hAnsi="Courier New" w:cs="Courier New"/>
-          <w:sz w:val="28"/>
-          <w:szCs w:val="28"/>
-          <w:lang w:val="en-US"/>
-        </w:rPr>
-        <w:t>подразумевает</w:t>
-      </w:r>
-      <w:proofErr w:type="spellEnd"/>
-      <w:r>
-        <w:rPr>
-          <w:rFonts w:ascii="Courier New" w:hAnsi="Courier New" w:cs="Courier New"/>
-          <w:sz w:val="28"/>
-          <w:szCs w:val="28"/>
-          <w:lang w:val="en-US"/>
-        </w:rPr>
-        <w:t xml:space="preserve"> </w:t>
-      </w:r>
-      <w:proofErr w:type="spellStart"/>
-      <w:r>
-        <w:rPr>
-          <w:rFonts w:ascii="Courier New" w:hAnsi="Courier New" w:cs="Courier New"/>
-          <w:sz w:val="28"/>
-          <w:szCs w:val="28"/>
-          <w:lang w:val="en-US"/>
-        </w:rPr>
-        <w:t>пару</w:t>
-      </w:r>
-      <w:proofErr w:type="spellEnd"/>
-      <w:r>
-        <w:rPr>
-          <w:rFonts w:ascii="Courier New" w:hAnsi="Courier New" w:cs="Courier New"/>
-          <w:sz w:val="28"/>
-          <w:szCs w:val="28"/>
-          <w:lang w:val="en-US"/>
-        </w:rPr>
-        <w:t xml:space="preserve"> request/response. </w:t>
+      <w:r>
+        <w:rPr>
+          <w:rFonts w:ascii="Courier New" w:hAnsi="Courier New" w:cs="Courier New"/>
+          <w:sz w:val="28"/>
+          <w:szCs w:val="28"/>
+        </w:rPr>
+        <w:t xml:space="preserve">Всегда подразумевает пару </w:t>
+      </w:r>
+      <w:r>
+        <w:rPr>
+          <w:rFonts w:ascii="Courier New" w:hAnsi="Courier New" w:cs="Courier New"/>
+          <w:sz w:val="28"/>
+          <w:szCs w:val="28"/>
+          <w:lang w:val="en-US"/>
+        </w:rPr>
+        <w:t>request</w:t>
+      </w:r>
+      <w:r>
+        <w:rPr>
+          <w:rFonts w:ascii="Courier New" w:hAnsi="Courier New" w:cs="Courier New"/>
+          <w:sz w:val="28"/>
+          <w:szCs w:val="28"/>
+        </w:rPr>
+        <w:t>/</w:t>
+      </w:r>
+      <w:r>
+        <w:rPr>
+          <w:rFonts w:ascii="Courier New" w:hAnsi="Courier New" w:cs="Courier New"/>
+          <w:sz w:val="28"/>
+          <w:szCs w:val="28"/>
+          <w:lang w:val="en-US"/>
+        </w:rPr>
+        <w:t>response</w:t>
+      </w:r>
+      <w:r>
+        <w:rPr>
+          <w:rFonts w:ascii="Courier New" w:hAnsi="Courier New" w:cs="Courier New"/>
+          <w:sz w:val="28"/>
+          <w:szCs w:val="28"/>
+        </w:rPr>
+        <w:t xml:space="preserve">. </w:t>
       </w:r>
     </w:p>
     <w:p>
@@ -355,15 +332,13 @@
           <w:rFonts w:ascii="Courier New" w:hAnsi="Courier New" w:cs="Courier New"/>
           <w:sz w:val="28"/>
           <w:szCs w:val="28"/>
-          <w:lang w:val="en-US"/>
-        </w:rPr>
-      </w:pPr>
-      <w:r>
-        <w:rPr>
-          <w:rFonts w:ascii="Courier New" w:hAnsi="Courier New" w:cs="Courier New"/>
-          <w:sz w:val="28"/>
-          <w:szCs w:val="28"/>
-          <w:lang w:val="en-US"/>
+        </w:rPr>
+      </w:pPr>
+      <w:r>
+        <w:rPr>
+          <w:rFonts w:ascii="Courier New" w:hAnsi="Courier New" w:cs="Courier New"/>
+          <w:sz w:val="28"/>
+          <w:szCs w:val="28"/>
         </w:rPr>
         <w:tab/>
         <w:t xml:space="preserve">Относится к протоколу, который не помнит своего состояния. В запросе и ответе нет никаких ссылок на предыдущий и последующий ответ и запрос. </w:t>
@@ -385,7 +360,6 @@
           <w:rFonts w:ascii="Courier New" w:hAnsi="Courier New" w:cs="Courier New"/>
           <w:sz w:val="28"/>
           <w:szCs w:val="28"/>
-          <w:lang w:val="en-US"/>
         </w:rPr>
         <w:tab/>
       </w:r>
@@ -1679,10 +1653,10 @@
             <v:path o:extrusionok="f" gradientshapeok="t" o:connecttype="rect"/>
             <o:lock v:ext="edit" aspectratio="t"/>
           </v:shapetype>
-          <v:shape id="_x0000_i1025" type="#_x0000_t75" style="width:466.8pt;height:435pt" o:ole="">
+          <v:shape id="_x0000_i1025" type="#_x0000_t75" style="width:466.9pt;height:435.25pt" o:ole="">
             <v:imagedata r:id="rId5" o:title=""/>
           </v:shape>
-          <o:OLEObject Type="Embed" ProgID="Visio.Drawing.11" ShapeID="_x0000_i1025" DrawAspect="Content" ObjectID="_1670435102" r:id="rId6"/>
+          <o:OLEObject Type="Embed" ProgID="Visio.Drawing.11" ShapeID="_x0000_i1025" DrawAspect="Content" ObjectID="_1670454647" r:id="rId6"/>
         </w:object>
       </w:r>
     </w:p>
@@ -2158,6 +2132,7 @@
           <w:rFonts w:ascii="Courier New" w:hAnsi="Courier New" w:cs="Courier New"/>
           <w:sz w:val="28"/>
           <w:szCs w:val="28"/>
+          <w:lang w:val="en-US"/>
         </w:rPr>
       </w:pPr>
       <w:r>
@@ -3078,8 +3053,10 @@
       <w:r>
         <w:rPr>
           <w:rFonts w:ascii="Courier New" w:hAnsi="Courier New" w:cs="Courier New"/>
-          <w:sz w:val="28"/>
-          <w:szCs w:val="28"/>
+          <w:noProof/>
+          <w:sz w:val="28"/>
+          <w:szCs w:val="28"/>
+          <w:lang w:eastAsia="ru-RU"/>
         </w:rPr>
         <w:drawing>
           <wp:inline distT="0" distB="0" distL="0" distR="0" wp14:anchorId="49CAFCDD" wp14:editId="045AC5AB">
@@ -5768,8 +5745,10 @@
         <w:rPr>
           <w:rFonts w:ascii="Courier New" w:hAnsi="Courier New" w:cs="Courier New"/>
           <w:b/>
-          <w:sz w:val="28"/>
-          <w:szCs w:val="28"/>
+          <w:noProof/>
+          <w:sz w:val="28"/>
+          <w:szCs w:val="28"/>
+          <w:lang w:eastAsia="ru-RU"/>
         </w:rPr>
         <w:lastRenderedPageBreak/>
         <w:drawing>
@@ -5825,8 +5804,10 @@
         <w:rPr>
           <w:rFonts w:ascii="Courier New" w:hAnsi="Courier New" w:cs="Courier New"/>
           <w:b/>
-          <w:sz w:val="28"/>
-          <w:szCs w:val="28"/>
+          <w:noProof/>
+          <w:sz w:val="28"/>
+          <w:szCs w:val="28"/>
+          <w:lang w:eastAsia="ru-RU"/>
         </w:rPr>
         <w:lastRenderedPageBreak/>
         <w:drawing>
@@ -7175,7 +7156,6 @@
         <w:rPr>
           <w:rFonts w:ascii="Arial" w:hAnsi="Arial" w:cs="Arial"/>
           <w:color w:val="2A3744"/>
-          <w:lang w:val="en-US"/>
         </w:rPr>
       </w:pPr>
       <w:proofErr w:type="spellStart"/>
@@ -7282,7 +7262,15 @@
           <w:szCs w:val="28"/>
           <w:lang w:val="en-US"/>
         </w:rPr>
-        <w:t>Log -</w:t>
+        <w:t>Log</w:t>
+      </w:r>
+      <w:r>
+        <w:rPr>
+          <w:rFonts w:ascii="Courier New" w:hAnsi="Courier New" w:cs="Courier New"/>
+          <w:sz w:val="28"/>
+          <w:szCs w:val="28"/>
+        </w:rPr>
+        <w:t xml:space="preserve"> -</w:t>
       </w:r>
       <w:r>
         <w:rPr>
@@ -8111,6 +8099,10 @@
         <w:jc w:val="both"/>
       </w:pPr>
       <w:r>
+        <w:rPr>
+          <w:noProof/>
+          <w:lang w:eastAsia="ru-RU"/>
+        </w:rPr>
         <w:drawing>
           <wp:inline distT="0" distB="0" distL="0" distR="0" wp14:anchorId="7947750D" wp14:editId="59D768FB">
             <wp:extent cx="5940425" cy="3406140"/>
@@ -13867,8 +13859,6 @@
           <w:szCs w:val="28"/>
         </w:rPr>
       </w:pPr>
-      <w:bookmarkStart w:id="0" w:name="_GoBack"/>
-      <w:bookmarkEnd w:id="0"/>
     </w:p>
     <w:p>
       <w:pPr>
@@ -14028,6 +14018,2288 @@
     </w:p>
     <w:p>
       <w:pPr>
+        <w:spacing w:after="0"/>
+        <w:jc w:val="both"/>
+        <w:rPr>
+          <w:rStyle w:val="ab"/>
+          <w:rFonts w:ascii="Courier New" w:hAnsi="Courier New" w:cs="Courier New"/>
+          <w:sz w:val="28"/>
+          <w:szCs w:val="28"/>
+        </w:rPr>
+      </w:pPr>
+      <w:r>
+        <w:rPr>
+          <w:rFonts w:ascii="Courier New" w:hAnsi="Courier New" w:cs="Courier New"/>
+          <w:b/>
+          <w:sz w:val="28"/>
+          <w:szCs w:val="28"/>
+          <w:lang w:val="en-US"/>
+        </w:rPr>
+        <w:t>JavaScript</w:t>
+      </w:r>
+      <w:r>
+        <w:rPr>
+          <w:rFonts w:ascii="Courier New" w:hAnsi="Courier New" w:cs="Courier New"/>
+          <w:b/>
+          <w:sz w:val="28"/>
+          <w:szCs w:val="28"/>
+        </w:rPr>
+        <w:t xml:space="preserve"> </w:t>
+      </w:r>
+      <w:r>
+        <w:rPr>
+          <w:rFonts w:ascii="Courier New" w:hAnsi="Courier New" w:cs="Courier New"/>
+          <w:b/>
+          <w:sz w:val="28"/>
+          <w:szCs w:val="28"/>
+          <w:lang w:val="en-US"/>
+        </w:rPr>
+        <w:t>Package</w:t>
+      </w:r>
+      <w:r>
+        <w:rPr>
+          <w:rFonts w:ascii="Courier New" w:hAnsi="Courier New" w:cs="Courier New"/>
+          <w:b/>
+          <w:sz w:val="28"/>
+          <w:szCs w:val="28"/>
+        </w:rPr>
+        <w:t xml:space="preserve"> </w:t>
+      </w:r>
+      <w:r>
+        <w:rPr>
+          <w:rFonts w:ascii="Courier New" w:hAnsi="Courier New" w:cs="Courier New"/>
+          <w:b/>
+          <w:sz w:val="28"/>
+          <w:szCs w:val="28"/>
+          <w:lang w:val="en-US"/>
+        </w:rPr>
+        <w:t>Manager</w:t>
+      </w:r>
+      <w:r>
+        <w:rPr>
+          <w:rFonts w:ascii="Courier New" w:hAnsi="Courier New" w:cs="Courier New"/>
+          <w:b/>
+          <w:sz w:val="28"/>
+          <w:szCs w:val="28"/>
+        </w:rPr>
+        <w:t xml:space="preserve">, </w:t>
+      </w:r>
+      <w:r>
+        <w:rPr>
+          <w:rFonts w:ascii="Courier New" w:hAnsi="Courier New" w:cs="Courier New"/>
+          <w:sz w:val="28"/>
+          <w:szCs w:val="28"/>
+        </w:rPr>
+        <w:t>устанавливается вместе с</w:t>
+      </w:r>
+      <w:r>
+        <w:rPr>
+          <w:rFonts w:ascii="Courier New" w:hAnsi="Courier New" w:cs="Courier New"/>
+          <w:b/>
+          <w:sz w:val="28"/>
+          <w:szCs w:val="28"/>
+        </w:rPr>
+        <w:t xml:space="preserve"> </w:t>
+      </w:r>
+      <w:r>
+        <w:rPr>
+          <w:rFonts w:ascii="Courier New" w:hAnsi="Courier New" w:cs="Courier New"/>
+          <w:b/>
+          <w:sz w:val="28"/>
+          <w:szCs w:val="28"/>
+          <w:lang w:val="en-US"/>
+        </w:rPr>
+        <w:t>Node</w:t>
+      </w:r>
+      <w:r>
+        <w:rPr>
+          <w:rFonts w:ascii="Courier New" w:hAnsi="Courier New" w:cs="Courier New"/>
+          <w:b/>
+          <w:sz w:val="28"/>
+          <w:szCs w:val="28"/>
+        </w:rPr>
+        <w:t>.</w:t>
+      </w:r>
+      <w:proofErr w:type="spellStart"/>
+      <w:r>
+        <w:rPr>
+          <w:rFonts w:ascii="Courier New" w:hAnsi="Courier New" w:cs="Courier New"/>
+          <w:b/>
+          <w:sz w:val="28"/>
+          <w:szCs w:val="28"/>
+          <w:lang w:val="en-US"/>
+        </w:rPr>
+        <w:t>js</w:t>
+      </w:r>
+      <w:proofErr w:type="spellEnd"/>
+      <w:r>
+        <w:rPr>
+          <w:rFonts w:ascii="Courier New" w:hAnsi="Courier New" w:cs="Courier New"/>
+          <w:b/>
+          <w:sz w:val="28"/>
+          <w:szCs w:val="28"/>
+        </w:rPr>
+        <w:t xml:space="preserve">, </w:t>
+      </w:r>
+      <w:r>
+        <w:rPr>
+          <w:rFonts w:ascii="Courier New" w:hAnsi="Courier New" w:cs="Courier New"/>
+          <w:sz w:val="28"/>
+          <w:szCs w:val="28"/>
+        </w:rPr>
+        <w:t xml:space="preserve">скачивание /публикация пакетов; инструмент командной строки; глобальное хранилище </w:t>
+      </w:r>
+      <w:hyperlink r:id="rId37" w:history="1">
+        <w:r>
+          <w:rPr>
+            <w:rStyle w:val="ab"/>
+            <w:rFonts w:ascii="Courier New" w:hAnsi="Courier New" w:cs="Courier New"/>
+            <w:sz w:val="28"/>
+            <w:szCs w:val="28"/>
+          </w:rPr>
+          <w:t>https://registry.npmjs.org/</w:t>
+        </w:r>
+      </w:hyperlink>
+    </w:p>
+    <w:p>
+      <w:pPr>
+        <w:spacing w:after="0"/>
+        <w:jc w:val="both"/>
+        <w:rPr>
+          <w:rFonts w:ascii="Courier New" w:hAnsi="Courier New" w:cs="Courier New"/>
+          <w:b/>
+          <w:sz w:val="28"/>
+          <w:szCs w:val="28"/>
+          <w:lang w:val="en-US"/>
+        </w:rPr>
+      </w:pPr>
+      <w:r>
+        <w:rPr>
+          <w:rFonts w:ascii="Courier New" w:hAnsi="Courier New" w:cs="Courier New"/>
+          <w:b/>
+          <w:sz w:val="28"/>
+          <w:szCs w:val="28"/>
+          <w:lang w:val="en-US"/>
+        </w:rPr>
+        <w:t xml:space="preserve">NPM: </w:t>
+      </w:r>
+      <w:r>
+        <w:rPr>
+          <w:rStyle w:val="ab"/>
+          <w:rFonts w:ascii="Courier New" w:hAnsi="Courier New" w:cs="Courier New"/>
+          <w:sz w:val="28"/>
+          <w:szCs w:val="28"/>
+          <w:lang w:val="en-US"/>
+        </w:rPr>
+        <w:t>https://www.npmjs.com/</w:t>
+      </w:r>
+      <w:r>
+        <w:rPr>
+          <w:rFonts w:ascii="Courier New" w:hAnsi="Courier New" w:cs="Courier New"/>
+          <w:sz w:val="28"/>
+          <w:szCs w:val="28"/>
+          <w:lang w:val="en-US"/>
+        </w:rPr>
+        <w:t xml:space="preserve"> </w:t>
+      </w:r>
+    </w:p>
+    <w:p>
+      <w:pPr>
+        <w:spacing w:after="0"/>
+        <w:jc w:val="both"/>
+        <w:rPr>
+          <w:rStyle w:val="ab"/>
+          <w:rFonts w:ascii="Courier New" w:hAnsi="Courier New" w:cs="Courier New"/>
+          <w:sz w:val="28"/>
+          <w:szCs w:val="28"/>
+          <w:lang w:val="en-US"/>
+        </w:rPr>
+      </w:pPr>
+    </w:p>
+    <w:p>
+      <w:pPr>
+        <w:spacing w:after="0"/>
+        <w:jc w:val="both"/>
+        <w:rPr>
+          <w:rFonts w:ascii="Courier New" w:hAnsi="Courier New" w:cs="Courier New"/>
+          <w:b/>
+          <w:sz w:val="28"/>
+          <w:szCs w:val="28"/>
+        </w:rPr>
+      </w:pPr>
+      <w:r>
+        <w:rPr>
+          <w:rFonts w:ascii="Courier New" w:hAnsi="Courier New" w:cs="Courier New"/>
+          <w:b/>
+          <w:sz w:val="28"/>
+          <w:szCs w:val="28"/>
+          <w:lang w:val="en-US"/>
+        </w:rPr>
+        <w:t>NPM</w:t>
+      </w:r>
+      <w:r>
+        <w:rPr>
+          <w:rFonts w:ascii="Courier New" w:hAnsi="Courier New" w:cs="Courier New"/>
+          <w:b/>
+          <w:sz w:val="28"/>
+          <w:szCs w:val="28"/>
+        </w:rPr>
+        <w:t xml:space="preserve">: </w:t>
+      </w:r>
+      <w:r>
+        <w:rPr>
+          <w:rFonts w:ascii="Courier New" w:hAnsi="Courier New" w:cs="Courier New"/>
+          <w:sz w:val="28"/>
+          <w:szCs w:val="28"/>
+        </w:rPr>
+        <w:t xml:space="preserve">пакет – один или несколько </w:t>
+      </w:r>
+      <w:proofErr w:type="spellStart"/>
+      <w:r>
+        <w:rPr>
+          <w:rFonts w:ascii="Courier New" w:hAnsi="Courier New" w:cs="Courier New"/>
+          <w:sz w:val="28"/>
+          <w:szCs w:val="28"/>
+          <w:lang w:val="en-US"/>
+        </w:rPr>
+        <w:t>js</w:t>
+      </w:r>
+      <w:proofErr w:type="spellEnd"/>
+      <w:r>
+        <w:rPr>
+          <w:rFonts w:ascii="Courier New" w:hAnsi="Courier New" w:cs="Courier New"/>
+          <w:sz w:val="28"/>
+          <w:szCs w:val="28"/>
+        </w:rPr>
+        <w:t xml:space="preserve">-файлов и файл-манифест </w:t>
+      </w:r>
+      <w:proofErr w:type="gramStart"/>
+      <w:r>
+        <w:rPr>
+          <w:rFonts w:ascii="Courier New" w:hAnsi="Courier New" w:cs="Courier New"/>
+          <w:b/>
+          <w:sz w:val="28"/>
+          <w:szCs w:val="28"/>
+          <w:lang w:val="en-US"/>
+        </w:rPr>
+        <w:t>package</w:t>
+      </w:r>
+      <w:r>
+        <w:rPr>
+          <w:rFonts w:ascii="Courier New" w:hAnsi="Courier New" w:cs="Courier New"/>
+          <w:b/>
+          <w:sz w:val="28"/>
+          <w:szCs w:val="28"/>
+        </w:rPr>
+        <w:t>.</w:t>
+      </w:r>
+      <w:proofErr w:type="spellStart"/>
+      <w:r>
+        <w:rPr>
+          <w:rFonts w:ascii="Courier New" w:hAnsi="Courier New" w:cs="Courier New"/>
+          <w:b/>
+          <w:sz w:val="28"/>
+          <w:szCs w:val="28"/>
+          <w:lang w:val="en-US"/>
+        </w:rPr>
+        <w:t>json</w:t>
+      </w:r>
+      <w:proofErr w:type="spellEnd"/>
+      <w:proofErr w:type="gramEnd"/>
+      <w:r>
+        <w:rPr>
+          <w:rFonts w:ascii="Courier New" w:hAnsi="Courier New" w:cs="Courier New"/>
+          <w:b/>
+          <w:sz w:val="28"/>
+          <w:szCs w:val="28"/>
+        </w:rPr>
+        <w:t xml:space="preserve"> </w:t>
+      </w:r>
+    </w:p>
+    <w:p>
+      <w:pPr>
+        <w:spacing w:after="0"/>
+        <w:jc w:val="both"/>
+        <w:rPr>
+          <w:rFonts w:ascii="Courier New" w:hAnsi="Courier New" w:cs="Courier New"/>
+          <w:sz w:val="28"/>
+          <w:szCs w:val="28"/>
+        </w:rPr>
+      </w:pPr>
+      <w:r>
+        <w:rPr>
+          <w:rFonts w:ascii="Courier New" w:hAnsi="Courier New" w:cs="Courier New"/>
+          <w:sz w:val="28"/>
+          <w:szCs w:val="28"/>
+        </w:rPr>
+        <w:t xml:space="preserve">просмотр установленных пакетов: </w:t>
+      </w:r>
+    </w:p>
+    <w:p>
+      <w:pPr>
+        <w:spacing w:after="0"/>
+        <w:jc w:val="both"/>
+        <w:rPr>
+          <w:rFonts w:ascii="Courier New" w:hAnsi="Courier New" w:cs="Courier New"/>
+          <w:b/>
+          <w:sz w:val="28"/>
+          <w:szCs w:val="28"/>
+          <w:lang w:val="en-US"/>
+        </w:rPr>
+      </w:pPr>
+      <w:proofErr w:type="spellStart"/>
+      <w:r>
+        <w:rPr>
+          <w:rFonts w:ascii="Courier New" w:hAnsi="Courier New" w:cs="Courier New"/>
+          <w:b/>
+          <w:sz w:val="28"/>
+          <w:szCs w:val="28"/>
+          <w:lang w:val="en-US"/>
+        </w:rPr>
+        <w:t>npm</w:t>
+      </w:r>
+      <w:proofErr w:type="spellEnd"/>
+      <w:r>
+        <w:rPr>
+          <w:rFonts w:ascii="Courier New" w:hAnsi="Courier New" w:cs="Courier New"/>
+          <w:b/>
+          <w:sz w:val="28"/>
+          <w:szCs w:val="28"/>
+          <w:lang w:val="en-US"/>
+        </w:rPr>
+        <w:t xml:space="preserve"> </w:t>
+      </w:r>
+      <w:r>
+        <w:rPr>
+          <w:rFonts w:ascii="Courier New" w:hAnsi="Courier New" w:cs="Courier New"/>
+          <w:b/>
+          <w:sz w:val="28"/>
+          <w:szCs w:val="28"/>
+          <w:lang w:val="en-US"/>
+        </w:rPr>
+        <w:t>list</w:t>
+      </w:r>
+      <w:r>
+        <w:rPr>
+          <w:rFonts w:ascii="Courier New" w:hAnsi="Courier New" w:cs="Courier New"/>
+          <w:b/>
+          <w:sz w:val="28"/>
+          <w:szCs w:val="28"/>
+          <w:lang w:val="en-US"/>
+        </w:rPr>
+        <w:t xml:space="preserve"> –</w:t>
+      </w:r>
+      <w:r>
+        <w:rPr>
+          <w:rFonts w:ascii="Courier New" w:hAnsi="Courier New" w:cs="Courier New"/>
+          <w:b/>
+          <w:sz w:val="28"/>
+          <w:szCs w:val="28"/>
+          <w:lang w:val="en-US"/>
+        </w:rPr>
+        <w:t>g</w:t>
+      </w:r>
+      <w:r>
+        <w:rPr>
+          <w:rFonts w:ascii="Courier New" w:hAnsi="Courier New" w:cs="Courier New"/>
+          <w:b/>
+          <w:sz w:val="28"/>
+          <w:szCs w:val="28"/>
+          <w:lang w:val="en-US"/>
+        </w:rPr>
+        <w:t xml:space="preserve"> --</w:t>
+      </w:r>
+      <w:r>
+        <w:rPr>
+          <w:rFonts w:ascii="Courier New" w:hAnsi="Courier New" w:cs="Courier New"/>
+          <w:b/>
+          <w:sz w:val="28"/>
+          <w:szCs w:val="28"/>
+          <w:lang w:val="en-US"/>
+        </w:rPr>
+        <w:t>depth</w:t>
+      </w:r>
+      <w:r>
+        <w:rPr>
+          <w:rFonts w:ascii="Courier New" w:hAnsi="Courier New" w:cs="Courier New"/>
+          <w:b/>
+          <w:sz w:val="28"/>
+          <w:szCs w:val="28"/>
+          <w:lang w:val="en-US"/>
+        </w:rPr>
+        <w:t>=0</w:t>
+      </w:r>
+      <w:r>
+        <w:rPr>
+          <w:rFonts w:ascii="Courier New" w:hAnsi="Courier New" w:cs="Courier New"/>
+          <w:b/>
+          <w:sz w:val="28"/>
+          <w:szCs w:val="28"/>
+          <w:lang w:val="en-US"/>
+        </w:rPr>
+        <w:t xml:space="preserve"> </w:t>
+      </w:r>
+    </w:p>
+    <w:p>
+      <w:pPr>
+        <w:spacing w:after="0"/>
+        <w:jc w:val="both"/>
+        <w:rPr>
+          <w:rFonts w:ascii="Courier New" w:hAnsi="Courier New" w:cs="Courier New"/>
+          <w:sz w:val="28"/>
+          <w:szCs w:val="28"/>
+        </w:rPr>
+      </w:pPr>
+      <w:r>
+        <w:rPr>
+          <w:rFonts w:ascii="Courier New" w:hAnsi="Courier New" w:cs="Courier New"/>
+          <w:b/>
+          <w:sz w:val="28"/>
+          <w:szCs w:val="28"/>
+          <w:lang w:val="en-US"/>
+        </w:rPr>
+        <w:t>ls</w:t>
+      </w:r>
+      <w:r>
+        <w:rPr>
+          <w:rFonts w:ascii="Courier New" w:hAnsi="Courier New" w:cs="Courier New"/>
+          <w:b/>
+          <w:sz w:val="28"/>
+          <w:szCs w:val="28"/>
+        </w:rPr>
+        <w:t xml:space="preserve">, </w:t>
+      </w:r>
+      <w:r>
+        <w:rPr>
+          <w:rFonts w:ascii="Courier New" w:hAnsi="Courier New" w:cs="Courier New"/>
+          <w:b/>
+          <w:sz w:val="28"/>
+          <w:szCs w:val="28"/>
+          <w:lang w:val="en-US"/>
+        </w:rPr>
+        <w:t>la</w:t>
+      </w:r>
+      <w:r>
+        <w:rPr>
+          <w:rFonts w:ascii="Courier New" w:hAnsi="Courier New" w:cs="Courier New"/>
+          <w:b/>
+          <w:sz w:val="28"/>
+          <w:szCs w:val="28"/>
+        </w:rPr>
+        <w:t xml:space="preserve">, </w:t>
+      </w:r>
+      <w:proofErr w:type="spellStart"/>
+      <w:r>
+        <w:rPr>
+          <w:rFonts w:ascii="Courier New" w:hAnsi="Courier New" w:cs="Courier New"/>
+          <w:b/>
+          <w:sz w:val="28"/>
+          <w:szCs w:val="28"/>
+          <w:lang w:val="en-US"/>
+        </w:rPr>
+        <w:t>ll</w:t>
+      </w:r>
+      <w:proofErr w:type="spellEnd"/>
+      <w:r>
+        <w:rPr>
+          <w:rFonts w:ascii="Courier New" w:hAnsi="Courier New" w:cs="Courier New"/>
+          <w:b/>
+          <w:sz w:val="28"/>
+          <w:szCs w:val="28"/>
+        </w:rPr>
+        <w:t xml:space="preserve"> </w:t>
+      </w:r>
+      <w:r>
+        <w:rPr>
+          <w:rFonts w:ascii="Courier New" w:hAnsi="Courier New" w:cs="Courier New"/>
+          <w:b/>
+          <w:sz w:val="28"/>
+          <w:szCs w:val="28"/>
+        </w:rPr>
+        <w:t>–</w:t>
+      </w:r>
+      <w:r>
+        <w:rPr>
+          <w:rFonts w:ascii="Courier New" w:hAnsi="Courier New" w:cs="Courier New"/>
+          <w:b/>
+          <w:sz w:val="28"/>
+          <w:szCs w:val="28"/>
+        </w:rPr>
+        <w:t xml:space="preserve"> </w:t>
+      </w:r>
+    </w:p>
+    <w:p>
+      <w:pPr>
+        <w:spacing w:after="0"/>
+        <w:jc w:val="both"/>
+        <w:rPr>
+          <w:rFonts w:ascii="Courier New" w:hAnsi="Courier New" w:cs="Courier New"/>
+          <w:sz w:val="28"/>
+          <w:szCs w:val="28"/>
+        </w:rPr>
+      </w:pPr>
+      <w:r>
+        <w:rPr>
+          <w:rFonts w:ascii="Courier New" w:hAnsi="Courier New" w:cs="Courier New"/>
+          <w:sz w:val="28"/>
+          <w:szCs w:val="28"/>
+        </w:rPr>
+        <w:t>скачивание пакетов</w:t>
+      </w:r>
+      <w:r>
+        <w:rPr>
+          <w:rFonts w:ascii="Courier New" w:hAnsi="Courier New" w:cs="Courier New"/>
+          <w:sz w:val="28"/>
+          <w:szCs w:val="28"/>
+        </w:rPr>
+        <w:t xml:space="preserve">: </w:t>
+      </w:r>
+      <w:r>
+        <w:rPr>
+          <w:rFonts w:ascii="Courier New" w:hAnsi="Courier New" w:cs="Courier New"/>
+          <w:sz w:val="28"/>
+          <w:szCs w:val="28"/>
+        </w:rPr>
+        <w:t xml:space="preserve">install, </w:t>
+      </w:r>
+      <w:proofErr w:type="spellStart"/>
+      <w:r>
+        <w:rPr>
+          <w:rFonts w:ascii="Courier New" w:hAnsi="Courier New" w:cs="Courier New"/>
+          <w:sz w:val="28"/>
+          <w:szCs w:val="28"/>
+        </w:rPr>
+        <w:t>i</w:t>
+      </w:r>
+      <w:proofErr w:type="spellEnd"/>
+    </w:p>
+    <w:p>
+      <w:pPr>
+        <w:spacing w:after="0"/>
+        <w:jc w:val="both"/>
+        <w:rPr>
+          <w:rFonts w:ascii="Courier New" w:hAnsi="Courier New" w:cs="Courier New"/>
+          <w:sz w:val="28"/>
+          <w:szCs w:val="28"/>
+        </w:rPr>
+      </w:pPr>
+      <w:r>
+        <w:rPr>
+          <w:rFonts w:ascii="Courier New" w:hAnsi="Courier New"/>
+          <w:sz w:val="28"/>
+          <w:szCs w:val="28"/>
+        </w:rPr>
+        <w:t>add</w:t>
+      </w:r>
+      <w:r>
+        <w:rPr>
+          <w:rFonts w:ascii="Courier New" w:hAnsi="Courier New" w:cs="Courier New"/>
+          <w:sz w:val="28"/>
+          <w:szCs w:val="28"/>
+        </w:rPr>
+        <w:t> is just an alias for </w:t>
+      </w:r>
+      <w:r>
+        <w:rPr>
+          <w:rFonts w:ascii="Courier New" w:hAnsi="Courier New"/>
+          <w:sz w:val="28"/>
+          <w:szCs w:val="28"/>
+        </w:rPr>
+        <w:t>install</w:t>
+      </w:r>
+      <w:r>
+        <w:rPr>
+          <w:rFonts w:ascii="Courier New" w:hAnsi="Courier New" w:cs="Courier New"/>
+          <w:sz w:val="28"/>
+          <w:szCs w:val="28"/>
+        </w:rPr>
+        <w:t>.</w:t>
+      </w:r>
+    </w:p>
+    <w:p>
+      <w:pPr>
+        <w:spacing w:after="0"/>
+        <w:jc w:val="both"/>
+        <w:rPr>
+          <w:rFonts w:ascii="Courier New" w:hAnsi="Courier New" w:cs="Courier New"/>
+          <w:b/>
+          <w:sz w:val="28"/>
+          <w:szCs w:val="28"/>
+        </w:rPr>
+      </w:pPr>
+      <w:r>
+        <w:rPr>
+          <w:rFonts w:ascii="Courier New" w:hAnsi="Courier New" w:cs="Courier New"/>
+          <w:b/>
+          <w:sz w:val="28"/>
+          <w:szCs w:val="28"/>
+          <w:lang w:val="en-US"/>
+        </w:rPr>
+        <w:t xml:space="preserve"> </w:t>
+      </w:r>
+      <w:r>
+        <w:rPr>
+          <w:rFonts w:ascii="Courier New" w:hAnsi="Courier New" w:cs="Courier New"/>
+          <w:b/>
+          <w:sz w:val="28"/>
+          <w:szCs w:val="28"/>
+        </w:rPr>
+        <w:t xml:space="preserve">глобально установить добавить </w:t>
+      </w:r>
+      <w:r>
+        <w:rPr>
+          <w:rFonts w:ascii="Courier New" w:hAnsi="Courier New" w:cs="Courier New"/>
+          <w:b/>
+          <w:sz w:val="28"/>
+          <w:szCs w:val="28"/>
+        </w:rPr>
+        <w:t>-</w:t>
+      </w:r>
+      <w:r>
+        <w:rPr>
+          <w:rFonts w:ascii="Courier New" w:hAnsi="Courier New" w:cs="Courier New"/>
+          <w:b/>
+          <w:sz w:val="28"/>
+          <w:szCs w:val="28"/>
+          <w:lang w:val="en-US"/>
+        </w:rPr>
+        <w:t>g</w:t>
+      </w:r>
+    </w:p>
+    <w:p>
+      <w:pPr>
+        <w:spacing w:after="0"/>
+        <w:jc w:val="both"/>
+        <w:rPr>
+          <w:rFonts w:ascii="Courier New" w:hAnsi="Courier New" w:cs="Courier New"/>
+          <w:sz w:val="28"/>
+          <w:szCs w:val="28"/>
+        </w:rPr>
+      </w:pPr>
+      <w:r>
+        <w:rPr>
+          <w:rFonts w:ascii="Courier New" w:hAnsi="Courier New" w:cs="Courier New"/>
+          <w:sz w:val="28"/>
+          <w:szCs w:val="28"/>
+        </w:rPr>
+        <w:t xml:space="preserve">назначение файла </w:t>
+      </w:r>
+      <w:proofErr w:type="gramStart"/>
+      <w:r>
+        <w:rPr>
+          <w:rFonts w:ascii="Courier New" w:hAnsi="Courier New" w:cs="Courier New"/>
+          <w:sz w:val="28"/>
+          <w:szCs w:val="28"/>
+          <w:lang w:val="en-US"/>
+        </w:rPr>
+        <w:t>package</w:t>
+      </w:r>
+      <w:r>
+        <w:rPr>
+          <w:rFonts w:ascii="Courier New" w:hAnsi="Courier New" w:cs="Courier New"/>
+          <w:sz w:val="28"/>
+          <w:szCs w:val="28"/>
+        </w:rPr>
+        <w:t>.</w:t>
+      </w:r>
+      <w:proofErr w:type="spellStart"/>
+      <w:r>
+        <w:rPr>
+          <w:rFonts w:ascii="Courier New" w:hAnsi="Courier New" w:cs="Courier New"/>
+          <w:sz w:val="28"/>
+          <w:szCs w:val="28"/>
+          <w:lang w:val="en-US"/>
+        </w:rPr>
+        <w:t>json</w:t>
+      </w:r>
+      <w:proofErr w:type="spellEnd"/>
+      <w:proofErr w:type="gramEnd"/>
+      <w:r>
+        <w:rPr>
+          <w:rFonts w:ascii="Courier New" w:hAnsi="Courier New" w:cs="Courier New"/>
+          <w:sz w:val="28"/>
+          <w:szCs w:val="28"/>
+        </w:rPr>
+        <w:t>:</w:t>
+      </w:r>
+    </w:p>
+    <w:p>
+      <w:pPr>
+        <w:tabs>
+          <w:tab w:val="left" w:pos="993"/>
+        </w:tabs>
+        <w:spacing w:after="0"/>
+        <w:jc w:val="both"/>
+        <w:rPr>
+          <w:rFonts w:ascii="Courier New" w:hAnsi="Courier New" w:cs="Courier New"/>
+          <w:sz w:val="28"/>
+          <w:szCs w:val="28"/>
+        </w:rPr>
+      </w:pPr>
+      <w:proofErr w:type="gramStart"/>
+      <w:r>
+        <w:rPr>
+          <w:rFonts w:ascii="Courier New" w:hAnsi="Courier New" w:cs="Courier New"/>
+          <w:b/>
+          <w:bCs/>
+          <w:color w:val="1D2129"/>
+          <w:sz w:val="28"/>
+          <w:szCs w:val="28"/>
+          <w:shd w:val="clear" w:color="auto" w:fill="FFFFFF"/>
+          <w:lang w:val="en-US"/>
+        </w:rPr>
+        <w:t>p</w:t>
+      </w:r>
+      <w:proofErr w:type="spellStart"/>
+      <w:r>
+        <w:rPr>
+          <w:rFonts w:ascii="Courier New" w:hAnsi="Courier New" w:cs="Courier New"/>
+          <w:b/>
+          <w:bCs/>
+          <w:color w:val="1D2129"/>
+          <w:sz w:val="28"/>
+          <w:szCs w:val="28"/>
+          <w:shd w:val="clear" w:color="auto" w:fill="FFFFFF"/>
+        </w:rPr>
+        <w:t>ackage.json</w:t>
+      </w:r>
+      <w:proofErr w:type="spellEnd"/>
+      <w:proofErr w:type="gramEnd"/>
+      <w:r>
+        <w:rPr>
+          <w:rFonts w:ascii="Courier New" w:hAnsi="Courier New" w:cs="Courier New"/>
+          <w:color w:val="1D2129"/>
+          <w:sz w:val="28"/>
+          <w:szCs w:val="28"/>
+          <w:shd w:val="clear" w:color="auto" w:fill="FFFFFF"/>
+        </w:rPr>
+        <w:t xml:space="preserve">: файл конфигурации приложения </w:t>
+      </w:r>
+      <w:r>
+        <w:rPr>
+          <w:rFonts w:ascii="Courier New" w:hAnsi="Courier New" w:cs="Courier New"/>
+          <w:color w:val="1D2129"/>
+          <w:sz w:val="28"/>
+          <w:szCs w:val="28"/>
+          <w:shd w:val="clear" w:color="auto" w:fill="FFFFFF"/>
+          <w:lang w:val="en-US"/>
+        </w:rPr>
+        <w:t>Node</w:t>
+      </w:r>
+      <w:r>
+        <w:rPr>
+          <w:rFonts w:ascii="Courier New" w:hAnsi="Courier New" w:cs="Courier New"/>
+          <w:color w:val="1D2129"/>
+          <w:sz w:val="28"/>
+          <w:szCs w:val="28"/>
+          <w:shd w:val="clear" w:color="auto" w:fill="FFFFFF"/>
+        </w:rPr>
+        <w:t>.</w:t>
+      </w:r>
+      <w:proofErr w:type="spellStart"/>
+      <w:r>
+        <w:rPr>
+          <w:rFonts w:ascii="Courier New" w:hAnsi="Courier New" w:cs="Courier New"/>
+          <w:color w:val="1D2129"/>
+          <w:sz w:val="28"/>
+          <w:szCs w:val="28"/>
+          <w:shd w:val="clear" w:color="auto" w:fill="FFFFFF"/>
+          <w:lang w:val="en-US"/>
+        </w:rPr>
+        <w:t>js</w:t>
+      </w:r>
+      <w:proofErr w:type="spellEnd"/>
+      <w:r>
+        <w:rPr>
+          <w:rFonts w:ascii="Courier New" w:hAnsi="Courier New" w:cs="Courier New"/>
+          <w:color w:val="1D2129"/>
+          <w:sz w:val="28"/>
+          <w:szCs w:val="28"/>
+          <w:shd w:val="clear" w:color="auto" w:fill="FFFFFF"/>
+        </w:rPr>
+        <w:t xml:space="preserve">. Любая директория, содержащая данный файл, интерпретируется как </w:t>
+      </w:r>
+      <w:r>
+        <w:rPr>
+          <w:rFonts w:ascii="Courier New" w:hAnsi="Courier New" w:cs="Courier New"/>
+          <w:color w:val="1D2129"/>
+          <w:sz w:val="28"/>
+          <w:szCs w:val="28"/>
+          <w:shd w:val="clear" w:color="auto" w:fill="FFFFFF"/>
+          <w:lang w:val="en-US"/>
+        </w:rPr>
+        <w:t>Node</w:t>
+      </w:r>
+      <w:r>
+        <w:rPr>
+          <w:rFonts w:ascii="Courier New" w:hAnsi="Courier New" w:cs="Courier New"/>
+          <w:color w:val="1D2129"/>
+          <w:sz w:val="28"/>
+          <w:szCs w:val="28"/>
+          <w:shd w:val="clear" w:color="auto" w:fill="FFFFFF"/>
+        </w:rPr>
+        <w:t>.</w:t>
+      </w:r>
+      <w:proofErr w:type="spellStart"/>
+      <w:r>
+        <w:rPr>
+          <w:rFonts w:ascii="Courier New" w:hAnsi="Courier New" w:cs="Courier New"/>
+          <w:color w:val="1D2129"/>
+          <w:sz w:val="28"/>
+          <w:szCs w:val="28"/>
+          <w:shd w:val="clear" w:color="auto" w:fill="FFFFFF"/>
+          <w:lang w:val="en-US"/>
+        </w:rPr>
+        <w:t>js</w:t>
+      </w:r>
+      <w:proofErr w:type="spellEnd"/>
+      <w:r>
+        <w:rPr>
+          <w:rFonts w:ascii="Courier New" w:hAnsi="Courier New" w:cs="Courier New"/>
+          <w:color w:val="1D2129"/>
+          <w:sz w:val="28"/>
+          <w:szCs w:val="28"/>
+          <w:shd w:val="clear" w:color="auto" w:fill="FFFFFF"/>
+        </w:rPr>
+        <w:t>-пакет</w:t>
+      </w:r>
+      <w:r>
+        <w:rPr>
+          <w:rFonts w:ascii="Courier New" w:hAnsi="Courier New" w:cs="Courier New"/>
+          <w:sz w:val="28"/>
+          <w:szCs w:val="28"/>
+        </w:rPr>
+        <w:t>.</w:t>
+      </w:r>
+    </w:p>
+    <w:p>
+      <w:pPr>
+        <w:tabs>
+          <w:tab w:val="left" w:pos="993"/>
+        </w:tabs>
+        <w:spacing w:after="0"/>
+        <w:jc w:val="both"/>
+        <w:rPr>
+          <w:rFonts w:ascii="Courier New" w:hAnsi="Courier New" w:cs="Courier New"/>
+          <w:sz w:val="28"/>
+          <w:szCs w:val="28"/>
+        </w:rPr>
+      </w:pPr>
+      <w:proofErr w:type="spellStart"/>
+      <w:proofErr w:type="gramStart"/>
+      <w:r>
+        <w:rPr>
+          <w:rFonts w:ascii="Courier New" w:hAnsi="Courier New" w:cs="Courier New"/>
+          <w:b/>
+          <w:bCs/>
+          <w:color w:val="1D2129"/>
+          <w:sz w:val="28"/>
+          <w:szCs w:val="28"/>
+          <w:shd w:val="clear" w:color="auto" w:fill="FFFFFF"/>
+        </w:rPr>
+        <w:t>package.json</w:t>
+      </w:r>
+      <w:proofErr w:type="spellEnd"/>
+      <w:proofErr w:type="gramEnd"/>
+      <w:r>
+        <w:rPr>
+          <w:rFonts w:ascii="Courier New" w:hAnsi="Courier New" w:cs="Courier New"/>
+          <w:color w:val="1D2129"/>
+          <w:sz w:val="28"/>
+          <w:szCs w:val="28"/>
+          <w:shd w:val="clear" w:color="auto" w:fill="FFFFFF"/>
+        </w:rPr>
+        <w:t xml:space="preserve">: содержит метаданные проекта (название, версия, описание проекта, …), список зависимостей вашего пакета, которые будут установлены при вызове команды </w:t>
+      </w:r>
+      <w:proofErr w:type="spellStart"/>
+      <w:r>
+        <w:rPr>
+          <w:rFonts w:ascii="Courier New" w:hAnsi="Courier New" w:cs="Courier New"/>
+          <w:b/>
+          <w:bCs/>
+          <w:color w:val="1D2129"/>
+          <w:sz w:val="28"/>
+          <w:szCs w:val="28"/>
+          <w:shd w:val="clear" w:color="auto" w:fill="FFFFFF"/>
+          <w:lang w:val="en-US"/>
+        </w:rPr>
+        <w:t>npm</w:t>
+      </w:r>
+      <w:proofErr w:type="spellEnd"/>
+      <w:r>
+        <w:rPr>
+          <w:rFonts w:ascii="Courier New" w:hAnsi="Courier New" w:cs="Courier New"/>
+          <w:b/>
+          <w:bCs/>
+          <w:color w:val="1D2129"/>
+          <w:sz w:val="28"/>
+          <w:szCs w:val="28"/>
+          <w:shd w:val="clear" w:color="auto" w:fill="FFFFFF"/>
+        </w:rPr>
+        <w:t xml:space="preserve"> </w:t>
+      </w:r>
+      <w:r>
+        <w:rPr>
+          <w:rFonts w:ascii="Courier New" w:hAnsi="Courier New" w:cs="Courier New"/>
+          <w:b/>
+          <w:bCs/>
+          <w:color w:val="1D2129"/>
+          <w:sz w:val="28"/>
+          <w:szCs w:val="28"/>
+          <w:shd w:val="clear" w:color="auto" w:fill="FFFFFF"/>
+          <w:lang w:val="en-US"/>
+        </w:rPr>
+        <w:t>install</w:t>
+      </w:r>
+      <w:r>
+        <w:rPr>
+          <w:rFonts w:ascii="Courier New" w:hAnsi="Courier New" w:cs="Courier New"/>
+          <w:color w:val="1D2129"/>
+          <w:sz w:val="28"/>
+          <w:szCs w:val="28"/>
+          <w:shd w:val="clear" w:color="auto" w:fill="FFFFFF"/>
+        </w:rPr>
+        <w:t>, скрипты, вызывающие другие команды консоли.</w:t>
+      </w:r>
+    </w:p>
+    <w:p>
+      <w:pPr>
+        <w:spacing w:after="0"/>
+        <w:jc w:val="both"/>
+        <w:rPr>
+          <w:rFonts w:ascii="Courier New" w:hAnsi="Courier New" w:cs="Courier New"/>
+          <w:sz w:val="28"/>
+          <w:szCs w:val="28"/>
+        </w:rPr>
+      </w:pPr>
+      <w:r>
+        <w:rPr>
+          <w:rFonts w:ascii="Courier New" w:hAnsi="Courier New" w:cs="Courier New"/>
+          <w:sz w:val="28"/>
+          <w:szCs w:val="28"/>
+        </w:rPr>
+        <w:t>локальны</w:t>
+      </w:r>
+      <w:r>
+        <w:rPr>
+          <w:rFonts w:ascii="Courier New" w:hAnsi="Courier New" w:cs="Courier New"/>
+          <w:sz w:val="28"/>
+          <w:szCs w:val="28"/>
+        </w:rPr>
+        <w:t>е хранилища пакетов</w:t>
+      </w:r>
+      <w:r>
+        <w:rPr>
+          <w:rFonts w:ascii="Courier New" w:hAnsi="Courier New" w:cs="Courier New"/>
+          <w:sz w:val="28"/>
+          <w:szCs w:val="28"/>
+        </w:rPr>
+        <w:t>:</w:t>
+      </w:r>
+    </w:p>
+    <w:p>
+      <w:pPr>
+        <w:spacing w:after="0"/>
+        <w:jc w:val="both"/>
+        <w:rPr>
+          <w:rFonts w:ascii="Courier New" w:hAnsi="Courier New" w:cs="Courier New"/>
+          <w:sz w:val="28"/>
+          <w:szCs w:val="28"/>
+        </w:rPr>
+      </w:pPr>
+      <w:r>
+        <w:rPr>
+          <w:rFonts w:ascii="Courier New" w:hAnsi="Courier New" w:cs="Courier New"/>
+          <w:sz w:val="28"/>
+          <w:szCs w:val="28"/>
+          <w:lang w:val="en-US"/>
+        </w:rPr>
+        <w:t>node</w:t>
+      </w:r>
+      <w:r>
+        <w:rPr>
+          <w:rFonts w:ascii="Courier New" w:hAnsi="Courier New" w:cs="Courier New"/>
+          <w:sz w:val="28"/>
+          <w:szCs w:val="28"/>
+        </w:rPr>
+        <w:t>_</w:t>
+      </w:r>
+      <w:r>
+        <w:rPr>
+          <w:rFonts w:ascii="Courier New" w:hAnsi="Courier New" w:cs="Courier New"/>
+          <w:sz w:val="28"/>
+          <w:szCs w:val="28"/>
+          <w:lang w:val="en-US"/>
+        </w:rPr>
+        <w:t>modules</w:t>
+      </w:r>
+      <w:r>
+        <w:rPr>
+          <w:rFonts w:ascii="Courier New" w:hAnsi="Courier New" w:cs="Courier New"/>
+          <w:sz w:val="28"/>
+          <w:szCs w:val="28"/>
+        </w:rPr>
+        <w:t xml:space="preserve"> </w:t>
+      </w:r>
+      <w:r>
+        <w:rPr>
+          <w:rFonts w:ascii="Courier New" w:hAnsi="Courier New" w:cs="Courier New"/>
+          <w:sz w:val="28"/>
+          <w:szCs w:val="28"/>
+        </w:rPr>
+        <w:t xml:space="preserve">– папка в которой сохраняются </w:t>
+      </w:r>
+      <w:proofErr w:type="spellStart"/>
+      <w:r>
+        <w:rPr>
+          <w:rFonts w:ascii="Courier New" w:hAnsi="Courier New" w:cs="Courier New"/>
+          <w:sz w:val="28"/>
+          <w:szCs w:val="28"/>
+          <w:lang w:val="en-US"/>
+        </w:rPr>
+        <w:t>npm</w:t>
+      </w:r>
+      <w:proofErr w:type="spellEnd"/>
+      <w:r>
+        <w:rPr>
+          <w:rFonts w:ascii="Courier New" w:hAnsi="Courier New" w:cs="Courier New"/>
+          <w:sz w:val="28"/>
+          <w:szCs w:val="28"/>
+        </w:rPr>
+        <w:t xml:space="preserve"> </w:t>
+      </w:r>
+    </w:p>
+    <w:p>
+      <w:pPr>
+        <w:spacing w:after="0"/>
+        <w:jc w:val="both"/>
+        <w:rPr>
+          <w:rFonts w:ascii="Courier New" w:hAnsi="Courier New" w:cs="Courier New"/>
+          <w:sz w:val="28"/>
+          <w:szCs w:val="28"/>
+        </w:rPr>
+      </w:pPr>
+      <w:r>
+        <w:rPr>
+          <w:rFonts w:ascii="Courier New" w:hAnsi="Courier New" w:cs="Courier New"/>
+          <w:sz w:val="28"/>
+          <w:szCs w:val="28"/>
+        </w:rPr>
+        <w:t xml:space="preserve"> удаление пакетов</w:t>
+      </w:r>
+      <w:r>
+        <w:rPr>
+          <w:rFonts w:ascii="Courier New" w:hAnsi="Courier New" w:cs="Courier New"/>
+          <w:sz w:val="28"/>
+          <w:szCs w:val="28"/>
+        </w:rPr>
+        <w:t>:</w:t>
+      </w:r>
+    </w:p>
+    <w:p>
+      <w:pPr>
+        <w:shd w:val="clear" w:color="auto" w:fill="FAFFF7"/>
+        <w:spacing w:after="0" w:line="240" w:lineRule="auto"/>
+        <w:textAlignment w:val="top"/>
+        <w:rPr>
+          <w:rFonts w:ascii="Arial" w:eastAsia="Times New Roman" w:hAnsi="Arial" w:cs="Arial"/>
+          <w:color w:val="2F353F"/>
+          <w:sz w:val="26"/>
+          <w:szCs w:val="26"/>
+          <w:lang w:eastAsia="ru-RU"/>
+        </w:rPr>
+      </w:pPr>
+      <w:proofErr w:type="spellStart"/>
+      <w:r>
+        <w:rPr>
+          <w:rFonts w:ascii="Courier New" w:eastAsia="Times New Roman" w:hAnsi="Courier New" w:cs="Courier New"/>
+          <w:color w:val="000000"/>
+          <w:sz w:val="21"/>
+          <w:szCs w:val="21"/>
+          <w:bdr w:val="none" w:sz="0" w:space="0" w:color="auto" w:frame="1"/>
+          <w:shd w:val="clear" w:color="auto" w:fill="F2F5F9"/>
+          <w:lang w:eastAsia="ru-RU"/>
+        </w:rPr>
+        <w:t>npm</w:t>
+      </w:r>
+      <w:proofErr w:type="spellEnd"/>
+      <w:r>
+        <w:rPr>
+          <w:rFonts w:ascii="Courier New" w:eastAsia="Times New Roman" w:hAnsi="Courier New" w:cs="Courier New"/>
+          <w:color w:val="000000"/>
+          <w:sz w:val="21"/>
+          <w:szCs w:val="21"/>
+          <w:bdr w:val="none" w:sz="0" w:space="0" w:color="auto" w:frame="1"/>
+          <w:shd w:val="clear" w:color="auto" w:fill="F2F5F9"/>
+          <w:lang w:eastAsia="ru-RU"/>
+        </w:rPr>
+        <w:t xml:space="preserve"> </w:t>
+      </w:r>
+      <w:proofErr w:type="spellStart"/>
+      <w:r>
+        <w:rPr>
+          <w:rFonts w:ascii="Courier New" w:eastAsia="Times New Roman" w:hAnsi="Courier New" w:cs="Courier New"/>
+          <w:color w:val="000000"/>
+          <w:sz w:val="21"/>
+          <w:szCs w:val="21"/>
+          <w:bdr w:val="none" w:sz="0" w:space="0" w:color="auto" w:frame="1"/>
+          <w:shd w:val="clear" w:color="auto" w:fill="F2F5F9"/>
+          <w:lang w:eastAsia="ru-RU"/>
+        </w:rPr>
+        <w:t>uninstall</w:t>
+      </w:r>
+      <w:proofErr w:type="spellEnd"/>
+      <w:r>
+        <w:rPr>
+          <w:rFonts w:ascii="Courier New" w:eastAsia="Times New Roman" w:hAnsi="Courier New" w:cs="Courier New"/>
+          <w:color w:val="000000"/>
+          <w:sz w:val="21"/>
+          <w:szCs w:val="21"/>
+          <w:bdr w:val="none" w:sz="0" w:space="0" w:color="auto" w:frame="1"/>
+          <w:shd w:val="clear" w:color="auto" w:fill="F2F5F9"/>
+          <w:lang w:eastAsia="ru-RU"/>
+        </w:rPr>
+        <w:t xml:space="preserve"> </w:t>
+      </w:r>
+      <w:r>
+        <w:rPr>
+          <w:rFonts w:ascii="Courier New" w:eastAsia="Times New Roman" w:hAnsi="Courier New" w:cs="Courier New"/>
+          <w:color w:val="7D2727"/>
+          <w:sz w:val="21"/>
+          <w:szCs w:val="21"/>
+          <w:bdr w:val="none" w:sz="0" w:space="0" w:color="auto" w:frame="1"/>
+          <w:shd w:val="clear" w:color="auto" w:fill="F2F5F9"/>
+          <w:lang w:eastAsia="ru-RU"/>
+        </w:rPr>
+        <w:t>&lt;</w:t>
+      </w:r>
+      <w:proofErr w:type="spellStart"/>
+      <w:r>
+        <w:rPr>
+          <w:rFonts w:ascii="Courier New" w:eastAsia="Times New Roman" w:hAnsi="Courier New" w:cs="Courier New"/>
+          <w:color w:val="7D2727"/>
+          <w:sz w:val="21"/>
+          <w:szCs w:val="21"/>
+          <w:bdr w:val="none" w:sz="0" w:space="0" w:color="auto" w:frame="1"/>
+          <w:shd w:val="clear" w:color="auto" w:fill="F2F5F9"/>
+          <w:lang w:eastAsia="ru-RU"/>
+        </w:rPr>
+        <w:t>name</w:t>
+      </w:r>
+      <w:proofErr w:type="spellEnd"/>
+      <w:r>
+        <w:rPr>
+          <w:rFonts w:ascii="Courier New" w:eastAsia="Times New Roman" w:hAnsi="Courier New" w:cs="Courier New"/>
+          <w:color w:val="7D2727"/>
+          <w:sz w:val="21"/>
+          <w:szCs w:val="21"/>
+          <w:bdr w:val="none" w:sz="0" w:space="0" w:color="auto" w:frame="1"/>
+          <w:shd w:val="clear" w:color="auto" w:fill="F2F5F9"/>
+          <w:lang w:eastAsia="ru-RU"/>
+        </w:rPr>
+        <w:t>&gt;</w:t>
+      </w:r>
+      <w:r>
+        <w:rPr>
+          <w:rFonts w:ascii="Arial" w:eastAsia="Times New Roman" w:hAnsi="Arial" w:cs="Arial"/>
+          <w:color w:val="2F353F"/>
+          <w:sz w:val="26"/>
+          <w:szCs w:val="26"/>
+          <w:lang w:eastAsia="ru-RU"/>
+        </w:rPr>
+        <w:t> удаляет модуль из </w:t>
+      </w:r>
+      <w:proofErr w:type="spellStart"/>
+      <w:r>
+        <w:rPr>
+          <w:rFonts w:ascii="Courier New" w:eastAsia="Times New Roman" w:hAnsi="Courier New" w:cs="Courier New"/>
+          <w:color w:val="000000"/>
+          <w:sz w:val="21"/>
+          <w:szCs w:val="21"/>
+          <w:bdr w:val="none" w:sz="0" w:space="0" w:color="auto" w:frame="1"/>
+          <w:shd w:val="clear" w:color="auto" w:fill="F2F5F9"/>
+          <w:lang w:eastAsia="ru-RU"/>
+        </w:rPr>
+        <w:t>node_modules</w:t>
+      </w:r>
+      <w:proofErr w:type="spellEnd"/>
+      <w:r>
+        <w:rPr>
+          <w:rFonts w:ascii="Arial" w:eastAsia="Times New Roman" w:hAnsi="Arial" w:cs="Arial"/>
+          <w:color w:val="2F353F"/>
+          <w:sz w:val="26"/>
+          <w:szCs w:val="26"/>
+          <w:lang w:eastAsia="ru-RU"/>
+        </w:rPr>
+        <w:t>, но не </w:t>
+      </w:r>
+      <w:proofErr w:type="spellStart"/>
+      <w:proofErr w:type="gramStart"/>
+      <w:r>
+        <w:rPr>
+          <w:rFonts w:ascii="Courier New" w:eastAsia="Times New Roman" w:hAnsi="Courier New" w:cs="Courier New"/>
+          <w:color w:val="000000"/>
+          <w:sz w:val="21"/>
+          <w:szCs w:val="21"/>
+          <w:bdr w:val="none" w:sz="0" w:space="0" w:color="auto" w:frame="1"/>
+          <w:shd w:val="clear" w:color="auto" w:fill="F2F5F9"/>
+          <w:lang w:eastAsia="ru-RU"/>
+        </w:rPr>
+        <w:t>package.json</w:t>
+      </w:r>
+      <w:proofErr w:type="spellEnd"/>
+      <w:proofErr w:type="gramEnd"/>
+    </w:p>
+    <w:p>
+      <w:pPr>
+        <w:shd w:val="clear" w:color="auto" w:fill="FAFFF7"/>
+        <w:spacing w:after="0" w:line="240" w:lineRule="auto"/>
+        <w:textAlignment w:val="top"/>
+        <w:rPr>
+          <w:rFonts w:ascii="Arial" w:eastAsia="Times New Roman" w:hAnsi="Arial" w:cs="Arial"/>
+          <w:color w:val="2F353F"/>
+          <w:sz w:val="26"/>
+          <w:szCs w:val="26"/>
+          <w:lang w:val="en-US" w:eastAsia="ru-RU"/>
+        </w:rPr>
+      </w:pPr>
+      <w:proofErr w:type="spellStart"/>
+      <w:r>
+        <w:rPr>
+          <w:rFonts w:ascii="Courier New" w:eastAsia="Times New Roman" w:hAnsi="Courier New" w:cs="Courier New"/>
+          <w:color w:val="000000"/>
+          <w:sz w:val="21"/>
+          <w:szCs w:val="21"/>
+          <w:bdr w:val="none" w:sz="0" w:space="0" w:color="auto" w:frame="1"/>
+          <w:shd w:val="clear" w:color="auto" w:fill="F2F5F9"/>
+          <w:lang w:val="en-US" w:eastAsia="ru-RU"/>
+        </w:rPr>
+        <w:t>npm</w:t>
+      </w:r>
+      <w:proofErr w:type="spellEnd"/>
+      <w:r>
+        <w:rPr>
+          <w:rFonts w:ascii="Courier New" w:eastAsia="Times New Roman" w:hAnsi="Courier New" w:cs="Courier New"/>
+          <w:color w:val="000000"/>
+          <w:sz w:val="21"/>
+          <w:szCs w:val="21"/>
+          <w:bdr w:val="none" w:sz="0" w:space="0" w:color="auto" w:frame="1"/>
+          <w:shd w:val="clear" w:color="auto" w:fill="F2F5F9"/>
+          <w:lang w:val="en-US" w:eastAsia="ru-RU"/>
+        </w:rPr>
+        <w:t xml:space="preserve"> uninstall </w:t>
+      </w:r>
+      <w:r>
+        <w:rPr>
+          <w:rFonts w:ascii="Courier New" w:eastAsia="Times New Roman" w:hAnsi="Courier New" w:cs="Courier New"/>
+          <w:color w:val="7D2727"/>
+          <w:sz w:val="21"/>
+          <w:szCs w:val="21"/>
+          <w:bdr w:val="none" w:sz="0" w:space="0" w:color="auto" w:frame="1"/>
+          <w:shd w:val="clear" w:color="auto" w:fill="F2F5F9"/>
+          <w:lang w:val="en-US" w:eastAsia="ru-RU"/>
+        </w:rPr>
+        <w:t>&lt;name&gt;</w:t>
+      </w:r>
+      <w:r>
+        <w:rPr>
+          <w:rFonts w:ascii="Courier New" w:eastAsia="Times New Roman" w:hAnsi="Courier New" w:cs="Courier New"/>
+          <w:color w:val="000000"/>
+          <w:sz w:val="21"/>
+          <w:szCs w:val="21"/>
+          <w:bdr w:val="none" w:sz="0" w:space="0" w:color="auto" w:frame="1"/>
+          <w:shd w:val="clear" w:color="auto" w:fill="F2F5F9"/>
+          <w:lang w:val="en-US" w:eastAsia="ru-RU"/>
+        </w:rPr>
+        <w:t xml:space="preserve"> --save</w:t>
+      </w:r>
+      <w:r>
+        <w:rPr>
+          <w:rFonts w:ascii="Arial" w:eastAsia="Times New Roman" w:hAnsi="Arial" w:cs="Arial"/>
+          <w:color w:val="2F353F"/>
+          <w:sz w:val="26"/>
+          <w:szCs w:val="26"/>
+          <w:lang w:val="en-US" w:eastAsia="ru-RU"/>
+        </w:rPr>
+        <w:t> </w:t>
+      </w:r>
+      <w:r>
+        <w:rPr>
+          <w:rFonts w:ascii="Arial" w:eastAsia="Times New Roman" w:hAnsi="Arial" w:cs="Arial"/>
+          <w:color w:val="2F353F"/>
+          <w:sz w:val="26"/>
+          <w:szCs w:val="26"/>
+          <w:lang w:eastAsia="ru-RU"/>
+        </w:rPr>
+        <w:t>также</w:t>
+      </w:r>
+      <w:r>
+        <w:rPr>
+          <w:rFonts w:ascii="Arial" w:eastAsia="Times New Roman" w:hAnsi="Arial" w:cs="Arial"/>
+          <w:color w:val="2F353F"/>
+          <w:sz w:val="26"/>
+          <w:szCs w:val="26"/>
+          <w:lang w:val="en-US" w:eastAsia="ru-RU"/>
+        </w:rPr>
+        <w:t xml:space="preserve"> </w:t>
+      </w:r>
+      <w:r>
+        <w:rPr>
+          <w:rFonts w:ascii="Arial" w:eastAsia="Times New Roman" w:hAnsi="Arial" w:cs="Arial"/>
+          <w:color w:val="2F353F"/>
+          <w:sz w:val="26"/>
+          <w:szCs w:val="26"/>
+          <w:lang w:eastAsia="ru-RU"/>
+        </w:rPr>
+        <w:t>удаляет</w:t>
+      </w:r>
+      <w:r>
+        <w:rPr>
+          <w:rFonts w:ascii="Arial" w:eastAsia="Times New Roman" w:hAnsi="Arial" w:cs="Arial"/>
+          <w:color w:val="2F353F"/>
+          <w:sz w:val="26"/>
+          <w:szCs w:val="26"/>
+          <w:lang w:val="en-US" w:eastAsia="ru-RU"/>
+        </w:rPr>
+        <w:t xml:space="preserve"> </w:t>
+      </w:r>
+      <w:r>
+        <w:rPr>
+          <w:rFonts w:ascii="Arial" w:eastAsia="Times New Roman" w:hAnsi="Arial" w:cs="Arial"/>
+          <w:color w:val="2F353F"/>
+          <w:sz w:val="26"/>
+          <w:szCs w:val="26"/>
+          <w:lang w:eastAsia="ru-RU"/>
+        </w:rPr>
+        <w:t>его</w:t>
+      </w:r>
+      <w:r>
+        <w:rPr>
+          <w:rFonts w:ascii="Arial" w:eastAsia="Times New Roman" w:hAnsi="Arial" w:cs="Arial"/>
+          <w:color w:val="2F353F"/>
+          <w:sz w:val="26"/>
+          <w:szCs w:val="26"/>
+          <w:lang w:val="en-US" w:eastAsia="ru-RU"/>
+        </w:rPr>
+        <w:t xml:space="preserve"> </w:t>
+      </w:r>
+      <w:r>
+        <w:rPr>
+          <w:rFonts w:ascii="Arial" w:eastAsia="Times New Roman" w:hAnsi="Arial" w:cs="Arial"/>
+          <w:color w:val="2F353F"/>
+          <w:sz w:val="26"/>
+          <w:szCs w:val="26"/>
+          <w:lang w:eastAsia="ru-RU"/>
+        </w:rPr>
+        <w:t>из</w:t>
+      </w:r>
+      <w:r>
+        <w:rPr>
+          <w:rFonts w:ascii="Arial" w:eastAsia="Times New Roman" w:hAnsi="Arial" w:cs="Arial"/>
+          <w:color w:val="2F353F"/>
+          <w:sz w:val="26"/>
+          <w:szCs w:val="26"/>
+          <w:lang w:val="en-US" w:eastAsia="ru-RU"/>
+        </w:rPr>
+        <w:t> </w:t>
+      </w:r>
+      <w:r>
+        <w:rPr>
+          <w:rFonts w:ascii="Courier New" w:eastAsia="Times New Roman" w:hAnsi="Courier New" w:cs="Courier New"/>
+          <w:color w:val="000000"/>
+          <w:sz w:val="21"/>
+          <w:szCs w:val="21"/>
+          <w:bdr w:val="none" w:sz="0" w:space="0" w:color="auto" w:frame="1"/>
+          <w:shd w:val="clear" w:color="auto" w:fill="F2F5F9"/>
+          <w:lang w:val="en-US" w:eastAsia="ru-RU"/>
+        </w:rPr>
+        <w:t>dependencies</w:t>
+      </w:r>
+      <w:r>
+        <w:rPr>
+          <w:rFonts w:ascii="Arial" w:eastAsia="Times New Roman" w:hAnsi="Arial" w:cs="Arial"/>
+          <w:color w:val="2F353F"/>
+          <w:sz w:val="26"/>
+          <w:szCs w:val="26"/>
+          <w:lang w:val="en-US" w:eastAsia="ru-RU"/>
+        </w:rPr>
+        <w:t> </w:t>
+      </w:r>
+      <w:r>
+        <w:rPr>
+          <w:rFonts w:ascii="Arial" w:eastAsia="Times New Roman" w:hAnsi="Arial" w:cs="Arial"/>
+          <w:color w:val="2F353F"/>
+          <w:sz w:val="26"/>
+          <w:szCs w:val="26"/>
+          <w:lang w:eastAsia="ru-RU"/>
+        </w:rPr>
+        <w:t>в</w:t>
+      </w:r>
+      <w:r>
+        <w:rPr>
+          <w:rFonts w:ascii="Arial" w:eastAsia="Times New Roman" w:hAnsi="Arial" w:cs="Arial"/>
+          <w:color w:val="2F353F"/>
+          <w:sz w:val="26"/>
+          <w:szCs w:val="26"/>
+          <w:lang w:val="en-US" w:eastAsia="ru-RU"/>
+        </w:rPr>
+        <w:t> </w:t>
+      </w:r>
+      <w:proofErr w:type="spellStart"/>
+      <w:proofErr w:type="gramStart"/>
+      <w:r>
+        <w:rPr>
+          <w:rFonts w:ascii="Courier New" w:eastAsia="Times New Roman" w:hAnsi="Courier New" w:cs="Courier New"/>
+          <w:color w:val="000000"/>
+          <w:sz w:val="21"/>
+          <w:szCs w:val="21"/>
+          <w:bdr w:val="none" w:sz="0" w:space="0" w:color="auto" w:frame="1"/>
+          <w:shd w:val="clear" w:color="auto" w:fill="F2F5F9"/>
+          <w:lang w:val="en-US" w:eastAsia="ru-RU"/>
+        </w:rPr>
+        <w:t>package.json</w:t>
+      </w:r>
+      <w:proofErr w:type="spellEnd"/>
+      <w:proofErr w:type="gramEnd"/>
+    </w:p>
+    <w:p>
+      <w:pPr>
+        <w:shd w:val="clear" w:color="auto" w:fill="FAFFF7"/>
+        <w:spacing w:after="0" w:line="240" w:lineRule="auto"/>
+        <w:textAlignment w:val="top"/>
+        <w:rPr>
+          <w:rFonts w:ascii="Arial" w:eastAsia="Times New Roman" w:hAnsi="Arial" w:cs="Arial"/>
+          <w:color w:val="2F353F"/>
+          <w:sz w:val="26"/>
+          <w:szCs w:val="26"/>
+          <w:lang w:val="en-US" w:eastAsia="ru-RU"/>
+        </w:rPr>
+      </w:pPr>
+      <w:proofErr w:type="spellStart"/>
+      <w:r>
+        <w:rPr>
+          <w:rFonts w:ascii="Courier New" w:eastAsia="Times New Roman" w:hAnsi="Courier New" w:cs="Courier New"/>
+          <w:color w:val="000000"/>
+          <w:sz w:val="21"/>
+          <w:szCs w:val="21"/>
+          <w:bdr w:val="none" w:sz="0" w:space="0" w:color="auto" w:frame="1"/>
+          <w:shd w:val="clear" w:color="auto" w:fill="F2F5F9"/>
+          <w:lang w:val="en-US" w:eastAsia="ru-RU"/>
+        </w:rPr>
+        <w:t>npm</w:t>
+      </w:r>
+      <w:proofErr w:type="spellEnd"/>
+      <w:r>
+        <w:rPr>
+          <w:rFonts w:ascii="Courier New" w:eastAsia="Times New Roman" w:hAnsi="Courier New" w:cs="Courier New"/>
+          <w:color w:val="000000"/>
+          <w:sz w:val="21"/>
+          <w:szCs w:val="21"/>
+          <w:bdr w:val="none" w:sz="0" w:space="0" w:color="auto" w:frame="1"/>
+          <w:shd w:val="clear" w:color="auto" w:fill="F2F5F9"/>
+          <w:lang w:val="en-US" w:eastAsia="ru-RU"/>
+        </w:rPr>
+        <w:t xml:space="preserve"> uninstall </w:t>
+      </w:r>
+      <w:r>
+        <w:rPr>
+          <w:rFonts w:ascii="Courier New" w:eastAsia="Times New Roman" w:hAnsi="Courier New" w:cs="Courier New"/>
+          <w:color w:val="7D2727"/>
+          <w:sz w:val="21"/>
+          <w:szCs w:val="21"/>
+          <w:bdr w:val="none" w:sz="0" w:space="0" w:color="auto" w:frame="1"/>
+          <w:shd w:val="clear" w:color="auto" w:fill="F2F5F9"/>
+          <w:lang w:val="en-US" w:eastAsia="ru-RU"/>
+        </w:rPr>
+        <w:t>&lt;name&gt;</w:t>
+      </w:r>
+      <w:r>
+        <w:rPr>
+          <w:rFonts w:ascii="Courier New" w:eastAsia="Times New Roman" w:hAnsi="Courier New" w:cs="Courier New"/>
+          <w:color w:val="000000"/>
+          <w:sz w:val="21"/>
+          <w:szCs w:val="21"/>
+          <w:bdr w:val="none" w:sz="0" w:space="0" w:color="auto" w:frame="1"/>
+          <w:shd w:val="clear" w:color="auto" w:fill="F2F5F9"/>
+          <w:lang w:val="en-US" w:eastAsia="ru-RU"/>
+        </w:rPr>
+        <w:t xml:space="preserve"> --save-dev</w:t>
+      </w:r>
+      <w:r>
+        <w:rPr>
+          <w:rFonts w:ascii="Arial" w:eastAsia="Times New Roman" w:hAnsi="Arial" w:cs="Arial"/>
+          <w:color w:val="2F353F"/>
+          <w:sz w:val="26"/>
+          <w:szCs w:val="26"/>
+          <w:lang w:val="en-US" w:eastAsia="ru-RU"/>
+        </w:rPr>
+        <w:t> </w:t>
+      </w:r>
+      <w:r>
+        <w:rPr>
+          <w:rFonts w:ascii="Arial" w:eastAsia="Times New Roman" w:hAnsi="Arial" w:cs="Arial"/>
+          <w:color w:val="2F353F"/>
+          <w:sz w:val="26"/>
+          <w:szCs w:val="26"/>
+          <w:lang w:eastAsia="ru-RU"/>
+        </w:rPr>
+        <w:t>также</w:t>
+      </w:r>
+      <w:r>
+        <w:rPr>
+          <w:rFonts w:ascii="Arial" w:eastAsia="Times New Roman" w:hAnsi="Arial" w:cs="Arial"/>
+          <w:color w:val="2F353F"/>
+          <w:sz w:val="26"/>
+          <w:szCs w:val="26"/>
+          <w:lang w:val="en-US" w:eastAsia="ru-RU"/>
+        </w:rPr>
+        <w:t xml:space="preserve"> </w:t>
+      </w:r>
+      <w:r>
+        <w:rPr>
+          <w:rFonts w:ascii="Arial" w:eastAsia="Times New Roman" w:hAnsi="Arial" w:cs="Arial"/>
+          <w:color w:val="2F353F"/>
+          <w:sz w:val="26"/>
+          <w:szCs w:val="26"/>
+          <w:lang w:eastAsia="ru-RU"/>
+        </w:rPr>
+        <w:t>удаляет</w:t>
+      </w:r>
+      <w:r>
+        <w:rPr>
+          <w:rFonts w:ascii="Arial" w:eastAsia="Times New Roman" w:hAnsi="Arial" w:cs="Arial"/>
+          <w:color w:val="2F353F"/>
+          <w:sz w:val="26"/>
+          <w:szCs w:val="26"/>
+          <w:lang w:val="en-US" w:eastAsia="ru-RU"/>
+        </w:rPr>
+        <w:t xml:space="preserve"> </w:t>
+      </w:r>
+      <w:r>
+        <w:rPr>
+          <w:rFonts w:ascii="Arial" w:eastAsia="Times New Roman" w:hAnsi="Arial" w:cs="Arial"/>
+          <w:color w:val="2F353F"/>
+          <w:sz w:val="26"/>
+          <w:szCs w:val="26"/>
+          <w:lang w:eastAsia="ru-RU"/>
+        </w:rPr>
+        <w:t>его</w:t>
+      </w:r>
+      <w:r>
+        <w:rPr>
+          <w:rFonts w:ascii="Arial" w:eastAsia="Times New Roman" w:hAnsi="Arial" w:cs="Arial"/>
+          <w:color w:val="2F353F"/>
+          <w:sz w:val="26"/>
+          <w:szCs w:val="26"/>
+          <w:lang w:val="en-US" w:eastAsia="ru-RU"/>
+        </w:rPr>
+        <w:t xml:space="preserve"> </w:t>
+      </w:r>
+      <w:r>
+        <w:rPr>
+          <w:rFonts w:ascii="Arial" w:eastAsia="Times New Roman" w:hAnsi="Arial" w:cs="Arial"/>
+          <w:color w:val="2F353F"/>
+          <w:sz w:val="26"/>
+          <w:szCs w:val="26"/>
+          <w:lang w:eastAsia="ru-RU"/>
+        </w:rPr>
+        <w:t>из</w:t>
+      </w:r>
+      <w:r>
+        <w:rPr>
+          <w:rFonts w:ascii="Arial" w:eastAsia="Times New Roman" w:hAnsi="Arial" w:cs="Arial"/>
+          <w:color w:val="2F353F"/>
+          <w:sz w:val="26"/>
+          <w:szCs w:val="26"/>
+          <w:lang w:val="en-US" w:eastAsia="ru-RU"/>
+        </w:rPr>
+        <w:t> </w:t>
+      </w:r>
+      <w:proofErr w:type="spellStart"/>
+      <w:r>
+        <w:rPr>
+          <w:rFonts w:ascii="Courier New" w:eastAsia="Times New Roman" w:hAnsi="Courier New" w:cs="Courier New"/>
+          <w:color w:val="000000"/>
+          <w:sz w:val="21"/>
+          <w:szCs w:val="21"/>
+          <w:bdr w:val="none" w:sz="0" w:space="0" w:color="auto" w:frame="1"/>
+          <w:shd w:val="clear" w:color="auto" w:fill="F2F5F9"/>
+          <w:lang w:val="en-US" w:eastAsia="ru-RU"/>
+        </w:rPr>
+        <w:t>devDependencies</w:t>
+      </w:r>
+      <w:proofErr w:type="spellEnd"/>
+      <w:r>
+        <w:rPr>
+          <w:rFonts w:ascii="Arial" w:eastAsia="Times New Roman" w:hAnsi="Arial" w:cs="Arial"/>
+          <w:color w:val="2F353F"/>
+          <w:sz w:val="26"/>
+          <w:szCs w:val="26"/>
+          <w:lang w:val="en-US" w:eastAsia="ru-RU"/>
+        </w:rPr>
+        <w:t> </w:t>
+      </w:r>
+      <w:r>
+        <w:rPr>
+          <w:rFonts w:ascii="Arial" w:eastAsia="Times New Roman" w:hAnsi="Arial" w:cs="Arial"/>
+          <w:color w:val="2F353F"/>
+          <w:sz w:val="26"/>
+          <w:szCs w:val="26"/>
+          <w:lang w:eastAsia="ru-RU"/>
+        </w:rPr>
+        <w:t>в</w:t>
+      </w:r>
+      <w:r>
+        <w:rPr>
+          <w:rFonts w:ascii="Arial" w:eastAsia="Times New Roman" w:hAnsi="Arial" w:cs="Arial"/>
+          <w:color w:val="2F353F"/>
+          <w:sz w:val="26"/>
+          <w:szCs w:val="26"/>
+          <w:lang w:val="en-US" w:eastAsia="ru-RU"/>
+        </w:rPr>
+        <w:t> </w:t>
+      </w:r>
+      <w:proofErr w:type="spellStart"/>
+      <w:proofErr w:type="gramStart"/>
+      <w:r>
+        <w:rPr>
+          <w:rFonts w:ascii="Courier New" w:eastAsia="Times New Roman" w:hAnsi="Courier New" w:cs="Courier New"/>
+          <w:color w:val="000000"/>
+          <w:sz w:val="21"/>
+          <w:szCs w:val="21"/>
+          <w:bdr w:val="none" w:sz="0" w:space="0" w:color="auto" w:frame="1"/>
+          <w:shd w:val="clear" w:color="auto" w:fill="F2F5F9"/>
+          <w:lang w:val="en-US" w:eastAsia="ru-RU"/>
+        </w:rPr>
+        <w:t>package.json</w:t>
+      </w:r>
+      <w:proofErr w:type="spellEnd"/>
+      <w:proofErr w:type="gramEnd"/>
+    </w:p>
+    <w:p>
+      <w:pPr>
+        <w:shd w:val="clear" w:color="auto" w:fill="FAFFF7"/>
+        <w:spacing w:after="0" w:line="240" w:lineRule="auto"/>
+        <w:textAlignment w:val="top"/>
+        <w:rPr>
+          <w:rFonts w:ascii="Arial" w:eastAsia="Times New Roman" w:hAnsi="Arial" w:cs="Arial"/>
+          <w:color w:val="2F353F"/>
+          <w:sz w:val="26"/>
+          <w:szCs w:val="26"/>
+          <w:lang w:val="en-US" w:eastAsia="ru-RU"/>
+        </w:rPr>
+      </w:pPr>
+      <w:proofErr w:type="spellStart"/>
+      <w:r>
+        <w:rPr>
+          <w:rFonts w:ascii="Courier New" w:eastAsia="Times New Roman" w:hAnsi="Courier New" w:cs="Courier New"/>
+          <w:color w:val="000000"/>
+          <w:sz w:val="21"/>
+          <w:szCs w:val="21"/>
+          <w:bdr w:val="none" w:sz="0" w:space="0" w:color="auto" w:frame="1"/>
+          <w:shd w:val="clear" w:color="auto" w:fill="F2F5F9"/>
+          <w:lang w:val="en-US" w:eastAsia="ru-RU"/>
+        </w:rPr>
+        <w:t>npm</w:t>
+      </w:r>
+      <w:proofErr w:type="spellEnd"/>
+      <w:r>
+        <w:rPr>
+          <w:rFonts w:ascii="Courier New" w:eastAsia="Times New Roman" w:hAnsi="Courier New" w:cs="Courier New"/>
+          <w:color w:val="000000"/>
+          <w:sz w:val="21"/>
+          <w:szCs w:val="21"/>
+          <w:bdr w:val="none" w:sz="0" w:space="0" w:color="auto" w:frame="1"/>
+          <w:shd w:val="clear" w:color="auto" w:fill="F2F5F9"/>
+          <w:lang w:val="en-US" w:eastAsia="ru-RU"/>
+        </w:rPr>
+        <w:t xml:space="preserve"> -g uninstall </w:t>
+      </w:r>
+      <w:r>
+        <w:rPr>
+          <w:rFonts w:ascii="Courier New" w:eastAsia="Times New Roman" w:hAnsi="Courier New" w:cs="Courier New"/>
+          <w:color w:val="7D2727"/>
+          <w:sz w:val="21"/>
+          <w:szCs w:val="21"/>
+          <w:bdr w:val="none" w:sz="0" w:space="0" w:color="auto" w:frame="1"/>
+          <w:shd w:val="clear" w:color="auto" w:fill="F2F5F9"/>
+          <w:lang w:val="en-US" w:eastAsia="ru-RU"/>
+        </w:rPr>
+        <w:t>&lt;name&gt;</w:t>
+      </w:r>
+      <w:r>
+        <w:rPr>
+          <w:rFonts w:ascii="Courier New" w:eastAsia="Times New Roman" w:hAnsi="Courier New" w:cs="Courier New"/>
+          <w:color w:val="000000"/>
+          <w:sz w:val="21"/>
+          <w:szCs w:val="21"/>
+          <w:bdr w:val="none" w:sz="0" w:space="0" w:color="auto" w:frame="1"/>
+          <w:shd w:val="clear" w:color="auto" w:fill="F2F5F9"/>
+          <w:lang w:val="en-US" w:eastAsia="ru-RU"/>
+        </w:rPr>
+        <w:t xml:space="preserve"> --save</w:t>
+      </w:r>
+      <w:r>
+        <w:rPr>
+          <w:rFonts w:ascii="Arial" w:eastAsia="Times New Roman" w:hAnsi="Arial" w:cs="Arial"/>
+          <w:color w:val="2F353F"/>
+          <w:sz w:val="26"/>
+          <w:szCs w:val="26"/>
+          <w:lang w:val="en-US" w:eastAsia="ru-RU"/>
+        </w:rPr>
+        <w:t> </w:t>
+      </w:r>
+      <w:r>
+        <w:rPr>
+          <w:rFonts w:ascii="Arial" w:eastAsia="Times New Roman" w:hAnsi="Arial" w:cs="Arial"/>
+          <w:color w:val="2F353F"/>
+          <w:sz w:val="26"/>
+          <w:szCs w:val="26"/>
+          <w:lang w:eastAsia="ru-RU"/>
+        </w:rPr>
+        <w:t>также</w:t>
+      </w:r>
+      <w:r>
+        <w:rPr>
+          <w:rFonts w:ascii="Arial" w:eastAsia="Times New Roman" w:hAnsi="Arial" w:cs="Arial"/>
+          <w:color w:val="2F353F"/>
+          <w:sz w:val="26"/>
+          <w:szCs w:val="26"/>
+          <w:lang w:val="en-US" w:eastAsia="ru-RU"/>
+        </w:rPr>
+        <w:t xml:space="preserve"> </w:t>
+      </w:r>
+      <w:r>
+        <w:rPr>
+          <w:rFonts w:ascii="Arial" w:eastAsia="Times New Roman" w:hAnsi="Arial" w:cs="Arial"/>
+          <w:color w:val="2F353F"/>
+          <w:sz w:val="26"/>
+          <w:szCs w:val="26"/>
+          <w:lang w:eastAsia="ru-RU"/>
+        </w:rPr>
+        <w:t>удаляет</w:t>
+      </w:r>
+      <w:r>
+        <w:rPr>
+          <w:rFonts w:ascii="Arial" w:eastAsia="Times New Roman" w:hAnsi="Arial" w:cs="Arial"/>
+          <w:color w:val="2F353F"/>
+          <w:sz w:val="26"/>
+          <w:szCs w:val="26"/>
+          <w:lang w:val="en-US" w:eastAsia="ru-RU"/>
+        </w:rPr>
+        <w:t xml:space="preserve"> </w:t>
+      </w:r>
+      <w:r>
+        <w:rPr>
+          <w:rFonts w:ascii="Arial" w:eastAsia="Times New Roman" w:hAnsi="Arial" w:cs="Arial"/>
+          <w:color w:val="2F353F"/>
+          <w:sz w:val="26"/>
+          <w:szCs w:val="26"/>
+          <w:lang w:eastAsia="ru-RU"/>
+        </w:rPr>
+        <w:t>его</w:t>
+      </w:r>
+      <w:r>
+        <w:rPr>
+          <w:rFonts w:ascii="Arial" w:eastAsia="Times New Roman" w:hAnsi="Arial" w:cs="Arial"/>
+          <w:color w:val="2F353F"/>
+          <w:sz w:val="26"/>
+          <w:szCs w:val="26"/>
+          <w:lang w:val="en-US" w:eastAsia="ru-RU"/>
+        </w:rPr>
+        <w:t xml:space="preserve"> </w:t>
+      </w:r>
+      <w:r>
+        <w:rPr>
+          <w:rFonts w:ascii="Arial" w:eastAsia="Times New Roman" w:hAnsi="Arial" w:cs="Arial"/>
+          <w:color w:val="2F353F"/>
+          <w:sz w:val="26"/>
+          <w:szCs w:val="26"/>
+          <w:lang w:eastAsia="ru-RU"/>
+        </w:rPr>
+        <w:t>глобально</w:t>
+      </w:r>
+    </w:p>
+    <w:p>
+      <w:pPr>
+        <w:spacing w:after="0"/>
+        <w:jc w:val="both"/>
+        <w:rPr>
+          <w:rFonts w:ascii="Courier New" w:hAnsi="Courier New" w:cs="Courier New"/>
+          <w:sz w:val="28"/>
+          <w:szCs w:val="28"/>
+        </w:rPr>
+      </w:pPr>
+      <w:bookmarkStart w:id="0" w:name="_GoBack"/>
+      <w:bookmarkEnd w:id="0"/>
+    </w:p>
+    <w:p>
+      <w:pPr>
+        <w:spacing w:after="0"/>
+        <w:jc w:val="both"/>
+        <w:rPr>
+          <w:rFonts w:ascii="Courier New" w:hAnsi="Courier New" w:cs="Courier New"/>
+          <w:sz w:val="28"/>
+          <w:szCs w:val="28"/>
+        </w:rPr>
+      </w:pPr>
+      <w:r>
+        <w:rPr>
+          <w:rFonts w:ascii="Courier New" w:hAnsi="Courier New" w:cs="Courier New"/>
+          <w:sz w:val="28"/>
+          <w:szCs w:val="28"/>
+          <w:lang w:val="en-US"/>
+        </w:rPr>
+        <w:t xml:space="preserve"> </w:t>
+      </w:r>
+      <w:r>
+        <w:rPr>
+          <w:rFonts w:ascii="Courier New" w:hAnsi="Courier New" w:cs="Courier New"/>
+          <w:sz w:val="28"/>
+          <w:szCs w:val="28"/>
+        </w:rPr>
+        <w:t>публикация пакета:</w:t>
+      </w:r>
+    </w:p>
+    <w:p>
+      <w:pPr>
+        <w:spacing w:after="0"/>
+        <w:jc w:val="both"/>
+        <w:rPr>
+          <w:rFonts w:ascii="Segoe UI" w:hAnsi="Segoe UI" w:cs="Segoe UI"/>
+          <w:color w:val="222222"/>
+          <w:shd w:val="clear" w:color="auto" w:fill="FFFFFF"/>
+        </w:rPr>
+      </w:pPr>
+      <w:r>
+        <w:rPr>
+          <w:rFonts w:ascii="Segoe UI" w:hAnsi="Segoe UI" w:cs="Segoe UI"/>
+          <w:color w:val="222222"/>
+          <w:shd w:val="clear" w:color="auto" w:fill="FFFFFF"/>
+        </w:rPr>
+        <w:t xml:space="preserve">Чтобы опубликовать пакет, вам потребуется собрать все исходные коды и файл </w:t>
+      </w:r>
+      <w:proofErr w:type="spellStart"/>
+      <w:proofErr w:type="gramStart"/>
+      <w:r>
+        <w:rPr>
+          <w:rFonts w:ascii="Segoe UI" w:hAnsi="Segoe UI" w:cs="Segoe UI"/>
+          <w:color w:val="222222"/>
+          <w:shd w:val="clear" w:color="auto" w:fill="FFFFFF"/>
+        </w:rPr>
+        <w:t>package.json</w:t>
+      </w:r>
+      <w:proofErr w:type="spellEnd"/>
+      <w:proofErr w:type="gramEnd"/>
+      <w:r>
+        <w:rPr>
+          <w:rFonts w:ascii="Segoe UI" w:hAnsi="Segoe UI" w:cs="Segoe UI"/>
+          <w:color w:val="222222"/>
+          <w:shd w:val="clear" w:color="auto" w:fill="FFFFFF"/>
+        </w:rPr>
+        <w:t xml:space="preserve"> в одной директории. В </w:t>
+      </w:r>
+      <w:proofErr w:type="spellStart"/>
+      <w:proofErr w:type="gramStart"/>
+      <w:r>
+        <w:rPr>
+          <w:rFonts w:ascii="Segoe UI" w:hAnsi="Segoe UI" w:cs="Segoe UI"/>
+          <w:color w:val="222222"/>
+          <w:shd w:val="clear" w:color="auto" w:fill="FFFFFF"/>
+        </w:rPr>
+        <w:t>package.json</w:t>
+      </w:r>
+      <w:proofErr w:type="spellEnd"/>
+      <w:proofErr w:type="gramEnd"/>
+      <w:r>
+        <w:rPr>
+          <w:rFonts w:ascii="Segoe UI" w:hAnsi="Segoe UI" w:cs="Segoe UI"/>
+          <w:color w:val="222222"/>
+          <w:shd w:val="clear" w:color="auto" w:fill="FFFFFF"/>
+        </w:rPr>
+        <w:t xml:space="preserve"> должны быть указаны название, версия и зависимости пакета. </w:t>
+      </w:r>
+      <w:proofErr w:type="gramStart"/>
+      <w:r>
+        <w:rPr>
+          <w:rFonts w:ascii="Segoe UI" w:hAnsi="Segoe UI" w:cs="Segoe UI"/>
+          <w:color w:val="222222"/>
+          <w:shd w:val="clear" w:color="auto" w:fill="FFFFFF"/>
+        </w:rPr>
+        <w:t>Например</w:t>
+      </w:r>
+      <w:proofErr w:type="gramEnd"/>
+      <w:r>
+        <w:rPr>
+          <w:rFonts w:ascii="Segoe UI" w:hAnsi="Segoe UI" w:cs="Segoe UI"/>
+          <w:color w:val="222222"/>
+          <w:shd w:val="clear" w:color="auto" w:fill="FFFFFF"/>
+        </w:rPr>
+        <w:t>:</w:t>
+      </w:r>
+    </w:p>
+    <w:p>
+      <w:pPr>
+        <w:spacing w:after="0"/>
+        <w:jc w:val="both"/>
+        <w:rPr>
+          <w:rFonts w:ascii="Segoe UI" w:hAnsi="Segoe UI" w:cs="Segoe UI"/>
+          <w:color w:val="222222"/>
+          <w:shd w:val="clear" w:color="auto" w:fill="FFFFFF"/>
+          <w:lang w:val="en-US"/>
+        </w:rPr>
+      </w:pPr>
+      <w:proofErr w:type="gramStart"/>
+      <w:r>
+        <w:rPr>
+          <w:rFonts w:ascii="Consolas" w:hAnsi="Consolas"/>
+          <w:color w:val="383A42"/>
+          <w:sz w:val="21"/>
+          <w:szCs w:val="21"/>
+          <w:shd w:val="clear" w:color="auto" w:fill="FBFDFF"/>
+          <w:lang w:val="en-US"/>
+        </w:rPr>
+        <w:t xml:space="preserve">{ </w:t>
+      </w:r>
+      <w:r>
+        <w:rPr>
+          <w:rStyle w:val="hljs-attr"/>
+          <w:rFonts w:ascii="Consolas" w:hAnsi="Consolas"/>
+          <w:color w:val="986801"/>
+          <w:sz w:val="21"/>
+          <w:szCs w:val="21"/>
+          <w:lang w:val="en-US"/>
+        </w:rPr>
+        <w:t>"</w:t>
+      </w:r>
+      <w:proofErr w:type="gramEnd"/>
+      <w:r>
+        <w:rPr>
+          <w:rStyle w:val="hljs-attr"/>
+          <w:rFonts w:ascii="Consolas" w:hAnsi="Consolas"/>
+          <w:color w:val="986801"/>
+          <w:sz w:val="21"/>
+          <w:szCs w:val="21"/>
+          <w:lang w:val="en-US"/>
+        </w:rPr>
+        <w:t>name"</w:t>
+      </w:r>
+      <w:r>
+        <w:rPr>
+          <w:rFonts w:ascii="Consolas" w:hAnsi="Consolas"/>
+          <w:color w:val="383A42"/>
+          <w:sz w:val="21"/>
+          <w:szCs w:val="21"/>
+          <w:shd w:val="clear" w:color="auto" w:fill="FBFDFF"/>
+          <w:lang w:val="en-US"/>
+        </w:rPr>
+        <w:t xml:space="preserve">: </w:t>
+      </w:r>
+      <w:r>
+        <w:rPr>
+          <w:rStyle w:val="hljs-string"/>
+          <w:rFonts w:ascii="Consolas" w:hAnsi="Consolas"/>
+          <w:color w:val="50A14F"/>
+          <w:sz w:val="21"/>
+          <w:szCs w:val="21"/>
+          <w:lang w:val="en-US"/>
+        </w:rPr>
+        <w:t>"canvas-project"</w:t>
+      </w:r>
+      <w:r>
+        <w:rPr>
+          <w:rFonts w:ascii="Consolas" w:hAnsi="Consolas"/>
+          <w:color w:val="383A42"/>
+          <w:sz w:val="21"/>
+          <w:szCs w:val="21"/>
+          <w:shd w:val="clear" w:color="auto" w:fill="FBFDFF"/>
+          <w:lang w:val="en-US"/>
+        </w:rPr>
+        <w:t xml:space="preserve">, </w:t>
+      </w:r>
+      <w:r>
+        <w:rPr>
+          <w:rStyle w:val="hljs-attr"/>
+          <w:rFonts w:ascii="Consolas" w:hAnsi="Consolas"/>
+          <w:color w:val="986801"/>
+          <w:sz w:val="21"/>
+          <w:szCs w:val="21"/>
+          <w:lang w:val="en-US"/>
+        </w:rPr>
+        <w:t>"version"</w:t>
+      </w:r>
+      <w:r>
+        <w:rPr>
+          <w:rFonts w:ascii="Consolas" w:hAnsi="Consolas"/>
+          <w:color w:val="383A42"/>
+          <w:sz w:val="21"/>
+          <w:szCs w:val="21"/>
+          <w:shd w:val="clear" w:color="auto" w:fill="FBFDFF"/>
+          <w:lang w:val="en-US"/>
+        </w:rPr>
+        <w:t xml:space="preserve">: </w:t>
+      </w:r>
+      <w:r>
+        <w:rPr>
+          <w:rStyle w:val="hljs-string"/>
+          <w:rFonts w:ascii="Consolas" w:hAnsi="Consolas"/>
+          <w:color w:val="50A14F"/>
+          <w:sz w:val="21"/>
+          <w:szCs w:val="21"/>
+          <w:lang w:val="en-US"/>
+        </w:rPr>
+        <w:t>"0.1.0"</w:t>
+      </w:r>
+      <w:r>
+        <w:rPr>
+          <w:rFonts w:ascii="Consolas" w:hAnsi="Consolas"/>
+          <w:color w:val="383A42"/>
+          <w:sz w:val="21"/>
+          <w:szCs w:val="21"/>
+          <w:shd w:val="clear" w:color="auto" w:fill="FBFDFF"/>
+          <w:lang w:val="en-US"/>
+        </w:rPr>
+        <w:t xml:space="preserve">, </w:t>
+      </w:r>
+      <w:r>
+        <w:rPr>
+          <w:rStyle w:val="hljs-attr"/>
+          <w:rFonts w:ascii="Consolas" w:hAnsi="Consolas"/>
+          <w:color w:val="986801"/>
+          <w:sz w:val="21"/>
+          <w:szCs w:val="21"/>
+          <w:lang w:val="en-US"/>
+        </w:rPr>
+        <w:t>"</w:t>
+      </w:r>
+      <w:proofErr w:type="spellStart"/>
+      <w:r>
+        <w:rPr>
+          <w:rStyle w:val="hljs-attr"/>
+          <w:rFonts w:ascii="Consolas" w:hAnsi="Consolas"/>
+          <w:color w:val="986801"/>
+          <w:sz w:val="21"/>
+          <w:szCs w:val="21"/>
+          <w:lang w:val="en-US"/>
+        </w:rPr>
+        <w:t>devDependencies</w:t>
+      </w:r>
+      <w:proofErr w:type="spellEnd"/>
+      <w:r>
+        <w:rPr>
+          <w:rStyle w:val="hljs-attr"/>
+          <w:rFonts w:ascii="Consolas" w:hAnsi="Consolas"/>
+          <w:color w:val="986801"/>
+          <w:sz w:val="21"/>
+          <w:szCs w:val="21"/>
+          <w:lang w:val="en-US"/>
+        </w:rPr>
+        <w:t>"</w:t>
+      </w:r>
+      <w:r>
+        <w:rPr>
+          <w:rFonts w:ascii="Consolas" w:hAnsi="Consolas"/>
+          <w:color w:val="383A42"/>
+          <w:sz w:val="21"/>
+          <w:szCs w:val="21"/>
+          <w:shd w:val="clear" w:color="auto" w:fill="FBFDFF"/>
+          <w:lang w:val="en-US"/>
+        </w:rPr>
+        <w:t xml:space="preserve">: { </w:t>
+      </w:r>
+      <w:r>
+        <w:rPr>
+          <w:rStyle w:val="hljs-attr"/>
+          <w:rFonts w:ascii="Consolas" w:hAnsi="Consolas"/>
+          <w:color w:val="986801"/>
+          <w:sz w:val="21"/>
+          <w:szCs w:val="21"/>
+          <w:lang w:val="en-US"/>
+        </w:rPr>
+        <w:t>"canvas-chart"</w:t>
+      </w:r>
+      <w:r>
+        <w:rPr>
+          <w:rFonts w:ascii="Consolas" w:hAnsi="Consolas"/>
+          <w:color w:val="383A42"/>
+          <w:sz w:val="21"/>
+          <w:szCs w:val="21"/>
+          <w:shd w:val="clear" w:color="auto" w:fill="FBFDFF"/>
+          <w:lang w:val="en-US"/>
+        </w:rPr>
+        <w:t xml:space="preserve">: </w:t>
+      </w:r>
+      <w:r>
+        <w:rPr>
+          <w:rStyle w:val="hljs-string"/>
+          <w:rFonts w:ascii="Consolas" w:hAnsi="Consolas"/>
+          <w:color w:val="50A14F"/>
+          <w:sz w:val="21"/>
+          <w:szCs w:val="21"/>
+          <w:lang w:val="en-US"/>
+        </w:rPr>
+        <w:t>"~1.3.0"</w:t>
+      </w:r>
+      <w:r>
+        <w:rPr>
+          <w:rFonts w:ascii="Consolas" w:hAnsi="Consolas"/>
+          <w:color w:val="383A42"/>
+          <w:sz w:val="21"/>
+          <w:szCs w:val="21"/>
+          <w:shd w:val="clear" w:color="auto" w:fill="FBFDFF"/>
+          <w:lang w:val="en-US"/>
+        </w:rPr>
+        <w:t xml:space="preserve"> } }</w:t>
+      </w:r>
+    </w:p>
+    <w:p>
+      <w:pPr>
+        <w:spacing w:after="0"/>
+        <w:jc w:val="both"/>
+        <w:rPr>
+          <w:rFonts w:ascii="Courier New" w:hAnsi="Courier New" w:cs="Courier New"/>
+          <w:b/>
+          <w:sz w:val="28"/>
+          <w:szCs w:val="28"/>
+        </w:rPr>
+      </w:pPr>
+      <w:r>
+        <w:rPr>
+          <w:rFonts w:ascii="Segoe UI" w:hAnsi="Segoe UI" w:cs="Segoe UI"/>
+          <w:color w:val="222222"/>
+          <w:shd w:val="clear" w:color="auto" w:fill="FFFFFF"/>
+        </w:rPr>
+        <w:t>Посмотрев на этот код, мы можем сказать, что пакет </w:t>
+      </w:r>
+      <w:r>
+        <w:t>«</w:t>
+      </w:r>
+      <w:proofErr w:type="spellStart"/>
+      <w:r>
+        <w:t>canvas-project</w:t>
+      </w:r>
+      <w:proofErr w:type="spellEnd"/>
+      <w:r>
+        <w:t>»</w:t>
+      </w:r>
+      <w:r>
+        <w:rPr>
+          <w:rFonts w:ascii="Segoe UI" w:hAnsi="Segoe UI" w:cs="Segoe UI"/>
+          <w:color w:val="222222"/>
+          <w:shd w:val="clear" w:color="auto" w:fill="FFFFFF"/>
+        </w:rPr>
+        <w:t> зависит от пакета </w:t>
+      </w:r>
+      <w:r>
+        <w:t>«</w:t>
+      </w:r>
+      <w:proofErr w:type="spellStart"/>
+      <w:r>
+        <w:t>canvas-chart</w:t>
+      </w:r>
+      <w:proofErr w:type="spellEnd"/>
+      <w:r>
+        <w:t>»</w:t>
+      </w:r>
+      <w:r>
+        <w:rPr>
+          <w:rFonts w:ascii="Segoe UI" w:hAnsi="Segoe UI" w:cs="Segoe UI"/>
+          <w:color w:val="222222"/>
+          <w:shd w:val="clear" w:color="auto" w:fill="FFFFFF"/>
+        </w:rPr>
+        <w:t xml:space="preserve">. Опубликовать пакет можно с помощью </w:t>
+      </w:r>
+      <w:proofErr w:type="spellStart"/>
+      <w:r>
+        <w:rPr>
+          <w:rFonts w:ascii="Segoe UI" w:hAnsi="Segoe UI" w:cs="Segoe UI"/>
+          <w:color w:val="222222"/>
+          <w:shd w:val="clear" w:color="auto" w:fill="FFFFFF"/>
+        </w:rPr>
+        <w:t>комадны</w:t>
+      </w:r>
+      <w:proofErr w:type="spellEnd"/>
+      <w:r>
+        <w:rPr>
+          <w:rFonts w:ascii="Segoe UI" w:hAnsi="Segoe UI" w:cs="Segoe UI"/>
+          <w:color w:val="222222"/>
+          <w:shd w:val="clear" w:color="auto" w:fill="FFFFFF"/>
+        </w:rPr>
+        <w:t> </w:t>
+      </w:r>
+      <w:proofErr w:type="spellStart"/>
+      <w:r>
+        <w:rPr>
+          <w:rStyle w:val="HTML1"/>
+          <w:rFonts w:ascii="Consolas" w:eastAsiaTheme="minorHAnsi" w:hAnsi="Consolas"/>
+          <w:color w:val="222222"/>
+          <w:sz w:val="21"/>
+          <w:szCs w:val="21"/>
+          <w:shd w:val="clear" w:color="auto" w:fill="FFFFFF"/>
+        </w:rPr>
+        <w:t>npm</w:t>
+      </w:r>
+      <w:proofErr w:type="spellEnd"/>
+      <w:r>
+        <w:rPr>
+          <w:rStyle w:val="HTML1"/>
+          <w:rFonts w:ascii="Consolas" w:eastAsiaTheme="minorHAnsi" w:hAnsi="Consolas"/>
+          <w:color w:val="222222"/>
+          <w:sz w:val="21"/>
+          <w:szCs w:val="21"/>
+          <w:shd w:val="clear" w:color="auto" w:fill="FFFFFF"/>
+        </w:rPr>
+        <w:t xml:space="preserve"> </w:t>
+      </w:r>
+      <w:proofErr w:type="spellStart"/>
+      <w:r>
+        <w:rPr>
+          <w:rStyle w:val="HTML1"/>
+          <w:rFonts w:ascii="Consolas" w:eastAsiaTheme="minorHAnsi" w:hAnsi="Consolas"/>
+          <w:color w:val="222222"/>
+          <w:sz w:val="21"/>
+          <w:szCs w:val="21"/>
+          <w:shd w:val="clear" w:color="auto" w:fill="FFFFFF"/>
+        </w:rPr>
+        <w:t>publish</w:t>
+      </w:r>
+      <w:proofErr w:type="spellEnd"/>
+      <w:r>
+        <w:rPr>
+          <w:rFonts w:ascii="Segoe UI" w:hAnsi="Segoe UI" w:cs="Segoe UI"/>
+          <w:color w:val="222222"/>
+          <w:shd w:val="clear" w:color="auto" w:fill="FFFFFF"/>
+        </w:rPr>
+        <w:t>.</w:t>
+      </w:r>
+    </w:p>
+    <w:p>
+      <w:pPr>
+        <w:pStyle w:val="a3"/>
+        <w:ind w:left="-284"/>
+        <w:jc w:val="both"/>
+        <w:rPr>
+          <w:rFonts w:ascii="Courier New" w:hAnsi="Courier New" w:cs="Courier New"/>
+          <w:sz w:val="28"/>
+          <w:szCs w:val="28"/>
+        </w:rPr>
+      </w:pPr>
+    </w:p>
+    <w:p>
+      <w:pPr>
+        <w:pStyle w:val="a3"/>
+        <w:ind w:left="-284"/>
+        <w:jc w:val="both"/>
+        <w:rPr>
+          <w:rFonts w:ascii="Courier New" w:hAnsi="Courier New" w:cs="Courier New"/>
+          <w:b/>
+          <w:sz w:val="28"/>
+          <w:szCs w:val="28"/>
+        </w:rPr>
+      </w:pPr>
+    </w:p>
+    <w:p>
+      <w:pPr>
         <w:pStyle w:val="a3"/>
         <w:ind w:left="-284" w:hanging="142"/>
         <w:rPr>
@@ -14245,125 +16517,133 @@
           <w:sz w:val="28"/>
           <w:szCs w:val="28"/>
         </w:rPr>
+        <w:t xml:space="preserve">Разработка простейшего </w:t>
+      </w:r>
+      <w:r>
+        <w:rPr>
+          <w:rFonts w:ascii="Courier New" w:hAnsi="Courier New" w:cs="Courier New"/>
+          <w:sz w:val="28"/>
+          <w:szCs w:val="28"/>
+          <w:lang w:val="en-US"/>
+        </w:rPr>
+        <w:t>HTTP</w:t>
+      </w:r>
+      <w:r>
+        <w:rPr>
+          <w:rFonts w:ascii="Courier New" w:hAnsi="Courier New" w:cs="Courier New"/>
+          <w:sz w:val="28"/>
+          <w:szCs w:val="28"/>
+        </w:rPr>
+        <w:t>-</w:t>
+      </w:r>
+      <w:r>
+        <w:rPr>
+          <w:rFonts w:ascii="Courier New" w:hAnsi="Courier New" w:cs="Courier New"/>
+          <w:sz w:val="28"/>
+          <w:szCs w:val="28"/>
+        </w:rPr>
+        <w:t xml:space="preserve">сервера в </w:t>
+      </w:r>
+      <w:r>
+        <w:rPr>
+          <w:rFonts w:ascii="Courier New" w:hAnsi="Courier New" w:cs="Courier New"/>
+          <w:sz w:val="28"/>
+          <w:szCs w:val="28"/>
+          <w:lang w:val="en-US"/>
+        </w:rPr>
+        <w:t>Node</w:t>
+      </w:r>
+      <w:r>
+        <w:rPr>
+          <w:rFonts w:ascii="Courier New" w:hAnsi="Courier New" w:cs="Courier New"/>
+          <w:sz w:val="28"/>
+          <w:szCs w:val="28"/>
+        </w:rPr>
+        <w:t>.</w:t>
+      </w:r>
+      <w:r>
+        <w:rPr>
+          <w:rFonts w:ascii="Courier New" w:hAnsi="Courier New" w:cs="Courier New"/>
+          <w:sz w:val="28"/>
+          <w:szCs w:val="28"/>
+          <w:lang w:val="en-US"/>
+        </w:rPr>
+        <w:t>js</w:t>
+      </w:r>
+      <w:r>
+        <w:rPr>
+          <w:rFonts w:ascii="Courier New" w:hAnsi="Courier New" w:cs="Courier New"/>
+          <w:sz w:val="28"/>
+          <w:szCs w:val="28"/>
+        </w:rPr>
+        <w:t xml:space="preserve">. </w:t>
+      </w:r>
+      <w:r>
+        <w:rPr>
+          <w:rFonts w:ascii="Courier New" w:hAnsi="Courier New" w:cs="Courier New"/>
+          <w:sz w:val="28"/>
+          <w:szCs w:val="28"/>
+        </w:rPr>
+        <w:t xml:space="preserve">Извлечение данных из </w:t>
+      </w:r>
+      <w:r>
+        <w:rPr>
+          <w:rFonts w:ascii="Courier New" w:hAnsi="Courier New" w:cs="Courier New"/>
+          <w:sz w:val="28"/>
+          <w:szCs w:val="28"/>
+          <w:lang w:val="en-US"/>
+        </w:rPr>
+        <w:t>HTTP</w:t>
+      </w:r>
+      <w:r>
+        <w:rPr>
+          <w:rFonts w:ascii="Courier New" w:hAnsi="Courier New" w:cs="Courier New"/>
+          <w:sz w:val="28"/>
+          <w:szCs w:val="28"/>
+        </w:rPr>
+        <w:t>-</w:t>
+      </w:r>
+      <w:r>
+        <w:rPr>
+          <w:rFonts w:ascii="Courier New" w:hAnsi="Courier New" w:cs="Courier New"/>
+          <w:sz w:val="28"/>
+          <w:szCs w:val="28"/>
+        </w:rPr>
+        <w:t xml:space="preserve">запроса, формирование данных </w:t>
+      </w:r>
+      <w:r>
+        <w:rPr>
+          <w:rFonts w:ascii="Courier New" w:hAnsi="Courier New" w:cs="Courier New"/>
+          <w:sz w:val="28"/>
+          <w:szCs w:val="28"/>
+          <w:lang w:val="en-US"/>
+        </w:rPr>
+        <w:t>HTTP</w:t>
+      </w:r>
+      <w:r>
+        <w:rPr>
+          <w:rFonts w:ascii="Courier New" w:hAnsi="Courier New" w:cs="Courier New"/>
+          <w:sz w:val="28"/>
+          <w:szCs w:val="28"/>
+        </w:rPr>
+        <w:t>-</w:t>
+      </w:r>
+      <w:r>
+        <w:rPr>
+          <w:rFonts w:ascii="Courier New" w:hAnsi="Courier New" w:cs="Courier New"/>
+          <w:sz w:val="28"/>
+          <w:szCs w:val="28"/>
+        </w:rPr>
+        <w:t xml:space="preserve">ответа.  </w:t>
+      </w:r>
+      <w:r>
+        <w:rPr>
+          <w:rFonts w:ascii="Courier New" w:hAnsi="Courier New" w:cs="Courier New"/>
+          <w:sz w:val="28"/>
+          <w:szCs w:val="28"/>
+        </w:rPr>
         <w:lastRenderedPageBreak/>
-        <w:t xml:space="preserve">Разработка простейшего </w:t>
-      </w:r>
-      <w:r>
-        <w:rPr>
-          <w:rFonts w:ascii="Courier New" w:hAnsi="Courier New" w:cs="Courier New"/>
-          <w:sz w:val="28"/>
-          <w:szCs w:val="28"/>
-          <w:lang w:val="en-US"/>
-        </w:rPr>
-        <w:t>HTTP</w:t>
-      </w:r>
-      <w:r>
-        <w:rPr>
-          <w:rFonts w:ascii="Courier New" w:hAnsi="Courier New" w:cs="Courier New"/>
-          <w:sz w:val="28"/>
-          <w:szCs w:val="28"/>
-        </w:rPr>
-        <w:t>-</w:t>
-      </w:r>
-      <w:r>
-        <w:rPr>
-          <w:rFonts w:ascii="Courier New" w:hAnsi="Courier New" w:cs="Courier New"/>
-          <w:sz w:val="28"/>
-          <w:szCs w:val="28"/>
-        </w:rPr>
-        <w:t xml:space="preserve">сервера в </w:t>
-      </w:r>
-      <w:r>
-        <w:rPr>
-          <w:rFonts w:ascii="Courier New" w:hAnsi="Courier New" w:cs="Courier New"/>
-          <w:sz w:val="28"/>
-          <w:szCs w:val="28"/>
-          <w:lang w:val="en-US"/>
-        </w:rPr>
-        <w:t>Node</w:t>
-      </w:r>
-      <w:r>
-        <w:rPr>
-          <w:rFonts w:ascii="Courier New" w:hAnsi="Courier New" w:cs="Courier New"/>
-          <w:sz w:val="28"/>
-          <w:szCs w:val="28"/>
-        </w:rPr>
-        <w:t>.</w:t>
-      </w:r>
-      <w:r>
-        <w:rPr>
-          <w:rFonts w:ascii="Courier New" w:hAnsi="Courier New" w:cs="Courier New"/>
-          <w:sz w:val="28"/>
-          <w:szCs w:val="28"/>
-          <w:lang w:val="en-US"/>
-        </w:rPr>
-        <w:t>js</w:t>
-      </w:r>
-      <w:r>
-        <w:rPr>
-          <w:rFonts w:ascii="Courier New" w:hAnsi="Courier New" w:cs="Courier New"/>
-          <w:sz w:val="28"/>
-          <w:szCs w:val="28"/>
-        </w:rPr>
-        <w:t xml:space="preserve">. </w:t>
-      </w:r>
-      <w:r>
-        <w:rPr>
-          <w:rFonts w:ascii="Courier New" w:hAnsi="Courier New" w:cs="Courier New"/>
-          <w:sz w:val="28"/>
-          <w:szCs w:val="28"/>
-        </w:rPr>
-        <w:t xml:space="preserve">Извлечение данных из </w:t>
-      </w:r>
-      <w:r>
-        <w:rPr>
-          <w:rFonts w:ascii="Courier New" w:hAnsi="Courier New" w:cs="Courier New"/>
-          <w:sz w:val="28"/>
-          <w:szCs w:val="28"/>
-          <w:lang w:val="en-US"/>
-        </w:rPr>
-        <w:t>HTTP</w:t>
-      </w:r>
-      <w:r>
-        <w:rPr>
-          <w:rFonts w:ascii="Courier New" w:hAnsi="Courier New" w:cs="Courier New"/>
-          <w:sz w:val="28"/>
-          <w:szCs w:val="28"/>
-        </w:rPr>
-        <w:t>-</w:t>
-      </w:r>
-      <w:r>
-        <w:rPr>
-          <w:rFonts w:ascii="Courier New" w:hAnsi="Courier New" w:cs="Courier New"/>
-          <w:sz w:val="28"/>
-          <w:szCs w:val="28"/>
-        </w:rPr>
-        <w:t xml:space="preserve">запроса, формирование данных </w:t>
-      </w:r>
-      <w:r>
-        <w:rPr>
-          <w:rFonts w:ascii="Courier New" w:hAnsi="Courier New" w:cs="Courier New"/>
-          <w:sz w:val="28"/>
-          <w:szCs w:val="28"/>
-          <w:lang w:val="en-US"/>
-        </w:rPr>
-        <w:t>HTTP</w:t>
-      </w:r>
-      <w:r>
-        <w:rPr>
-          <w:rFonts w:ascii="Courier New" w:hAnsi="Courier New" w:cs="Courier New"/>
-          <w:sz w:val="28"/>
-          <w:szCs w:val="28"/>
-        </w:rPr>
-        <w:t>-</w:t>
-      </w:r>
-      <w:r>
-        <w:rPr>
-          <w:rFonts w:ascii="Courier New" w:hAnsi="Courier New" w:cs="Courier New"/>
-          <w:sz w:val="28"/>
-          <w:szCs w:val="28"/>
-        </w:rPr>
-        <w:t xml:space="preserve">ответа.  Пример. Тестирование с помощью браузера </w:t>
+        <w:t xml:space="preserve">Пример. Тестирование с помощью браузера </w:t>
       </w:r>
       <w:r>
         <w:rPr>
@@ -14571,7 +16851,7 @@
     <w:p>
       <w:pPr>
         <w:pStyle w:val="a3"/>
-        <w:ind w:left="-284" w:hanging="142"/>
+        <w:ind w:left="-142" w:hanging="142"/>
         <w:rPr>
           <w:rFonts w:ascii="Courier New" w:hAnsi="Courier New" w:cs="Courier New"/>
           <w:sz w:val="28"/>
@@ -16080,7 +18360,6 @@
           <w:sz w:val="28"/>
           <w:szCs w:val="28"/>
         </w:rPr>
-        <w:lastRenderedPageBreak/>
         <w:t xml:space="preserve">Разработка </w:t>
       </w:r>
       <w:r>
@@ -16210,6 +18489,7 @@
           <w:sz w:val="28"/>
           <w:szCs w:val="28"/>
         </w:rPr>
+        <w:lastRenderedPageBreak/>
         <w:t xml:space="preserve">Разработка </w:t>
       </w:r>
       <w:r>
@@ -18132,7 +20412,6 @@
           <w:sz w:val="28"/>
           <w:szCs w:val="28"/>
         </w:rPr>
-        <w:lastRenderedPageBreak/>
         <w:t xml:space="preserve">Разработка </w:t>
       </w:r>
       <w:r>
@@ -18336,6 +20615,7 @@
           <w:sz w:val="28"/>
           <w:szCs w:val="28"/>
         </w:rPr>
+        <w:lastRenderedPageBreak/>
         <w:t xml:space="preserve">Разработка </w:t>
       </w:r>
       <w:r>
@@ -21362,6 +23642,97 @@
     </w:lvl>
   </w:abstractNum>
   <w:abstractNum w:abstractNumId="3" w15:restartNumberingAfterBreak="0">
+    <w:nsid w:val="1A7D6E28"/>
+    <w:multiLevelType w:val="hybridMultilevel"/>
+    <w:tmpl w:val="93A0D2D6"/>
+    <w:lvl w:ilvl="0" w:tplc="F1D646B2">
+      <w:start w:val="1"/>
+      <w:numFmt w:val="decimal"/>
+      <w:lvlText w:val="%1."/>
+      <w:lvlJc w:val="left"/>
+      <w:pPr>
+        <w:ind w:left="720" w:hanging="360"/>
+      </w:pPr>
+      <w:rPr>
+        <w:rFonts w:hint="default"/>
+        <w:b w:val="0"/>
+        <w:bCs w:val="0"/>
+      </w:rPr>
+    </w:lvl>
+    <w:lvl w:ilvl="1" w:tplc="04190019">
+      <w:start w:val="1"/>
+      <w:numFmt w:val="lowerLetter"/>
+      <w:lvlText w:val="%2."/>
+      <w:lvlJc w:val="left"/>
+      <w:pPr>
+        <w:ind w:left="1440" w:hanging="360"/>
+      </w:pPr>
+    </w:lvl>
+    <w:lvl w:ilvl="2" w:tplc="0419001B" w:tentative="1">
+      <w:start w:val="1"/>
+      <w:numFmt w:val="lowerRoman"/>
+      <w:lvlText w:val="%3."/>
+      <w:lvlJc w:val="right"/>
+      <w:pPr>
+        <w:ind w:left="2160" w:hanging="180"/>
+      </w:pPr>
+    </w:lvl>
+    <w:lvl w:ilvl="3" w:tplc="0419000F" w:tentative="1">
+      <w:start w:val="1"/>
+      <w:numFmt w:val="decimal"/>
+      <w:lvlText w:val="%4."/>
+      <w:lvlJc w:val="left"/>
+      <w:pPr>
+        <w:ind w:left="2880" w:hanging="360"/>
+      </w:pPr>
+    </w:lvl>
+    <w:lvl w:ilvl="4" w:tplc="04190019" w:tentative="1">
+      <w:start w:val="1"/>
+      <w:numFmt w:val="lowerLetter"/>
+      <w:lvlText w:val="%5."/>
+      <w:lvlJc w:val="left"/>
+      <w:pPr>
+        <w:ind w:left="3600" w:hanging="360"/>
+      </w:pPr>
+    </w:lvl>
+    <w:lvl w:ilvl="5" w:tplc="0419001B" w:tentative="1">
+      <w:start w:val="1"/>
+      <w:numFmt w:val="lowerRoman"/>
+      <w:lvlText w:val="%6."/>
+      <w:lvlJc w:val="right"/>
+      <w:pPr>
+        <w:ind w:left="4320" w:hanging="180"/>
+      </w:pPr>
+    </w:lvl>
+    <w:lvl w:ilvl="6" w:tplc="0419000F" w:tentative="1">
+      <w:start w:val="1"/>
+      <w:numFmt w:val="decimal"/>
+      <w:lvlText w:val="%7."/>
+      <w:lvlJc w:val="left"/>
+      <w:pPr>
+        <w:ind w:left="5040" w:hanging="360"/>
+      </w:pPr>
+    </w:lvl>
+    <w:lvl w:ilvl="7" w:tplc="04190019" w:tentative="1">
+      <w:start w:val="1"/>
+      <w:numFmt w:val="lowerLetter"/>
+      <w:lvlText w:val="%8."/>
+      <w:lvlJc w:val="left"/>
+      <w:pPr>
+        <w:ind w:left="5760" w:hanging="360"/>
+      </w:pPr>
+    </w:lvl>
+    <w:lvl w:ilvl="8" w:tplc="0419001B" w:tentative="1">
+      <w:start w:val="1"/>
+      <w:numFmt w:val="lowerRoman"/>
+      <w:lvlText w:val="%9."/>
+      <w:lvlJc w:val="right"/>
+      <w:pPr>
+        <w:ind w:left="6480" w:hanging="180"/>
+      </w:pPr>
+    </w:lvl>
+  </w:abstractNum>
+  <w:abstractNum w:abstractNumId="4" w15:restartNumberingAfterBreak="0">
     <w:nsid w:val="20C0144A"/>
     <w:multiLevelType w:val="hybridMultilevel"/>
     <w:tmpl w:val="84007664"/>
@@ -21451,7 +23822,7 @@
       </w:pPr>
     </w:lvl>
   </w:abstractNum>
-  <w:abstractNum w:abstractNumId="4" w15:restartNumberingAfterBreak="0">
+  <w:abstractNum w:abstractNumId="5" w15:restartNumberingAfterBreak="0">
     <w:nsid w:val="210A34C7"/>
     <w:multiLevelType w:val="multilevel"/>
     <w:tmpl w:val="C4989220"/>
@@ -21600,7 +23971,7 @@
       </w:rPr>
     </w:lvl>
   </w:abstractNum>
-  <w:abstractNum w:abstractNumId="5" w15:restartNumberingAfterBreak="0">
+  <w:abstractNum w:abstractNumId="6" w15:restartNumberingAfterBreak="0">
     <w:nsid w:val="258057AD"/>
     <w:multiLevelType w:val="hybridMultilevel"/>
     <w:tmpl w:val="84867D8A"/>
@@ -21712,7 +24083,7 @@
       </w:rPr>
     </w:lvl>
   </w:abstractNum>
-  <w:abstractNum w:abstractNumId="6" w15:restartNumberingAfterBreak="0">
+  <w:abstractNum w:abstractNumId="7" w15:restartNumberingAfterBreak="0">
     <w:nsid w:val="2FEA6D4A"/>
     <w:multiLevelType w:val="hybridMultilevel"/>
     <w:tmpl w:val="31D4207C"/>
@@ -21804,7 +24175,7 @@
       </w:pPr>
     </w:lvl>
   </w:abstractNum>
-  <w:abstractNum w:abstractNumId="7" w15:restartNumberingAfterBreak="0">
+  <w:abstractNum w:abstractNumId="8" w15:restartNumberingAfterBreak="0">
     <w:nsid w:val="31F96D57"/>
     <w:multiLevelType w:val="hybridMultilevel"/>
     <w:tmpl w:val="CFFE03E6"/>
@@ -21896,7 +24267,7 @@
       </w:pPr>
     </w:lvl>
   </w:abstractNum>
-  <w:abstractNum w:abstractNumId="8" w15:restartNumberingAfterBreak="0">
+  <w:abstractNum w:abstractNumId="9" w15:restartNumberingAfterBreak="0">
     <w:nsid w:val="32104FDF"/>
     <w:multiLevelType w:val="hybridMultilevel"/>
     <w:tmpl w:val="6E426D60"/>
@@ -21987,7 +24358,7 @@
       </w:pPr>
     </w:lvl>
   </w:abstractNum>
-  <w:abstractNum w:abstractNumId="9" w15:restartNumberingAfterBreak="0">
+  <w:abstractNum w:abstractNumId="10" w15:restartNumberingAfterBreak="0">
     <w:nsid w:val="3C2F18C2"/>
     <w:multiLevelType w:val="hybridMultilevel"/>
     <w:tmpl w:val="4DD65A14"/>
@@ -22077,7 +24448,7 @@
       </w:pPr>
     </w:lvl>
   </w:abstractNum>
-  <w:abstractNum w:abstractNumId="10" w15:restartNumberingAfterBreak="0">
+  <w:abstractNum w:abstractNumId="11" w15:restartNumberingAfterBreak="0">
     <w:nsid w:val="3FBA075E"/>
     <w:multiLevelType w:val="hybridMultilevel"/>
     <w:tmpl w:val="01185486"/>
@@ -22167,7 +24538,7 @@
       </w:pPr>
     </w:lvl>
   </w:abstractNum>
-  <w:abstractNum w:abstractNumId="11" w15:restartNumberingAfterBreak="0">
+  <w:abstractNum w:abstractNumId="12" w15:restartNumberingAfterBreak="0">
     <w:nsid w:val="43194C04"/>
     <w:multiLevelType w:val="hybridMultilevel"/>
     <w:tmpl w:val="D82CD1DC"/>
@@ -22280,7 +24651,7 @@
       </w:rPr>
     </w:lvl>
   </w:abstractNum>
-  <w:abstractNum w:abstractNumId="12" w15:restartNumberingAfterBreak="0">
+  <w:abstractNum w:abstractNumId="13" w15:restartNumberingAfterBreak="0">
     <w:nsid w:val="445B11B8"/>
     <w:multiLevelType w:val="hybridMultilevel"/>
     <w:tmpl w:val="EA50C766"/>
@@ -22393,7 +24764,7 @@
       </w:rPr>
     </w:lvl>
   </w:abstractNum>
-  <w:abstractNum w:abstractNumId="13" w15:restartNumberingAfterBreak="0">
+  <w:abstractNum w:abstractNumId="14" w15:restartNumberingAfterBreak="0">
     <w:nsid w:val="4CC27F42"/>
     <w:multiLevelType w:val="hybridMultilevel"/>
     <w:tmpl w:val="31D4207C"/>
@@ -22485,7 +24856,7 @@
       </w:pPr>
     </w:lvl>
   </w:abstractNum>
-  <w:abstractNum w:abstractNumId="14" w15:restartNumberingAfterBreak="0">
+  <w:abstractNum w:abstractNumId="15" w15:restartNumberingAfterBreak="0">
     <w:nsid w:val="528216F6"/>
     <w:multiLevelType w:val="hybridMultilevel"/>
     <w:tmpl w:val="6E426D60"/>
@@ -22576,7 +24947,7 @@
       </w:pPr>
     </w:lvl>
   </w:abstractNum>
-  <w:abstractNum w:abstractNumId="15" w15:restartNumberingAfterBreak="0">
+  <w:abstractNum w:abstractNumId="16" w15:restartNumberingAfterBreak="0">
     <w:nsid w:val="56567407"/>
     <w:multiLevelType w:val="hybridMultilevel"/>
     <w:tmpl w:val="8304D0C4"/>
@@ -22668,7 +25039,7 @@
       </w:pPr>
     </w:lvl>
   </w:abstractNum>
-  <w:abstractNum w:abstractNumId="16" w15:restartNumberingAfterBreak="0">
+  <w:abstractNum w:abstractNumId="17" w15:restartNumberingAfterBreak="0">
     <w:nsid w:val="5D914793"/>
     <w:multiLevelType w:val="hybridMultilevel"/>
     <w:tmpl w:val="4DD65A14"/>
@@ -22758,7 +25129,7 @@
       </w:pPr>
     </w:lvl>
   </w:abstractNum>
-  <w:abstractNum w:abstractNumId="17" w15:restartNumberingAfterBreak="0">
+  <w:abstractNum w:abstractNumId="18" w15:restartNumberingAfterBreak="0">
     <w:nsid w:val="681B2300"/>
     <w:multiLevelType w:val="hybridMultilevel"/>
     <w:tmpl w:val="4DD65A14"/>
@@ -22848,7 +25219,7 @@
       </w:pPr>
     </w:lvl>
   </w:abstractNum>
-  <w:abstractNum w:abstractNumId="18" w15:restartNumberingAfterBreak="0">
+  <w:abstractNum w:abstractNumId="19" w15:restartNumberingAfterBreak="0">
     <w:nsid w:val="6ADF29FC"/>
     <w:multiLevelType w:val="hybridMultilevel"/>
     <w:tmpl w:val="6E426D60"/>
@@ -22939,7 +25310,7 @@
       </w:pPr>
     </w:lvl>
   </w:abstractNum>
-  <w:abstractNum w:abstractNumId="19" w15:restartNumberingAfterBreak="0">
+  <w:abstractNum w:abstractNumId="20" w15:restartNumberingAfterBreak="0">
     <w:nsid w:val="70B81E28"/>
     <w:multiLevelType w:val="hybridMultilevel"/>
     <w:tmpl w:val="4DD65A14"/>
@@ -23029,7 +25400,7 @@
       </w:pPr>
     </w:lvl>
   </w:abstractNum>
-  <w:abstractNum w:abstractNumId="20" w15:restartNumberingAfterBreak="0">
+  <w:abstractNum w:abstractNumId="21" w15:restartNumberingAfterBreak="0">
     <w:nsid w:val="73C341E0"/>
     <w:multiLevelType w:val="hybridMultilevel"/>
     <w:tmpl w:val="AC42FE5E"/>
@@ -23119,67 +25490,70 @@
     </w:lvl>
   </w:abstractNum>
   <w:num w:numId="1">
-    <w:abstractNumId w:val="10"/>
+    <w:abstractNumId w:val="11"/>
   </w:num>
   <w:num w:numId="2">
-    <w:abstractNumId w:val="4"/>
+    <w:abstractNumId w:val="5"/>
   </w:num>
   <w:num w:numId="3">
     <w:abstractNumId w:val="1"/>
   </w:num>
   <w:num w:numId="4">
-    <w:abstractNumId w:val="3"/>
+    <w:abstractNumId w:val="4"/>
   </w:num>
   <w:num w:numId="5">
+    <w:abstractNumId w:val="14"/>
+  </w:num>
+  <w:num w:numId="6">
+    <w:abstractNumId w:val="12"/>
+  </w:num>
+  <w:num w:numId="7">
+    <w:abstractNumId w:val="16"/>
+  </w:num>
+  <w:num w:numId="8">
     <w:abstractNumId w:val="13"/>
   </w:num>
-  <w:num w:numId="6">
-    <w:abstractNumId w:val="11"/>
-  </w:num>
-  <w:num w:numId="7">
-    <w:abstractNumId w:val="15"/>
-  </w:num>
-  <w:num w:numId="8">
-    <w:abstractNumId w:val="12"/>
-  </w:num>
   <w:num w:numId="9">
-    <w:abstractNumId w:val="6"/>
+    <w:abstractNumId w:val="7"/>
   </w:num>
   <w:num w:numId="10">
-    <w:abstractNumId w:val="7"/>
+    <w:abstractNumId w:val="8"/>
   </w:num>
   <w:num w:numId="11">
-    <w:abstractNumId w:val="20"/>
+    <w:abstractNumId w:val="21"/>
   </w:num>
   <w:num w:numId="12">
-    <w:abstractNumId w:val="17"/>
+    <w:abstractNumId w:val="18"/>
   </w:num>
   <w:num w:numId="13">
     <w:abstractNumId w:val="2"/>
   </w:num>
   <w:num w:numId="14">
-    <w:abstractNumId w:val="14"/>
+    <w:abstractNumId w:val="15"/>
   </w:num>
   <w:num w:numId="15">
-    <w:abstractNumId w:val="18"/>
+    <w:abstractNumId w:val="19"/>
   </w:num>
   <w:num w:numId="16">
-    <w:abstractNumId w:val="8"/>
+    <w:abstractNumId w:val="9"/>
   </w:num>
   <w:num w:numId="17">
     <w:abstractNumId w:val="0"/>
   </w:num>
   <w:num w:numId="18">
-    <w:abstractNumId w:val="9"/>
+    <w:abstractNumId w:val="10"/>
   </w:num>
   <w:num w:numId="19">
-    <w:abstractNumId w:val="16"/>
+    <w:abstractNumId w:val="17"/>
   </w:num>
   <w:num w:numId="20">
-    <w:abstractNumId w:val="19"/>
+    <w:abstractNumId w:val="20"/>
   </w:num>
   <w:num w:numId="21">
-    <w:abstractNumId w:val="5"/>
+    <w:abstractNumId w:val="6"/>
+  </w:num>
+  <w:num w:numId="22">
+    <w:abstractNumId w:val="3"/>
   </w:num>
 </w:numbering>
 </file>
@@ -23814,6 +26188,21 @@
       <w:lang w:eastAsia="ru-RU"/>
     </w:rPr>
   </w:style>
+  <w:style w:type="character" w:customStyle="1" w:styleId="hljs-attr">
+    <w:name w:val="hljs-attr"/>
+    <w:basedOn w:val="a0"/>
+    <w:rsid w:val="00196C18"/>
+  </w:style>
+  <w:style w:type="character" w:customStyle="1" w:styleId="hljs-string">
+    <w:name w:val="hljs-string"/>
+    <w:basedOn w:val="a0"/>
+    <w:rsid w:val="00196C18"/>
+  </w:style>
+  <w:style w:type="character" w:customStyle="1" w:styleId="token">
+    <w:name w:val="token"/>
+    <w:basedOn w:val="a0"/>
+    <w:rsid w:val="000E5DC3"/>
+  </w:style>
 </w:styles>
 </file>
 

</xml_diff>

<commit_message>
add labs until 12
</commit_message>
<xml_diff>
--- a/теория/ответы.docx
+++ b/теория/ответы.docx
@@ -1656,7 +1656,7 @@
           <v:shape id="_x0000_i1025" type="#_x0000_t75" style="width:466.8pt;height:435pt" o:ole="">
             <v:imagedata r:id="rId5" o:title=""/>
           </v:shape>
-          <o:OLEObject Type="Embed" ProgID="Visio.Drawing.11" ShapeID="_x0000_i1025" DrawAspect="Content" ObjectID="_1670615409" r:id="rId6"/>
+          <o:OLEObject Type="Embed" ProgID="Visio.Drawing.11" ShapeID="_x0000_i1025" DrawAspect="Content" ObjectID="_1670715528" r:id="rId6"/>
         </w:object>
       </w:r>
     </w:p>
@@ -3344,6 +3344,7 @@
           <w:rFonts w:ascii="Courier New" w:hAnsi="Courier New" w:cs="Courier New"/>
           <w:sz w:val="28"/>
           <w:szCs w:val="28"/>
+          <w:lang w:val="en-US"/>
         </w:rPr>
       </w:pPr>
       <w:r>
@@ -3968,10 +3969,10 @@
       </w:pPr>
       <w:r>
         <w:object w:dxaOrig="5177" w:dyaOrig="2109">
-          <v:shape id="_x0000_i1028" type="#_x0000_t75" style="width:259.2pt;height:105pt" o:ole="">
+          <v:shape id="_x0000_i1026" type="#_x0000_t75" style="width:259.2pt;height:105pt" o:ole="">
             <v:imagedata r:id="rId16" o:title=""/>
           </v:shape>
-          <o:OLEObject Type="Embed" ProgID="Visio.Drawing.11" ShapeID="_x0000_i1028" DrawAspect="Content" ObjectID="_1670615410" r:id="rId17"/>
+          <o:OLEObject Type="Embed" ProgID="Visio.Drawing.11" ShapeID="_x0000_i1026" DrawAspect="Content" ObjectID="_1670715529" r:id="rId17"/>
         </w:object>
       </w:r>
       <w:r>
@@ -3979,7 +3980,7 @@
           <v:shape id="_x0000_i1027" type="#_x0000_t75" style="width:259.2pt;height:115.8pt" o:ole="">
             <v:imagedata r:id="rId18" o:title=""/>
           </v:shape>
-          <o:OLEObject Type="Embed" ProgID="Visio.Drawing.11" ShapeID="_x0000_i1027" DrawAspect="Content" ObjectID="_1670615411" r:id="rId19"/>
+          <o:OLEObject Type="Embed" ProgID="Visio.Drawing.11" ShapeID="_x0000_i1027" DrawAspect="Content" ObjectID="_1670715530" r:id="rId19"/>
         </w:object>
       </w:r>
     </w:p>
@@ -3997,10 +3998,10 @@
       </w:pPr>
       <w:r>
         <w:object w:dxaOrig="5177" w:dyaOrig="3395">
-          <v:shape id="_x0000_i1029" type="#_x0000_t75" style="width:259.2pt;height:169.8pt" o:ole="">
+          <v:shape id="_x0000_i1028" type="#_x0000_t75" style="width:259.2pt;height:169.8pt" o:ole="">
             <v:imagedata r:id="rId20" o:title=""/>
           </v:shape>
-          <o:OLEObject Type="Embed" ProgID="Visio.Drawing.11" ShapeID="_x0000_i1029" DrawAspect="Content" ObjectID="_1670615412" r:id="rId21"/>
+          <o:OLEObject Type="Embed" ProgID="Visio.Drawing.11" ShapeID="_x0000_i1028" DrawAspect="Content" ObjectID="_1670715531" r:id="rId21"/>
         </w:object>
       </w:r>
     </w:p>
@@ -4079,7 +4080,6 @@
           <w:rFonts w:ascii="Arial" w:hAnsi="Arial" w:cs="Arial"/>
           <w:color w:val="212121"/>
           <w:spacing w:val="-1"/>
-          <w:lang w:val="en-US"/>
         </w:rPr>
       </w:pPr>
       <w:r>
@@ -4087,12 +4087,10 @@
           <w:rFonts w:ascii="Arial" w:hAnsi="Arial" w:cs="Arial"/>
           <w:color w:val="212121"/>
           <w:spacing w:val="-1"/>
-          <w:lang w:val="en-US"/>
         </w:rPr>
         <w:lastRenderedPageBreak/>
-        <w:t>Спецификация </w:t>
-      </w:r>
-      <w:proofErr w:type="spellStart"/>
+        <w:t>Спецификация</w:t>
+      </w:r>
       <w:r>
         <w:rPr>
           <w:rFonts w:ascii="Arial" w:hAnsi="Arial" w:cs="Arial"/>
@@ -4100,8 +4098,9 @@
           <w:spacing w:val="-1"/>
           <w:lang w:val="en-US"/>
         </w:rPr>
-        <w:fldChar w:fldCharType="begin"/>
-      </w:r>
+        <w:t> </w:t>
+      </w:r>
+      <w:proofErr w:type="spellStart"/>
       <w:r>
         <w:rPr>
           <w:rFonts w:ascii="Arial" w:hAnsi="Arial" w:cs="Arial"/>
@@ -4109,16 +4108,15 @@
           <w:spacing w:val="-1"/>
           <w:lang w:val="en-US"/>
         </w:rPr>
-        <w:instrText xml:space="preserve"> HYPERLINK "https://developer.mozilla.org/en-US/docs/Web/API/WebSockets_API" </w:instrText>
+        <w:fldChar w:fldCharType="begin"/>
       </w:r>
       <w:r>
         <w:rPr>
           <w:rFonts w:ascii="Arial" w:hAnsi="Arial" w:cs="Arial"/>
           <w:color w:val="212121"/>
           <w:spacing w:val="-1"/>
-          <w:lang w:val="en-US"/>
-        </w:rPr>
-        <w:fldChar w:fldCharType="separate"/>
+        </w:rPr>
+        <w:instrText xml:space="preserve"> </w:instrText>
       </w:r>
       <w:r>
         <w:rPr>
@@ -4127,17 +4125,15 @@
           <w:spacing w:val="-1"/>
           <w:lang w:val="en-US"/>
         </w:rPr>
-        <w:t>WebSocket</w:t>
-      </w:r>
-      <w:proofErr w:type="spellEnd"/>
+        <w:instrText>HYPERLINK</w:instrText>
+      </w:r>
       <w:r>
         <w:rPr>
           <w:rFonts w:ascii="Arial" w:hAnsi="Arial" w:cs="Arial"/>
           <w:color w:val="212121"/>
           <w:spacing w:val="-1"/>
-          <w:lang w:val="en-US"/>
-        </w:rPr>
-        <w:fldChar w:fldCharType="end"/>
+        </w:rPr>
+        <w:instrText xml:space="preserve"> "</w:instrText>
       </w:r>
       <w:r>
         <w:rPr>
@@ -4146,19 +4142,16 @@
           <w:spacing w:val="-1"/>
           <w:lang w:val="en-US"/>
         </w:rPr>
-        <w:t xml:space="preserve"> определяет API для установки соединения между веб-браузером и сервером, основанного на «сокете». Проще говоря, это — постоянное соединение между клиентом и сервером, пользуясь которыми клиент и сервер могут отправлять данные друг </w:t>
-      </w:r>
-      <w:proofErr w:type="spellStart"/>
+        <w:instrText>https</w:instrText>
+      </w:r>
       <w:r>
         <w:rPr>
           <w:rFonts w:ascii="Arial" w:hAnsi="Arial" w:cs="Arial"/>
           <w:color w:val="212121"/>
           <w:spacing w:val="-1"/>
-          <w:lang w:val="en-US"/>
-        </w:rPr>
-        <w:t>другу</w:t>
-      </w:r>
-      <w:proofErr w:type="spellEnd"/>
+        </w:rPr>
+        <w:instrText>://</w:instrText>
+      </w:r>
       <w:r>
         <w:rPr>
           <w:rFonts w:ascii="Arial" w:hAnsi="Arial" w:cs="Arial"/>
@@ -4166,19 +4159,16 @@
           <w:spacing w:val="-1"/>
           <w:lang w:val="en-US"/>
         </w:rPr>
-        <w:t xml:space="preserve"> в </w:t>
-      </w:r>
-      <w:proofErr w:type="spellStart"/>
+        <w:instrText>developer</w:instrText>
+      </w:r>
       <w:r>
         <w:rPr>
           <w:rFonts w:ascii="Arial" w:hAnsi="Arial" w:cs="Arial"/>
           <w:color w:val="212121"/>
           <w:spacing w:val="-1"/>
-          <w:lang w:val="en-US"/>
-        </w:rPr>
-        <w:t>любое</w:t>
-      </w:r>
-      <w:proofErr w:type="spellEnd"/>
+        </w:rPr>
+        <w:instrText>.</w:instrText>
+      </w:r>
       <w:r>
         <w:rPr>
           <w:rFonts w:ascii="Arial" w:hAnsi="Arial" w:cs="Arial"/>
@@ -4186,19 +4176,16 @@
           <w:spacing w:val="-1"/>
           <w:lang w:val="en-US"/>
         </w:rPr>
-        <w:t xml:space="preserve"> </w:t>
-      </w:r>
-      <w:proofErr w:type="spellStart"/>
+        <w:instrText>mozilla</w:instrText>
+      </w:r>
       <w:r>
         <w:rPr>
           <w:rFonts w:ascii="Arial" w:hAnsi="Arial" w:cs="Arial"/>
           <w:color w:val="212121"/>
           <w:spacing w:val="-1"/>
-          <w:lang w:val="en-US"/>
-        </w:rPr>
-        <w:t>время</w:t>
-      </w:r>
-      <w:proofErr w:type="spellEnd"/>
+        </w:rPr>
+        <w:instrText>.</w:instrText>
+      </w:r>
       <w:r>
         <w:rPr>
           <w:rFonts w:ascii="Arial" w:hAnsi="Arial" w:cs="Arial"/>
@@ -4206,7 +4193,196 @@
           <w:spacing w:val="-1"/>
           <w:lang w:val="en-US"/>
         </w:rPr>
-        <w:t>.</w:t>
+        <w:instrText>org</w:instrText>
+      </w:r>
+      <w:r>
+        <w:rPr>
+          <w:rFonts w:ascii="Arial" w:hAnsi="Arial" w:cs="Arial"/>
+          <w:color w:val="212121"/>
+          <w:spacing w:val="-1"/>
+        </w:rPr>
+        <w:instrText>/</w:instrText>
+      </w:r>
+      <w:r>
+        <w:rPr>
+          <w:rFonts w:ascii="Arial" w:hAnsi="Arial" w:cs="Arial"/>
+          <w:color w:val="212121"/>
+          <w:spacing w:val="-1"/>
+          <w:lang w:val="en-US"/>
+        </w:rPr>
+        <w:instrText>en</w:instrText>
+      </w:r>
+      <w:r>
+        <w:rPr>
+          <w:rFonts w:ascii="Arial" w:hAnsi="Arial" w:cs="Arial"/>
+          <w:color w:val="212121"/>
+          <w:spacing w:val="-1"/>
+        </w:rPr>
+        <w:instrText>-</w:instrText>
+      </w:r>
+      <w:r>
+        <w:rPr>
+          <w:rFonts w:ascii="Arial" w:hAnsi="Arial" w:cs="Arial"/>
+          <w:color w:val="212121"/>
+          <w:spacing w:val="-1"/>
+          <w:lang w:val="en-US"/>
+        </w:rPr>
+        <w:instrText>US</w:instrText>
+      </w:r>
+      <w:r>
+        <w:rPr>
+          <w:rFonts w:ascii="Arial" w:hAnsi="Arial" w:cs="Arial"/>
+          <w:color w:val="212121"/>
+          <w:spacing w:val="-1"/>
+        </w:rPr>
+        <w:instrText>/</w:instrText>
+      </w:r>
+      <w:r>
+        <w:rPr>
+          <w:rFonts w:ascii="Arial" w:hAnsi="Arial" w:cs="Arial"/>
+          <w:color w:val="212121"/>
+          <w:spacing w:val="-1"/>
+          <w:lang w:val="en-US"/>
+        </w:rPr>
+        <w:instrText>docs</w:instrText>
+      </w:r>
+      <w:r>
+        <w:rPr>
+          <w:rFonts w:ascii="Arial" w:hAnsi="Arial" w:cs="Arial"/>
+          <w:color w:val="212121"/>
+          <w:spacing w:val="-1"/>
+        </w:rPr>
+        <w:instrText>/</w:instrText>
+      </w:r>
+      <w:r>
+        <w:rPr>
+          <w:rFonts w:ascii="Arial" w:hAnsi="Arial" w:cs="Arial"/>
+          <w:color w:val="212121"/>
+          <w:spacing w:val="-1"/>
+          <w:lang w:val="en-US"/>
+        </w:rPr>
+        <w:instrText>Web</w:instrText>
+      </w:r>
+      <w:r>
+        <w:rPr>
+          <w:rFonts w:ascii="Arial" w:hAnsi="Arial" w:cs="Arial"/>
+          <w:color w:val="212121"/>
+          <w:spacing w:val="-1"/>
+        </w:rPr>
+        <w:instrText>/</w:instrText>
+      </w:r>
+      <w:r>
+        <w:rPr>
+          <w:rFonts w:ascii="Arial" w:hAnsi="Arial" w:cs="Arial"/>
+          <w:color w:val="212121"/>
+          <w:spacing w:val="-1"/>
+          <w:lang w:val="en-US"/>
+        </w:rPr>
+        <w:instrText>API</w:instrText>
+      </w:r>
+      <w:r>
+        <w:rPr>
+          <w:rFonts w:ascii="Arial" w:hAnsi="Arial" w:cs="Arial"/>
+          <w:color w:val="212121"/>
+          <w:spacing w:val="-1"/>
+        </w:rPr>
+        <w:instrText>/</w:instrText>
+      </w:r>
+      <w:r>
+        <w:rPr>
+          <w:rFonts w:ascii="Arial" w:hAnsi="Arial" w:cs="Arial"/>
+          <w:color w:val="212121"/>
+          <w:spacing w:val="-1"/>
+          <w:lang w:val="en-US"/>
+        </w:rPr>
+        <w:instrText>WebSockets</w:instrText>
+      </w:r>
+      <w:r>
+        <w:rPr>
+          <w:rFonts w:ascii="Arial" w:hAnsi="Arial" w:cs="Arial"/>
+          <w:color w:val="212121"/>
+          <w:spacing w:val="-1"/>
+        </w:rPr>
+        <w:instrText>_</w:instrText>
+      </w:r>
+      <w:r>
+        <w:rPr>
+          <w:rFonts w:ascii="Arial" w:hAnsi="Arial" w:cs="Arial"/>
+          <w:color w:val="212121"/>
+          <w:spacing w:val="-1"/>
+          <w:lang w:val="en-US"/>
+        </w:rPr>
+        <w:instrText>API</w:instrText>
+      </w:r>
+      <w:r>
+        <w:rPr>
+          <w:rFonts w:ascii="Arial" w:hAnsi="Arial" w:cs="Arial"/>
+          <w:color w:val="212121"/>
+          <w:spacing w:val="-1"/>
+        </w:rPr>
+        <w:instrText xml:space="preserve">" </w:instrText>
+      </w:r>
+      <w:r>
+        <w:rPr>
+          <w:rFonts w:ascii="Arial" w:hAnsi="Arial" w:cs="Arial"/>
+          <w:color w:val="212121"/>
+          <w:spacing w:val="-1"/>
+          <w:lang w:val="en-US"/>
+        </w:rPr>
+        <w:fldChar w:fldCharType="separate"/>
+      </w:r>
+      <w:r>
+        <w:rPr>
+          <w:rFonts w:ascii="Arial" w:hAnsi="Arial" w:cs="Arial"/>
+          <w:color w:val="212121"/>
+          <w:spacing w:val="-1"/>
+          <w:lang w:val="en-US"/>
+        </w:rPr>
+        <w:t>WebSocket</w:t>
+      </w:r>
+      <w:proofErr w:type="spellEnd"/>
+      <w:r>
+        <w:rPr>
+          <w:rFonts w:ascii="Arial" w:hAnsi="Arial" w:cs="Arial"/>
+          <w:color w:val="212121"/>
+          <w:spacing w:val="-1"/>
+          <w:lang w:val="en-US"/>
+        </w:rPr>
+        <w:fldChar w:fldCharType="end"/>
+      </w:r>
+      <w:r>
+        <w:rPr>
+          <w:rFonts w:ascii="Arial" w:hAnsi="Arial" w:cs="Arial"/>
+          <w:color w:val="212121"/>
+          <w:spacing w:val="-1"/>
+          <w:lang w:val="en-US"/>
+        </w:rPr>
+        <w:t> </w:t>
+      </w:r>
+      <w:r>
+        <w:rPr>
+          <w:rFonts w:ascii="Arial" w:hAnsi="Arial" w:cs="Arial"/>
+          <w:color w:val="212121"/>
+          <w:spacing w:val="-1"/>
+        </w:rPr>
+        <w:t xml:space="preserve">определяет </w:t>
+      </w:r>
+      <w:r>
+        <w:rPr>
+          <w:rFonts w:ascii="Arial" w:hAnsi="Arial" w:cs="Arial"/>
+          <w:color w:val="212121"/>
+          <w:spacing w:val="-1"/>
+          <w:lang w:val="en-US"/>
+        </w:rPr>
+        <w:t>API</w:t>
+      </w:r>
+      <w:r>
+        <w:rPr>
+          <w:rFonts w:ascii="Arial" w:hAnsi="Arial" w:cs="Arial"/>
+          <w:color w:val="212121"/>
+          <w:spacing w:val="-1"/>
+        </w:rPr>
+        <w:t xml:space="preserve"> для установки соединения между веб-браузером и сервером, основанного на «сокете». Проще говоря, это — постоянное соединение между клиентом и сервером, пользуясь которыми клиент и сервер могут отправлять данные друг другу в любое время.</w:t>
       </w:r>
     </w:p>
     <w:p>
@@ -4965,16 +5141,7 @@
           <w:szCs w:val="28"/>
           <w:lang w:val="en-US"/>
         </w:rPr>
-        <w:t>API</w:t>
-      </w:r>
-      <w:r>
-        <w:rPr>
-          <w:rFonts w:ascii="Courier New" w:hAnsi="Courier New" w:cs="Courier New"/>
-          <w:sz w:val="28"/>
-          <w:szCs w:val="28"/>
-          <w:lang w:val="en-US"/>
-        </w:rPr>
-        <w:t xml:space="preserve"> – </w:t>
+        <w:t xml:space="preserve">API – </w:t>
       </w:r>
     </w:p>
     <w:p>
@@ -18889,10 +19056,10 @@
       </w:pPr>
       <w:r>
         <w:object w:dxaOrig="10951" w:dyaOrig="15796">
-          <v:shape id="_x0000_i1026" type="#_x0000_t75" style="width:523.2pt;height:681.6pt" o:ole="">
+          <v:shape id="_x0000_i1029" type="#_x0000_t75" style="width:523.2pt;height:681.6pt" o:ole="">
             <v:imagedata r:id="rId50" o:title=""/>
           </v:shape>
-          <o:OLEObject Type="Embed" ProgID="Visio.Drawing.15" ShapeID="_x0000_i1026" DrawAspect="Content" ObjectID="_1670615413" r:id="rId51"/>
+          <o:OLEObject Type="Embed" ProgID="Visio.Drawing.15" ShapeID="_x0000_i1029" DrawAspect="Content" ObjectID="_1670715532" r:id="rId51"/>
         </w:object>
       </w:r>
     </w:p>
@@ -18979,6 +19146,10 @@
         </w:rPr>
       </w:pPr>
       <w:r>
+        <w:rPr>
+          <w:noProof/>
+          <w:lang w:eastAsia="ru-RU"/>
+        </w:rPr>
         <w:drawing>
           <wp:inline distT="0" distB="0" distL="0" distR="0" wp14:anchorId="5DCFBB9A" wp14:editId="0BCE8D1D">
             <wp:extent cx="5940425" cy="1019810"/>
@@ -19569,16 +19740,14 @@
           <w:rFonts w:ascii="Courier New" w:hAnsi="Courier New" w:cs="Courier New"/>
           <w:sz w:val="28"/>
           <w:szCs w:val="28"/>
-          <w:lang w:val="en-US"/>
-        </w:rPr>
-      </w:pPr>
-      <w:r>
-        <w:rPr>
-          <w:rFonts w:ascii="Courier New" w:hAnsi="Courier New" w:cs="Courier New"/>
-          <w:b/>
-          <w:sz w:val="28"/>
-          <w:szCs w:val="28"/>
-          <w:lang w:val="en-US"/>
+        </w:rPr>
+      </w:pPr>
+      <w:r>
+        <w:rPr>
+          <w:rFonts w:ascii="Courier New" w:hAnsi="Courier New" w:cs="Courier New"/>
+          <w:b/>
+          <w:sz w:val="28"/>
+          <w:szCs w:val="28"/>
         </w:rPr>
         <w:t>'500'</w:t>
       </w:r>
@@ -19587,9 +19756,59 @@
           <w:rFonts w:ascii="Courier New" w:hAnsi="Courier New" w:cs="Courier New"/>
           <w:sz w:val="28"/>
           <w:szCs w:val="28"/>
-          <w:lang w:val="en-US"/>
-        </w:rPr>
-        <w:t>: 'Internal Server Error',</w:t>
+        </w:rPr>
+        <w:t>: '</w:t>
+      </w:r>
+      <w:r>
+        <w:rPr>
+          <w:rFonts w:ascii="Courier New" w:hAnsi="Courier New" w:cs="Courier New"/>
+          <w:sz w:val="28"/>
+          <w:szCs w:val="28"/>
+          <w:lang w:val="en-US"/>
+        </w:rPr>
+        <w:t>Internal</w:t>
+      </w:r>
+      <w:r>
+        <w:rPr>
+          <w:rFonts w:ascii="Courier New" w:hAnsi="Courier New" w:cs="Courier New"/>
+          <w:sz w:val="28"/>
+          <w:szCs w:val="28"/>
+        </w:rPr>
+        <w:t xml:space="preserve"> </w:t>
+      </w:r>
+      <w:r>
+        <w:rPr>
+          <w:rFonts w:ascii="Courier New" w:hAnsi="Courier New" w:cs="Courier New"/>
+          <w:sz w:val="28"/>
+          <w:szCs w:val="28"/>
+          <w:lang w:val="en-US"/>
+        </w:rPr>
+        <w:t>Server</w:t>
+      </w:r>
+      <w:r>
+        <w:rPr>
+          <w:rFonts w:ascii="Courier New" w:hAnsi="Courier New" w:cs="Courier New"/>
+          <w:sz w:val="28"/>
+          <w:szCs w:val="28"/>
+        </w:rPr>
+        <w:t xml:space="preserve"> </w:t>
+      </w:r>
+      <w:r>
+        <w:rPr>
+          <w:rFonts w:ascii="Courier New" w:hAnsi="Courier New" w:cs="Courier New"/>
+          <w:sz w:val="28"/>
+          <w:szCs w:val="28"/>
+          <w:lang w:val="en-US"/>
+        </w:rPr>
+        <w:t>Error</w:t>
+      </w:r>
+      <w:r>
+        <w:rPr>
+          <w:rFonts w:ascii="Courier New" w:hAnsi="Courier New" w:cs="Courier New"/>
+          <w:sz w:val="28"/>
+          <w:szCs w:val="28"/>
+        </w:rPr>
+        <w:t>',</w:t>
       </w:r>
     </w:p>
     <w:p>
@@ -19601,7 +19820,6 @@
           <w:rFonts w:ascii="Courier New" w:hAnsi="Courier New" w:cs="Courier New"/>
           <w:sz w:val="28"/>
           <w:szCs w:val="28"/>
-          <w:lang w:val="en-US"/>
         </w:rPr>
       </w:pPr>
     </w:p>
@@ -23537,18 +23755,7 @@
           <w:szCs w:val="28"/>
           <w:lang w:val="en-US"/>
         </w:rPr>
-        <w:t>Websocket</w:t>
-      </w:r>
-      <w:bookmarkStart w:id="0" w:name="_GoBack"/>
-      <w:bookmarkEnd w:id="0"/>
-      <w:r>
-        <w:rPr>
-          <w:rFonts w:ascii="Courier New" w:hAnsi="Courier New" w:cs="Courier New"/>
-          <w:sz w:val="28"/>
-          <w:szCs w:val="28"/>
-          <w:lang w:val="en-US"/>
-        </w:rPr>
-        <w:t>s</w:t>
+        <w:t>Websockets</w:t>
       </w:r>
       <w:r>
         <w:rPr>
@@ -24884,83 +25091,141 @@
     <w:p>
       <w:pPr>
         <w:pStyle w:val="a3"/>
-        <w:numPr>
-          <w:ilvl w:val="0"/>
-          <w:numId w:val="1"/>
-        </w:numPr>
         <w:ind w:left="-284" w:hanging="142"/>
-        <w:jc w:val="both"/>
-        <w:rPr>
-          <w:rFonts w:ascii="Courier New" w:hAnsi="Courier New" w:cs="Courier New"/>
-          <w:sz w:val="28"/>
-          <w:szCs w:val="28"/>
-        </w:rPr>
-      </w:pPr>
-      <w:r>
-        <w:rPr>
-          <w:rFonts w:ascii="Courier New" w:hAnsi="Courier New" w:cs="Courier New"/>
-          <w:sz w:val="28"/>
-          <w:szCs w:val="28"/>
-        </w:rPr>
-        <w:t xml:space="preserve">Работа с файловой системой в </w:t>
-      </w:r>
-      <w:r>
-        <w:rPr>
-          <w:rFonts w:ascii="Courier New" w:hAnsi="Courier New" w:cs="Courier New"/>
-          <w:sz w:val="28"/>
-          <w:szCs w:val="28"/>
-          <w:lang w:val="en-US"/>
-        </w:rPr>
-        <w:t>Node</w:t>
-      </w:r>
-      <w:r>
-        <w:rPr>
-          <w:rFonts w:ascii="Courier New" w:hAnsi="Courier New" w:cs="Courier New"/>
-          <w:sz w:val="28"/>
-          <w:szCs w:val="28"/>
-        </w:rPr>
-        <w:t>.</w:t>
-      </w:r>
-      <w:r>
-        <w:rPr>
-          <w:rFonts w:ascii="Courier New" w:hAnsi="Courier New" w:cs="Courier New"/>
-          <w:sz w:val="28"/>
-          <w:szCs w:val="28"/>
-          <w:lang w:val="en-US"/>
-        </w:rPr>
-        <w:t>js</w:t>
-      </w:r>
-      <w:r>
-        <w:rPr>
-          <w:rFonts w:ascii="Courier New" w:hAnsi="Courier New" w:cs="Courier New"/>
-          <w:sz w:val="28"/>
-          <w:szCs w:val="28"/>
-        </w:rPr>
-        <w:t xml:space="preserve">: запись в файл </w:t>
-      </w:r>
-      <w:r>
-        <w:rPr>
-          <w:rFonts w:ascii="Courier New" w:hAnsi="Courier New" w:cs="Courier New"/>
-          <w:sz w:val="28"/>
-          <w:szCs w:val="28"/>
-        </w:rPr>
-        <w:t xml:space="preserve"> массива 32-битовых целочисленных данных</w:t>
-      </w:r>
-      <w:r>
-        <w:rPr>
-          <w:rFonts w:ascii="Courier New" w:hAnsi="Courier New" w:cs="Courier New"/>
-          <w:sz w:val="28"/>
-          <w:szCs w:val="28"/>
-        </w:rPr>
-        <w:t xml:space="preserve">, чтение из файла </w:t>
-      </w:r>
-      <w:r>
-        <w:rPr>
-          <w:rFonts w:ascii="Courier New" w:hAnsi="Courier New" w:cs="Courier New"/>
-          <w:sz w:val="28"/>
-          <w:szCs w:val="28"/>
-        </w:rPr>
-        <w:t>массива 32-битовых целочисленных данных.</w:t>
+        <w:rPr>
+          <w:rFonts w:ascii="Courier New" w:hAnsi="Courier New" w:cs="Courier New"/>
+          <w:sz w:val="28"/>
+          <w:szCs w:val="28"/>
+        </w:rPr>
+      </w:pPr>
+      <w:hyperlink r:id="rId54" w:history="1">
+        <w:r>
+          <w:rPr>
+            <w:rStyle w:val="ab"/>
+            <w:rFonts w:ascii="Courier New" w:hAnsi="Courier New" w:cs="Courier New"/>
+            <w:sz w:val="28"/>
+            <w:szCs w:val="28"/>
+          </w:rPr>
+          <w:t>https://www.youtube.com/watch?v=1rbmO71wwyU&amp;feature=emb_logo&amp;ab_channel=JavaScript.ru</w:t>
+        </w:r>
+      </w:hyperlink>
+    </w:p>
+    <w:p>
+      <w:pPr>
+        <w:pStyle w:val="a3"/>
+        <w:ind w:left="-284" w:hanging="142"/>
+        <w:rPr>
+          <w:rFonts w:ascii="Courier New" w:hAnsi="Courier New" w:cs="Courier New"/>
+          <w:sz w:val="28"/>
+          <w:szCs w:val="28"/>
+        </w:rPr>
+      </w:pPr>
+    </w:p>
+    <w:p>
+      <w:pPr>
+        <w:pStyle w:val="a3"/>
+        <w:ind w:left="-284" w:hanging="142"/>
+        <w:rPr>
+          <w:rFonts w:ascii="Courier New" w:hAnsi="Courier New" w:cs="Courier New"/>
+          <w:sz w:val="28"/>
+          <w:szCs w:val="28"/>
+        </w:rPr>
+      </w:pPr>
+      <w:hyperlink r:id="rId55" w:history="1">
+        <w:r>
+          <w:rPr>
+            <w:rStyle w:val="ab"/>
+            <w:rFonts w:ascii="Courier New" w:hAnsi="Courier New" w:cs="Courier New"/>
+            <w:sz w:val="28"/>
+            <w:szCs w:val="28"/>
+          </w:rPr>
+          <w:t>https://www.youtube.com/watch?v=_j0LoOXnOF4&amp;list=PLDyvV36pndZFWfEQpNixIHVvp191Hb3Gg&amp;index=26&amp;ab_channel=JavaScript.ru</w:t>
+        </w:r>
+      </w:hyperlink>
+    </w:p>
+    <w:p>
+      <w:pPr>
+        <w:pStyle w:val="a3"/>
+        <w:ind w:left="-284" w:hanging="142"/>
+        <w:rPr>
+          <w:rFonts w:ascii="Courier New" w:hAnsi="Courier New" w:cs="Courier New"/>
+          <w:sz w:val="28"/>
+          <w:szCs w:val="28"/>
+        </w:rPr>
+      </w:pPr>
+      <w:r>
+        <w:rPr>
+          <w:rFonts w:ascii="Courier New" w:hAnsi="Courier New" w:cs="Courier New"/>
+          <w:b/>
+          <w:sz w:val="28"/>
+          <w:szCs w:val="28"/>
+          <w:lang w:val="en-US"/>
+        </w:rPr>
+        <w:t>Buffer</w:t>
+      </w:r>
+      <w:r>
+        <w:rPr>
+          <w:rFonts w:ascii="Courier New" w:hAnsi="Courier New" w:cs="Courier New"/>
+          <w:b/>
+          <w:sz w:val="28"/>
+          <w:szCs w:val="28"/>
+        </w:rPr>
+        <w:t xml:space="preserve">: </w:t>
+      </w:r>
+      <w:r>
+        <w:rPr>
+          <w:rFonts w:ascii="Courier New" w:hAnsi="Courier New" w:cs="Courier New"/>
+          <w:sz w:val="28"/>
+          <w:szCs w:val="28"/>
+        </w:rPr>
+        <w:t xml:space="preserve">объект, предназначенный для работы с потоком октетов; применяется в функциях </w:t>
+      </w:r>
+      <w:proofErr w:type="spellStart"/>
+      <w:r>
+        <w:rPr>
+          <w:rFonts w:ascii="Courier New" w:hAnsi="Courier New" w:cs="Courier New"/>
+          <w:sz w:val="28"/>
+          <w:szCs w:val="28"/>
+          <w:lang w:val="en-US"/>
+        </w:rPr>
+        <w:t>readFile</w:t>
+      </w:r>
+      <w:proofErr w:type="spellEnd"/>
+      <w:r>
+        <w:rPr>
+          <w:rFonts w:ascii="Courier New" w:hAnsi="Courier New" w:cs="Courier New"/>
+          <w:sz w:val="28"/>
+          <w:szCs w:val="28"/>
+        </w:rPr>
+        <w:t xml:space="preserve">, </w:t>
+      </w:r>
+      <w:proofErr w:type="spellStart"/>
+      <w:r>
+        <w:rPr>
+          <w:rFonts w:ascii="Courier New" w:hAnsi="Courier New" w:cs="Courier New"/>
+          <w:sz w:val="28"/>
+          <w:szCs w:val="28"/>
+          <w:lang w:val="en-US"/>
+        </w:rPr>
+        <w:t>writeFile</w:t>
+      </w:r>
+      <w:proofErr w:type="spellEnd"/>
+      <w:r>
+        <w:rPr>
+          <w:rFonts w:ascii="Courier New" w:hAnsi="Courier New" w:cs="Courier New"/>
+          <w:sz w:val="28"/>
+          <w:szCs w:val="28"/>
+        </w:rPr>
+        <w:t>; 1</w:t>
+      </w:r>
+      <w:r>
+        <w:rPr>
+          <w:rFonts w:ascii="Courier New" w:hAnsi="Courier New" w:cs="Courier New"/>
+          <w:sz w:val="28"/>
+          <w:szCs w:val="28"/>
+          <w:lang w:val="en-US"/>
+        </w:rPr>
+        <w:t>GB</w:t>
       </w:r>
       <w:r>
         <w:rPr>
@@ -24976,7 +25241,88 @@
           <w:sz w:val="28"/>
           <w:szCs w:val="28"/>
         </w:rPr>
-        <w:t>Пример.</w:t>
+        <w:t>(32-</w:t>
+      </w:r>
+      <w:r>
+        <w:rPr>
+          <w:rFonts w:ascii="Courier New" w:hAnsi="Courier New" w:cs="Courier New"/>
+          <w:sz w:val="28"/>
+          <w:szCs w:val="28"/>
+          <w:lang w:val="en-US"/>
+        </w:rPr>
+        <w:t>bit</w:t>
+      </w:r>
+      <w:r>
+        <w:rPr>
+          <w:rFonts w:ascii="Courier New" w:hAnsi="Courier New" w:cs="Courier New"/>
+          <w:sz w:val="28"/>
+          <w:szCs w:val="28"/>
+        </w:rPr>
+        <w:t>), 2</w:t>
+      </w:r>
+      <w:r>
+        <w:rPr>
+          <w:rFonts w:ascii="Courier New" w:hAnsi="Courier New" w:cs="Courier New"/>
+          <w:sz w:val="28"/>
+          <w:szCs w:val="28"/>
+          <w:lang w:val="en-US"/>
+        </w:rPr>
+        <w:t>GB</w:t>
+      </w:r>
+      <w:r>
+        <w:rPr>
+          <w:rFonts w:ascii="Courier New" w:hAnsi="Courier New" w:cs="Courier New"/>
+          <w:sz w:val="28"/>
+          <w:szCs w:val="28"/>
+        </w:rPr>
+        <w:t xml:space="preserve"> (64-</w:t>
+      </w:r>
+      <w:r>
+        <w:rPr>
+          <w:rFonts w:ascii="Courier New" w:hAnsi="Courier New" w:cs="Courier New"/>
+          <w:sz w:val="28"/>
+          <w:szCs w:val="28"/>
+          <w:lang w:val="en-US"/>
+        </w:rPr>
+        <w:t>bit</w:t>
+      </w:r>
+      <w:r>
+        <w:rPr>
+          <w:rFonts w:ascii="Courier New" w:hAnsi="Courier New" w:cs="Courier New"/>
+          <w:sz w:val="28"/>
+          <w:szCs w:val="28"/>
+        </w:rPr>
+        <w:t>)</w:t>
+      </w:r>
+    </w:p>
+    <w:p>
+      <w:pPr>
+        <w:pStyle w:val="a3"/>
+        <w:ind w:left="-284" w:hanging="142"/>
+        <w:rPr>
+          <w:rFonts w:ascii="Courier New" w:hAnsi="Courier New" w:cs="Courier New"/>
+          <w:sz w:val="28"/>
+          <w:szCs w:val="28"/>
+          <w:lang w:val="en-US"/>
+        </w:rPr>
+      </w:pPr>
+      <w:r>
+        <w:rPr>
+          <w:rFonts w:ascii="Courier New" w:hAnsi="Courier New" w:cs="Courier New"/>
+          <w:b/>
+          <w:sz w:val="28"/>
+          <w:szCs w:val="28"/>
+        </w:rPr>
+        <w:lastRenderedPageBreak/>
+        <w:t>Октет –</w:t>
+      </w:r>
+      <w:r>
+        <w:rPr>
+          <w:rFonts w:ascii="Courier New" w:hAnsi="Courier New" w:cs="Courier New"/>
+          <w:sz w:val="28"/>
+          <w:szCs w:val="28"/>
+        </w:rPr>
+        <w:t xml:space="preserve"> 8 бит</w:t>
       </w:r>
     </w:p>
     <w:p>
@@ -25011,81 +25357,7 @@
           <w:sz w:val="28"/>
           <w:szCs w:val="28"/>
         </w:rPr>
-        <w:t>Применение потокового чтение</w:t>
-      </w:r>
-      <w:r>
-        <w:rPr>
-          <w:rFonts w:ascii="Courier New" w:hAnsi="Courier New" w:cs="Courier New"/>
-          <w:sz w:val="28"/>
-          <w:szCs w:val="28"/>
-        </w:rPr>
-        <w:t xml:space="preserve"> (</w:t>
-      </w:r>
-      <w:r>
-        <w:rPr>
-          <w:rFonts w:ascii="Courier New" w:hAnsi="Courier New" w:cs="Courier New"/>
-          <w:sz w:val="28"/>
-          <w:szCs w:val="28"/>
-          <w:lang w:val="en-US"/>
-        </w:rPr>
-        <w:t>Readable</w:t>
-      </w:r>
-      <w:r>
-        <w:rPr>
-          <w:rFonts w:ascii="Courier New" w:hAnsi="Courier New" w:cs="Courier New"/>
-          <w:sz w:val="28"/>
-          <w:szCs w:val="28"/>
-        </w:rPr>
-        <w:t>)</w:t>
-      </w:r>
-      <w:r>
-        <w:rPr>
-          <w:rFonts w:ascii="Courier New" w:hAnsi="Courier New" w:cs="Courier New"/>
-          <w:sz w:val="28"/>
-          <w:szCs w:val="28"/>
-        </w:rPr>
-        <w:t xml:space="preserve"> и записи</w:t>
-      </w:r>
-      <w:r>
-        <w:rPr>
-          <w:rFonts w:ascii="Courier New" w:hAnsi="Courier New" w:cs="Courier New"/>
-          <w:sz w:val="28"/>
-          <w:szCs w:val="28"/>
-        </w:rPr>
-        <w:t xml:space="preserve"> (</w:t>
-      </w:r>
-      <w:r>
-        <w:rPr>
-          <w:rFonts w:ascii="Courier New" w:hAnsi="Courier New" w:cs="Courier New"/>
-          <w:sz w:val="28"/>
-          <w:szCs w:val="28"/>
-          <w:lang w:val="en-US"/>
-        </w:rPr>
-        <w:t>Writable</w:t>
-      </w:r>
-      <w:r>
-        <w:rPr>
-          <w:rFonts w:ascii="Courier New" w:hAnsi="Courier New" w:cs="Courier New"/>
-          <w:sz w:val="28"/>
-          <w:szCs w:val="28"/>
-        </w:rPr>
-        <w:t>)</w:t>
-      </w:r>
-      <w:r>
-        <w:rPr>
-          <w:rFonts w:ascii="Courier New" w:hAnsi="Courier New" w:cs="Courier New"/>
-          <w:sz w:val="28"/>
-          <w:szCs w:val="28"/>
-        </w:rPr>
-        <w:t xml:space="preserve"> файлов </w:t>
-      </w:r>
-      <w:r>
-        <w:rPr>
-          <w:rFonts w:ascii="Courier New" w:hAnsi="Courier New" w:cs="Courier New"/>
-          <w:sz w:val="28"/>
-          <w:szCs w:val="28"/>
-        </w:rPr>
-        <w:t xml:space="preserve">в </w:t>
+        <w:t xml:space="preserve">Работа с файловой системой в </w:t>
       </w:r>
       <w:r>
         <w:rPr>
@@ -25119,7 +25391,65 @@
           <w:sz w:val="28"/>
           <w:szCs w:val="28"/>
         </w:rPr>
-        <w:t>.  Пример.</w:t>
+        <w:t xml:space="preserve">: запись в </w:t>
+      </w:r>
+      <w:proofErr w:type="gramStart"/>
+      <w:r>
+        <w:rPr>
+          <w:rFonts w:ascii="Courier New" w:hAnsi="Courier New" w:cs="Courier New"/>
+          <w:sz w:val="28"/>
+          <w:szCs w:val="28"/>
+        </w:rPr>
+        <w:t xml:space="preserve">файл </w:t>
+      </w:r>
+      <w:r>
+        <w:rPr>
+          <w:rFonts w:ascii="Courier New" w:hAnsi="Courier New" w:cs="Courier New"/>
+          <w:sz w:val="28"/>
+          <w:szCs w:val="28"/>
+        </w:rPr>
+        <w:t xml:space="preserve"> массива</w:t>
+      </w:r>
+      <w:proofErr w:type="gramEnd"/>
+      <w:r>
+        <w:rPr>
+          <w:rFonts w:ascii="Courier New" w:hAnsi="Courier New" w:cs="Courier New"/>
+          <w:sz w:val="28"/>
+          <w:szCs w:val="28"/>
+        </w:rPr>
+        <w:t xml:space="preserve"> 32-битовых целочисленных данных</w:t>
+      </w:r>
+      <w:r>
+        <w:rPr>
+          <w:rFonts w:ascii="Courier New" w:hAnsi="Courier New" w:cs="Courier New"/>
+          <w:sz w:val="28"/>
+          <w:szCs w:val="28"/>
+        </w:rPr>
+        <w:t xml:space="preserve">, чтение из файла </w:t>
+      </w:r>
+      <w:r>
+        <w:rPr>
+          <w:rFonts w:ascii="Courier New" w:hAnsi="Courier New" w:cs="Courier New"/>
+          <w:sz w:val="28"/>
+          <w:szCs w:val="28"/>
+        </w:rPr>
+        <w:t>массива 32-битовых целочисленных данных.</w:t>
+      </w:r>
+      <w:r>
+        <w:rPr>
+          <w:rFonts w:ascii="Courier New" w:hAnsi="Courier New" w:cs="Courier New"/>
+          <w:sz w:val="28"/>
+          <w:szCs w:val="28"/>
+        </w:rPr>
+        <w:t xml:space="preserve"> </w:t>
+      </w:r>
+      <w:r>
+        <w:rPr>
+          <w:rFonts w:ascii="Courier New" w:hAnsi="Courier New" w:cs="Courier New"/>
+          <w:sz w:val="28"/>
+          <w:szCs w:val="28"/>
+        </w:rPr>
+        <w:t>Пример.</w:t>
       </w:r>
     </w:p>
     <w:p>
@@ -25154,24 +25484,107 @@
           <w:sz w:val="28"/>
           <w:szCs w:val="28"/>
         </w:rPr>
-        <w:t xml:space="preserve">Применение функции </w:t>
-      </w:r>
-      <w:r>
-        <w:rPr>
-          <w:rFonts w:ascii="Courier New" w:hAnsi="Courier New" w:cs="Courier New"/>
-          <w:sz w:val="28"/>
-          <w:szCs w:val="28"/>
-          <w:lang w:val="en-US"/>
-        </w:rPr>
-        <w:t>pipe</w:t>
-      </w:r>
-      <w:r>
-        <w:rPr>
-          <w:rFonts w:ascii="Courier New" w:hAnsi="Courier New" w:cs="Courier New"/>
-          <w:sz w:val="28"/>
-          <w:szCs w:val="28"/>
-        </w:rPr>
-        <w:t xml:space="preserve"> для обработки данных (файла) запроса и записи в файл файловой системы. Пример.</w:t>
+        <w:t>Применение потокового чтение</w:t>
+      </w:r>
+      <w:r>
+        <w:rPr>
+          <w:rFonts w:ascii="Courier New" w:hAnsi="Courier New" w:cs="Courier New"/>
+          <w:sz w:val="28"/>
+          <w:szCs w:val="28"/>
+        </w:rPr>
+        <w:t xml:space="preserve"> (</w:t>
+      </w:r>
+      <w:r>
+        <w:rPr>
+          <w:rFonts w:ascii="Courier New" w:hAnsi="Courier New" w:cs="Courier New"/>
+          <w:sz w:val="28"/>
+          <w:szCs w:val="28"/>
+          <w:lang w:val="en-US"/>
+        </w:rPr>
+        <w:t>Readable</w:t>
+      </w:r>
+      <w:r>
+        <w:rPr>
+          <w:rFonts w:ascii="Courier New" w:hAnsi="Courier New" w:cs="Courier New"/>
+          <w:sz w:val="28"/>
+          <w:szCs w:val="28"/>
+        </w:rPr>
+        <w:t>)</w:t>
+      </w:r>
+      <w:r>
+        <w:rPr>
+          <w:rFonts w:ascii="Courier New" w:hAnsi="Courier New" w:cs="Courier New"/>
+          <w:sz w:val="28"/>
+          <w:szCs w:val="28"/>
+        </w:rPr>
+        <w:t xml:space="preserve"> и записи</w:t>
+      </w:r>
+      <w:r>
+        <w:rPr>
+          <w:rFonts w:ascii="Courier New" w:hAnsi="Courier New" w:cs="Courier New"/>
+          <w:sz w:val="28"/>
+          <w:szCs w:val="28"/>
+        </w:rPr>
+        <w:t xml:space="preserve"> (</w:t>
+      </w:r>
+      <w:r>
+        <w:rPr>
+          <w:rFonts w:ascii="Courier New" w:hAnsi="Courier New" w:cs="Courier New"/>
+          <w:sz w:val="28"/>
+          <w:szCs w:val="28"/>
+          <w:lang w:val="en-US"/>
+        </w:rPr>
+        <w:t>Writable</w:t>
+      </w:r>
+      <w:r>
+        <w:rPr>
+          <w:rFonts w:ascii="Courier New" w:hAnsi="Courier New" w:cs="Courier New"/>
+          <w:sz w:val="28"/>
+          <w:szCs w:val="28"/>
+        </w:rPr>
+        <w:t>)</w:t>
+      </w:r>
+      <w:r>
+        <w:rPr>
+          <w:rFonts w:ascii="Courier New" w:hAnsi="Courier New" w:cs="Courier New"/>
+          <w:sz w:val="28"/>
+          <w:szCs w:val="28"/>
+        </w:rPr>
+        <w:t xml:space="preserve"> файлов в </w:t>
+      </w:r>
+      <w:r>
+        <w:rPr>
+          <w:rFonts w:ascii="Courier New" w:hAnsi="Courier New" w:cs="Courier New"/>
+          <w:sz w:val="28"/>
+          <w:szCs w:val="28"/>
+          <w:lang w:val="en-US"/>
+        </w:rPr>
+        <w:t>Node</w:t>
+      </w:r>
+      <w:r>
+        <w:rPr>
+          <w:rFonts w:ascii="Courier New" w:hAnsi="Courier New" w:cs="Courier New"/>
+          <w:sz w:val="28"/>
+          <w:szCs w:val="28"/>
+        </w:rPr>
+        <w:t>.</w:t>
+      </w:r>
+      <w:r>
+        <w:rPr>
+          <w:rFonts w:ascii="Courier New" w:hAnsi="Courier New" w:cs="Courier New"/>
+          <w:sz w:val="28"/>
+          <w:szCs w:val="28"/>
+          <w:lang w:val="en-US"/>
+        </w:rPr>
+        <w:t>js</w:t>
+      </w:r>
+      <w:r>
+        <w:rPr>
+          <w:rFonts w:ascii="Courier New" w:hAnsi="Courier New" w:cs="Courier New"/>
+          <w:sz w:val="28"/>
+          <w:szCs w:val="28"/>
+        </w:rPr>
+        <w:t>.  Пример.</w:t>
       </w:r>
     </w:p>
     <w:p>
@@ -25223,48 +25636,7 @@
           <w:sz w:val="28"/>
           <w:szCs w:val="28"/>
         </w:rPr>
-        <w:t xml:space="preserve"> для обработки </w:t>
-      </w:r>
-      <w:r>
-        <w:rPr>
-          <w:rFonts w:ascii="Courier New" w:hAnsi="Courier New" w:cs="Courier New"/>
-          <w:sz w:val="28"/>
-          <w:szCs w:val="28"/>
-        </w:rPr>
-        <w:t>данных (файла) файловой системы</w:t>
-      </w:r>
-      <w:r>
-        <w:rPr>
-          <w:rFonts w:ascii="Courier New" w:hAnsi="Courier New" w:cs="Courier New"/>
-          <w:sz w:val="28"/>
-          <w:szCs w:val="28"/>
-        </w:rPr>
-        <w:t xml:space="preserve"> и записи в </w:t>
-      </w:r>
-      <w:r>
-        <w:rPr>
-          <w:rFonts w:ascii="Courier New" w:hAnsi="Courier New" w:cs="Courier New"/>
-          <w:sz w:val="28"/>
-          <w:szCs w:val="28"/>
-          <w:lang w:val="en-US"/>
-        </w:rPr>
-        <w:t>http</w:t>
-      </w:r>
-      <w:r>
-        <w:rPr>
-          <w:rFonts w:ascii="Courier New" w:hAnsi="Courier New" w:cs="Courier New"/>
-          <w:sz w:val="28"/>
-          <w:szCs w:val="28"/>
-        </w:rPr>
-        <w:t>-</w:t>
-      </w:r>
-      <w:r>
-        <w:rPr>
-          <w:rFonts w:ascii="Courier New" w:hAnsi="Courier New" w:cs="Courier New"/>
-          <w:sz w:val="28"/>
-          <w:szCs w:val="28"/>
-        </w:rPr>
-        <w:t>ответ. Пример.</w:t>
+        <w:t xml:space="preserve"> для обработки данных (файла) запроса и записи в файл файловой системы. Пример.</w:t>
       </w:r>
     </w:p>
     <w:p>
@@ -25299,40 +25671,65 @@
           <w:sz w:val="28"/>
           <w:szCs w:val="28"/>
         </w:rPr>
-        <w:t xml:space="preserve">Разработка клиент-серверного </w:t>
-      </w:r>
-      <w:r>
-        <w:rPr>
-          <w:rFonts w:ascii="Courier New" w:hAnsi="Courier New" w:cs="Courier New"/>
-          <w:sz w:val="28"/>
-          <w:szCs w:val="28"/>
-          <w:lang w:val="en-US"/>
-        </w:rPr>
-        <w:t>TCP</w:t>
-      </w:r>
-      <w:r>
-        <w:rPr>
-          <w:rFonts w:ascii="Courier New" w:hAnsi="Courier New" w:cs="Courier New"/>
-          <w:sz w:val="28"/>
-          <w:szCs w:val="28"/>
-        </w:rPr>
-        <w:t xml:space="preserve">-приложения: </w:t>
-      </w:r>
-      <w:r>
-        <w:rPr>
-          <w:rFonts w:ascii="Courier New" w:hAnsi="Courier New" w:cs="Courier New"/>
-          <w:sz w:val="28"/>
-          <w:szCs w:val="28"/>
-        </w:rPr>
-        <w:t>обмен текстовыми сообщениями</w:t>
-      </w:r>
-      <w:r>
-        <w:rPr>
-          <w:rFonts w:ascii="Courier New" w:hAnsi="Courier New" w:cs="Courier New"/>
-          <w:sz w:val="28"/>
-          <w:szCs w:val="28"/>
-        </w:rPr>
-        <w:t>. Пример.</w:t>
+        <w:t xml:space="preserve">Применение функции </w:t>
+      </w:r>
+      <w:r>
+        <w:rPr>
+          <w:rFonts w:ascii="Courier New" w:hAnsi="Courier New" w:cs="Courier New"/>
+          <w:sz w:val="28"/>
+          <w:szCs w:val="28"/>
+          <w:lang w:val="en-US"/>
+        </w:rPr>
+        <w:t>pipe</w:t>
+      </w:r>
+      <w:r>
+        <w:rPr>
+          <w:rFonts w:ascii="Courier New" w:hAnsi="Courier New" w:cs="Courier New"/>
+          <w:sz w:val="28"/>
+          <w:szCs w:val="28"/>
+        </w:rPr>
+        <w:t xml:space="preserve"> для обработки </w:t>
+      </w:r>
+      <w:r>
+        <w:rPr>
+          <w:rFonts w:ascii="Courier New" w:hAnsi="Courier New" w:cs="Courier New"/>
+          <w:sz w:val="28"/>
+          <w:szCs w:val="28"/>
+        </w:rPr>
+        <w:t>данных (файла) файловой системы</w:t>
+      </w:r>
+      <w:r>
+        <w:rPr>
+          <w:rFonts w:ascii="Courier New" w:hAnsi="Courier New" w:cs="Courier New"/>
+          <w:sz w:val="28"/>
+          <w:szCs w:val="28"/>
+        </w:rPr>
+        <w:t xml:space="preserve"> и записи в </w:t>
+      </w:r>
+      <w:r>
+        <w:rPr>
+          <w:rFonts w:ascii="Courier New" w:hAnsi="Courier New" w:cs="Courier New"/>
+          <w:sz w:val="28"/>
+          <w:szCs w:val="28"/>
+          <w:lang w:val="en-US"/>
+        </w:rPr>
+        <w:t>http</w:t>
+      </w:r>
+      <w:r>
+        <w:rPr>
+          <w:rFonts w:ascii="Courier New" w:hAnsi="Courier New" w:cs="Courier New"/>
+          <w:sz w:val="28"/>
+          <w:szCs w:val="28"/>
+        </w:rPr>
+        <w:t>-</w:t>
+      </w:r>
+      <w:r>
+        <w:rPr>
+          <w:rFonts w:ascii="Courier New" w:hAnsi="Courier New" w:cs="Courier New"/>
+          <w:sz w:val="28"/>
+          <w:szCs w:val="28"/>
+        </w:rPr>
+        <w:t>ответ. Пример.</w:t>
       </w:r>
     </w:p>
     <w:p>
@@ -25384,7 +25781,23 @@
           <w:sz w:val="28"/>
           <w:szCs w:val="28"/>
         </w:rPr>
-        <w:t>-приложения: пересылка массива целочисленных данных. Пример.</w:t>
+        <w:t xml:space="preserve">-приложения: </w:t>
+      </w:r>
+      <w:r>
+        <w:rPr>
+          <w:rFonts w:ascii="Courier New" w:hAnsi="Courier New" w:cs="Courier New"/>
+          <w:sz w:val="28"/>
+          <w:szCs w:val="28"/>
+        </w:rPr>
+        <w:t>обмен текстовыми сообщениями</w:t>
+      </w:r>
+      <w:r>
+        <w:rPr>
+          <w:rFonts w:ascii="Courier New" w:hAnsi="Courier New" w:cs="Courier New"/>
+          <w:sz w:val="28"/>
+          <w:szCs w:val="28"/>
+        </w:rPr>
+        <w:t>. Пример.</w:t>
       </w:r>
     </w:p>
     <w:p>
@@ -25436,7 +25849,7 @@
           <w:sz w:val="28"/>
           <w:szCs w:val="28"/>
         </w:rPr>
-        <w:t>-приложения: пересылка файла от клиента серверу. Пример.</w:t>
+        <w:t>-приложения: пересылка массива целочисленных данных. Пример.</w:t>
       </w:r>
     </w:p>
     <w:p>
@@ -25488,7 +25901,7 @@
           <w:sz w:val="28"/>
           <w:szCs w:val="28"/>
         </w:rPr>
-        <w:t>-приложения: пересылка файла от сервера клиенту. Пример.</w:t>
+        <w:t>-приложения: пересылка файла от клиента серверу. Пример.</w:t>
       </w:r>
     </w:p>
     <w:p>
@@ -25540,7 +25953,7 @@
           <w:sz w:val="28"/>
           <w:szCs w:val="28"/>
         </w:rPr>
-        <w:t>-приложения прослушивающего два порта, обмен текстовыми сообщениями. Пример.</w:t>
+        <w:t>-приложения: пересылка файла от сервера клиенту. Пример.</w:t>
       </w:r>
     </w:p>
     <w:p>
@@ -25584,31 +25997,15 @@
           <w:szCs w:val="28"/>
           <w:lang w:val="en-US"/>
         </w:rPr>
-        <w:t>UDP</w:t>
-      </w:r>
-      <w:r>
-        <w:rPr>
-          <w:rFonts w:ascii="Courier New" w:hAnsi="Courier New" w:cs="Courier New"/>
-          <w:sz w:val="28"/>
-          <w:szCs w:val="28"/>
-        </w:rPr>
-        <w:t>-приложения</w:t>
-      </w:r>
-      <w:r>
-        <w:rPr>
-          <w:rFonts w:ascii="Courier New" w:hAnsi="Courier New" w:cs="Courier New"/>
-          <w:sz w:val="28"/>
-          <w:szCs w:val="28"/>
-        </w:rPr>
-        <w:t xml:space="preserve">: </w:t>
-      </w:r>
-      <w:r>
-        <w:rPr>
-          <w:rFonts w:ascii="Courier New" w:hAnsi="Courier New" w:cs="Courier New"/>
-          <w:sz w:val="28"/>
-          <w:szCs w:val="28"/>
-        </w:rPr>
-        <w:t>обмен текстовыми сообщениями. Пример.</w:t>
+        <w:t>TCP</w:t>
+      </w:r>
+      <w:r>
+        <w:rPr>
+          <w:rFonts w:ascii="Courier New" w:hAnsi="Courier New" w:cs="Courier New"/>
+          <w:sz w:val="28"/>
+          <w:szCs w:val="28"/>
+        </w:rPr>
+        <w:t>-приложения прослушивающего два порта, обмен текстовыми сообщениями. Пример.</w:t>
       </w:r>
     </w:p>
     <w:p>
@@ -25643,32 +26040,24 @@
           <w:sz w:val="28"/>
           <w:szCs w:val="28"/>
         </w:rPr>
-        <w:t xml:space="preserve">Разработка приложения, выполняющего запрос к </w:t>
-      </w:r>
-      <w:r>
-        <w:rPr>
-          <w:rFonts w:ascii="Courier New" w:hAnsi="Courier New" w:cs="Courier New"/>
-          <w:sz w:val="28"/>
-          <w:szCs w:val="28"/>
-          <w:lang w:val="en-US"/>
-        </w:rPr>
-        <w:t>SQL</w:t>
-      </w:r>
-      <w:r>
-        <w:rPr>
-          <w:rFonts w:ascii="Courier New" w:hAnsi="Courier New" w:cs="Courier New"/>
-          <w:sz w:val="28"/>
-          <w:szCs w:val="28"/>
-        </w:rPr>
-        <w:t>-</w:t>
-      </w:r>
-      <w:r>
-        <w:rPr>
-          <w:rFonts w:ascii="Courier New" w:hAnsi="Courier New" w:cs="Courier New"/>
-          <w:sz w:val="28"/>
-          <w:szCs w:val="28"/>
-        </w:rPr>
-        <w:t>базе данных</w:t>
+        <w:t xml:space="preserve">Разработка клиент-серверного </w:t>
+      </w:r>
+      <w:r>
+        <w:rPr>
+          <w:rFonts w:ascii="Courier New" w:hAnsi="Courier New" w:cs="Courier New"/>
+          <w:sz w:val="28"/>
+          <w:szCs w:val="28"/>
+          <w:lang w:val="en-US"/>
+        </w:rPr>
+        <w:t>UDP</w:t>
+      </w:r>
+      <w:r>
+        <w:rPr>
+          <w:rFonts w:ascii="Courier New" w:hAnsi="Courier New" w:cs="Courier New"/>
+          <w:sz w:val="28"/>
+          <w:szCs w:val="28"/>
+        </w:rPr>
+        <w:t>-приложения</w:t>
       </w:r>
       <w:r>
         <w:rPr>
@@ -25684,53 +26073,19 @@
           <w:sz w:val="28"/>
           <w:szCs w:val="28"/>
         </w:rPr>
-        <w:t xml:space="preserve">выполнение динамического </w:t>
-      </w:r>
-      <w:r>
-        <w:rPr>
-          <w:rFonts w:ascii="Courier New" w:hAnsi="Courier New" w:cs="Courier New"/>
-          <w:sz w:val="28"/>
-          <w:szCs w:val="28"/>
-          <w:lang w:val="en-US"/>
-        </w:rPr>
-        <w:t>SELECT</w:t>
-      </w:r>
-      <w:r>
-        <w:rPr>
-          <w:rFonts w:ascii="Courier New" w:hAnsi="Courier New" w:cs="Courier New"/>
-          <w:sz w:val="28"/>
-          <w:szCs w:val="28"/>
-        </w:rPr>
-        <w:t>-</w:t>
-      </w:r>
-      <w:r>
-        <w:rPr>
-          <w:rFonts w:ascii="Courier New" w:hAnsi="Courier New" w:cs="Courier New"/>
-          <w:sz w:val="28"/>
-          <w:szCs w:val="28"/>
-        </w:rPr>
-        <w:t>запроса.</w:t>
-      </w:r>
-    </w:p>
-    <w:p>
-      <w:pPr>
-        <w:spacing w:after="0"/>
+        <w:t>обмен текстовыми сообщениями. Пример.</w:t>
+      </w:r>
+    </w:p>
+    <w:p>
+      <w:pPr>
+        <w:pStyle w:val="a3"/>
         <w:ind w:left="-284" w:hanging="142"/>
-        <w:jc w:val="both"/>
-        <w:rPr>
-          <w:rFonts w:ascii="Courier New" w:hAnsi="Courier New" w:cs="Courier New"/>
-          <w:sz w:val="28"/>
-          <w:szCs w:val="28"/>
-        </w:rPr>
-      </w:pPr>
-      <w:r>
-        <w:rPr>
-          <w:rFonts w:ascii="Courier New" w:hAnsi="Courier New" w:cs="Courier New"/>
-          <w:sz w:val="28"/>
-          <w:szCs w:val="28"/>
-        </w:rPr>
-        <w:t xml:space="preserve">    </w:t>
-      </w:r>
+        <w:rPr>
+          <w:rFonts w:ascii="Courier New" w:hAnsi="Courier New" w:cs="Courier New"/>
+          <w:sz w:val="28"/>
+          <w:szCs w:val="28"/>
+        </w:rPr>
+      </w:pPr>
     </w:p>
     <w:p>
       <w:pPr>
@@ -25803,7 +26158,7 @@
           <w:szCs w:val="28"/>
           <w:lang w:val="en-US"/>
         </w:rPr>
-        <w:t>INSERT</w:t>
+        <w:t>SELECT</w:t>
       </w:r>
       <w:r>
         <w:rPr>
@@ -25819,19 +26174,28 @@
           <w:sz w:val="28"/>
           <w:szCs w:val="28"/>
         </w:rPr>
-        <w:t xml:space="preserve">запроса. Пример. </w:t>
-      </w:r>
-    </w:p>
-    <w:p>
-      <w:pPr>
-        <w:pStyle w:val="a3"/>
+        <w:t>запроса.</w:t>
+      </w:r>
+    </w:p>
+    <w:p>
+      <w:pPr>
+        <w:spacing w:after="0"/>
         <w:ind w:left="-284" w:hanging="142"/>
-        <w:rPr>
-          <w:rFonts w:ascii="Courier New" w:hAnsi="Courier New" w:cs="Courier New"/>
-          <w:sz w:val="28"/>
-          <w:szCs w:val="28"/>
-        </w:rPr>
-      </w:pPr>
+        <w:jc w:val="both"/>
+        <w:rPr>
+          <w:rFonts w:ascii="Courier New" w:hAnsi="Courier New" w:cs="Courier New"/>
+          <w:sz w:val="28"/>
+          <w:szCs w:val="28"/>
+        </w:rPr>
+      </w:pPr>
+      <w:r>
+        <w:rPr>
+          <w:rFonts w:ascii="Courier New" w:hAnsi="Courier New" w:cs="Courier New"/>
+          <w:sz w:val="28"/>
+          <w:szCs w:val="28"/>
+        </w:rPr>
+        <w:t xml:space="preserve">    </w:t>
+      </w:r>
     </w:p>
     <w:p>
       <w:pPr>
@@ -25904,7 +26268,7 @@
           <w:szCs w:val="28"/>
           <w:lang w:val="en-US"/>
         </w:rPr>
-        <w:t>UPDATE</w:t>
+        <w:t>INSERT</w:t>
       </w:r>
       <w:r>
         <w:rPr>
@@ -25920,7 +26284,7 @@
           <w:sz w:val="28"/>
           <w:szCs w:val="28"/>
         </w:rPr>
-        <w:t>запроса. Пример.</w:t>
+        <w:t xml:space="preserve">запроса. Пример. </w:t>
       </w:r>
     </w:p>
     <w:p>
@@ -26005,7 +26369,7 @@
           <w:szCs w:val="28"/>
           <w:lang w:val="en-US"/>
         </w:rPr>
-        <w:t>DELETE</w:t>
+        <w:t>UPDATE</w:t>
       </w:r>
       <w:r>
         <w:rPr>
@@ -26097,27 +26461,44 @@
           <w:sz w:val="28"/>
           <w:szCs w:val="28"/>
         </w:rPr>
-        <w:t>вызов удаленной процедуры. Пример.</w:t>
-      </w:r>
-    </w:p>
-    <w:p>
-      <w:pPr>
+        <w:t xml:space="preserve">выполнение динамического </w:t>
+      </w:r>
+      <w:r>
+        <w:rPr>
+          <w:rFonts w:ascii="Courier New" w:hAnsi="Courier New" w:cs="Courier New"/>
+          <w:sz w:val="28"/>
+          <w:szCs w:val="28"/>
+          <w:lang w:val="en-US"/>
+        </w:rPr>
+        <w:t>DELETE</w:t>
+      </w:r>
+      <w:r>
+        <w:rPr>
+          <w:rFonts w:ascii="Courier New" w:hAnsi="Courier New" w:cs="Courier New"/>
+          <w:sz w:val="28"/>
+          <w:szCs w:val="28"/>
+        </w:rPr>
+        <w:t>-</w:t>
+      </w:r>
+      <w:r>
+        <w:rPr>
+          <w:rFonts w:ascii="Courier New" w:hAnsi="Courier New" w:cs="Courier New"/>
+          <w:sz w:val="28"/>
+          <w:szCs w:val="28"/>
+        </w:rPr>
+        <w:t>запроса. Пример.</w:t>
+      </w:r>
+    </w:p>
+    <w:p>
+      <w:pPr>
+        <w:pStyle w:val="a3"/>
         <w:ind w:left="-284" w:hanging="142"/>
-        <w:jc w:val="both"/>
-        <w:rPr>
-          <w:rFonts w:ascii="Courier New" w:hAnsi="Courier New" w:cs="Courier New"/>
-          <w:sz w:val="28"/>
-          <w:szCs w:val="28"/>
-        </w:rPr>
-      </w:pPr>
-      <w:r>
-        <w:rPr>
-          <w:rFonts w:ascii="Courier New" w:hAnsi="Courier New" w:cs="Courier New"/>
-          <w:sz w:val="28"/>
-          <w:szCs w:val="28"/>
-        </w:rPr>
-        <w:t xml:space="preserve"> </w:t>
-      </w:r>
+        <w:rPr>
+          <w:rFonts w:ascii="Courier New" w:hAnsi="Courier New" w:cs="Courier New"/>
+          <w:sz w:val="28"/>
+          <w:szCs w:val="28"/>
+        </w:rPr>
+      </w:pPr>
     </w:p>
     <w:p>
       <w:pPr>
@@ -26140,24 +26521,7 @@
           <w:sz w:val="28"/>
           <w:szCs w:val="28"/>
         </w:rPr>
-        <w:t xml:space="preserve">Разработка приложения, выполняющего </w:t>
-      </w:r>
-      <w:r>
-        <w:rPr>
-          <w:rFonts w:ascii="Courier New" w:hAnsi="Courier New" w:cs="Courier New"/>
-          <w:sz w:val="28"/>
-          <w:szCs w:val="28"/>
-          <w:lang w:val="en-US"/>
-        </w:rPr>
-        <w:t>graphql</w:t>
-      </w:r>
-      <w:r>
-        <w:rPr>
-          <w:rFonts w:ascii="Courier New" w:hAnsi="Courier New" w:cs="Courier New"/>
-          <w:sz w:val="28"/>
-          <w:szCs w:val="28"/>
-        </w:rPr>
-        <w:t xml:space="preserve">-запрос к </w:t>
+        <w:t xml:space="preserve">Разработка приложения, выполняющего запрос к </w:t>
       </w:r>
       <w:r>
         <w:rPr>
@@ -26174,23 +26538,6 @@
           <w:sz w:val="28"/>
           <w:szCs w:val="28"/>
         </w:rPr>
-        <w:t xml:space="preserve">-базе данных: </w:t>
-      </w:r>
-      <w:r>
-        <w:rPr>
-          <w:rFonts w:ascii="Courier New" w:hAnsi="Courier New" w:cs="Courier New"/>
-          <w:sz w:val="28"/>
-          <w:szCs w:val="28"/>
-          <w:lang w:val="en-US"/>
-        </w:rPr>
-        <w:t>query</w:t>
-      </w:r>
-      <w:r>
-        <w:rPr>
-          <w:rFonts w:ascii="Courier New" w:hAnsi="Courier New" w:cs="Courier New"/>
-          <w:sz w:val="28"/>
-          <w:szCs w:val="28"/>
-        </w:rPr>
         <w:t>-</w:t>
       </w:r>
       <w:r>
@@ -26199,39 +26546,27 @@
           <w:sz w:val="28"/>
           <w:szCs w:val="28"/>
         </w:rPr>
-        <w:t>запрос.</w:t>
-      </w:r>
-      <w:r>
-        <w:rPr>
-          <w:rFonts w:ascii="Courier New" w:hAnsi="Courier New" w:cs="Courier New"/>
-          <w:sz w:val="28"/>
-          <w:szCs w:val="28"/>
-        </w:rPr>
-        <w:t xml:space="preserve"> </w:t>
-      </w:r>
-      <w:r>
-        <w:rPr>
-          <w:rFonts w:ascii="Courier New" w:hAnsi="Courier New" w:cs="Courier New"/>
-          <w:sz w:val="28"/>
-          <w:szCs w:val="28"/>
-        </w:rPr>
-        <w:t>Пример.</w:t>
-      </w:r>
-    </w:p>
-    <w:p>
-      <w:pPr>
-        <w:pStyle w:val="a3"/>
-        <w:ind w:left="-284" w:hanging="142"/>
-        <w:rPr>
-          <w:rFonts w:ascii="Courier New" w:hAnsi="Courier New" w:cs="Courier New"/>
-          <w:sz w:val="28"/>
-          <w:szCs w:val="28"/>
-        </w:rPr>
-      </w:pPr>
-    </w:p>
-    <w:p>
-      <w:pPr>
-        <w:pStyle w:val="a3"/>
+        <w:t>базе данных</w:t>
+      </w:r>
+      <w:r>
+        <w:rPr>
+          <w:rFonts w:ascii="Courier New" w:hAnsi="Courier New" w:cs="Courier New"/>
+          <w:sz w:val="28"/>
+          <w:szCs w:val="28"/>
+        </w:rPr>
+        <w:t xml:space="preserve">: </w:t>
+      </w:r>
+      <w:r>
+        <w:rPr>
+          <w:rFonts w:ascii="Courier New" w:hAnsi="Courier New" w:cs="Courier New"/>
+          <w:sz w:val="28"/>
+          <w:szCs w:val="28"/>
+        </w:rPr>
+        <w:t>вызов удаленной процедуры. Пример.</w:t>
+      </w:r>
+    </w:p>
+    <w:p>
+      <w:pPr>
         <w:ind w:left="-284" w:hanging="142"/>
         <w:jc w:val="both"/>
         <w:rPr>
@@ -26240,6 +26575,14 @@
           <w:szCs w:val="28"/>
         </w:rPr>
       </w:pPr>
+      <w:r>
+        <w:rPr>
+          <w:rFonts w:ascii="Courier New" w:hAnsi="Courier New" w:cs="Courier New"/>
+          <w:sz w:val="28"/>
+          <w:szCs w:val="28"/>
+        </w:rPr>
+        <w:t xml:space="preserve"> </w:t>
+      </w:r>
     </w:p>
     <w:p>
       <w:pPr>
@@ -26305,6 +26648,128 @@
           <w:szCs w:val="28"/>
           <w:lang w:val="en-US"/>
         </w:rPr>
+        <w:t>query</w:t>
+      </w:r>
+      <w:r>
+        <w:rPr>
+          <w:rFonts w:ascii="Courier New" w:hAnsi="Courier New" w:cs="Courier New"/>
+          <w:sz w:val="28"/>
+          <w:szCs w:val="28"/>
+        </w:rPr>
+        <w:t>-</w:t>
+      </w:r>
+      <w:r>
+        <w:rPr>
+          <w:rFonts w:ascii="Courier New" w:hAnsi="Courier New" w:cs="Courier New"/>
+          <w:sz w:val="28"/>
+          <w:szCs w:val="28"/>
+        </w:rPr>
+        <w:t>запрос.</w:t>
+      </w:r>
+      <w:r>
+        <w:rPr>
+          <w:rFonts w:ascii="Courier New" w:hAnsi="Courier New" w:cs="Courier New"/>
+          <w:sz w:val="28"/>
+          <w:szCs w:val="28"/>
+        </w:rPr>
+        <w:t xml:space="preserve"> </w:t>
+      </w:r>
+      <w:r>
+        <w:rPr>
+          <w:rFonts w:ascii="Courier New" w:hAnsi="Courier New" w:cs="Courier New"/>
+          <w:sz w:val="28"/>
+          <w:szCs w:val="28"/>
+        </w:rPr>
+        <w:t>Пример.</w:t>
+      </w:r>
+    </w:p>
+    <w:p>
+      <w:pPr>
+        <w:pStyle w:val="a3"/>
+        <w:ind w:left="-284" w:hanging="142"/>
+        <w:rPr>
+          <w:rFonts w:ascii="Courier New" w:hAnsi="Courier New" w:cs="Courier New"/>
+          <w:sz w:val="28"/>
+          <w:szCs w:val="28"/>
+        </w:rPr>
+      </w:pPr>
+    </w:p>
+    <w:p>
+      <w:pPr>
+        <w:pStyle w:val="a3"/>
+        <w:ind w:left="-284" w:hanging="142"/>
+        <w:jc w:val="both"/>
+        <w:rPr>
+          <w:rFonts w:ascii="Courier New" w:hAnsi="Courier New" w:cs="Courier New"/>
+          <w:sz w:val="28"/>
+          <w:szCs w:val="28"/>
+        </w:rPr>
+      </w:pPr>
+    </w:p>
+    <w:p>
+      <w:pPr>
+        <w:pStyle w:val="a3"/>
+        <w:numPr>
+          <w:ilvl w:val="0"/>
+          <w:numId w:val="1"/>
+        </w:numPr>
+        <w:ind w:left="-284" w:hanging="142"/>
+        <w:jc w:val="both"/>
+        <w:rPr>
+          <w:rFonts w:ascii="Courier New" w:hAnsi="Courier New" w:cs="Courier New"/>
+          <w:sz w:val="28"/>
+          <w:szCs w:val="28"/>
+        </w:rPr>
+      </w:pPr>
+      <w:r>
+        <w:rPr>
+          <w:rFonts w:ascii="Courier New" w:hAnsi="Courier New" w:cs="Courier New"/>
+          <w:sz w:val="28"/>
+          <w:szCs w:val="28"/>
+        </w:rPr>
+        <w:t xml:space="preserve">Разработка приложения, выполняющего </w:t>
+      </w:r>
+      <w:r>
+        <w:rPr>
+          <w:rFonts w:ascii="Courier New" w:hAnsi="Courier New" w:cs="Courier New"/>
+          <w:sz w:val="28"/>
+          <w:szCs w:val="28"/>
+          <w:lang w:val="en-US"/>
+        </w:rPr>
+        <w:t>graphql</w:t>
+      </w:r>
+      <w:r>
+        <w:rPr>
+          <w:rFonts w:ascii="Courier New" w:hAnsi="Courier New" w:cs="Courier New"/>
+          <w:sz w:val="28"/>
+          <w:szCs w:val="28"/>
+        </w:rPr>
+        <w:t xml:space="preserve">-запрос к </w:t>
+      </w:r>
+      <w:r>
+        <w:rPr>
+          <w:rFonts w:ascii="Courier New" w:hAnsi="Courier New" w:cs="Courier New"/>
+          <w:sz w:val="28"/>
+          <w:szCs w:val="28"/>
+          <w:lang w:val="en-US"/>
+        </w:rPr>
+        <w:t>SQL</w:t>
+      </w:r>
+      <w:r>
+        <w:rPr>
+          <w:rFonts w:ascii="Courier New" w:hAnsi="Courier New" w:cs="Courier New"/>
+          <w:sz w:val="28"/>
+          <w:szCs w:val="28"/>
+        </w:rPr>
+        <w:t xml:space="preserve">-базе данных: </w:t>
+      </w:r>
+      <w:r>
+        <w:rPr>
+          <w:rFonts w:ascii="Courier New" w:hAnsi="Courier New" w:cs="Courier New"/>
+          <w:sz w:val="28"/>
+          <w:szCs w:val="28"/>
+          <w:lang w:val="en-US"/>
+        </w:rPr>
         <w:t>mutation</w:t>
       </w:r>
       <w:r>
@@ -26395,6 +26860,15 @@
           <w:szCs w:val="28"/>
         </w:rPr>
         <w:tab/>
+      </w:r>
+      <w:bookmarkStart w:id="0" w:name="_GoBack"/>
+      <w:bookmarkEnd w:id="0"/>
+      <w:r>
+        <w:rPr>
+          <w:rFonts w:ascii="Courier New" w:hAnsi="Courier New" w:cs="Courier New"/>
+          <w:sz w:val="28"/>
+          <w:szCs w:val="28"/>
+        </w:rPr>
         <w:t>М.В. Дубовик</w:t>
       </w:r>
     </w:p>
@@ -29784,6 +30258,18 @@
     <w:basedOn w:val="a0"/>
     <w:rsid w:val="004F0A8B"/>
   </w:style>
+  <w:style w:type="character" w:styleId="af">
+    <w:name w:val="FollowedHyperlink"/>
+    <w:basedOn w:val="a0"/>
+    <w:uiPriority w:val="99"/>
+    <w:semiHidden/>
+    <w:unhideWhenUsed/>
+    <w:rsid w:val="00CD20EC"/>
+    <w:rPr>
+      <w:color w:val="954F72" w:themeColor="followedHyperlink"/>
+      <w:u w:val="single"/>
+    </w:rPr>
+  </w:style>
 </w:styles>
 </file>
 

</xml_diff>